<commit_message>
At this point need help from the team to complete the guide. Sent email to Patrick and Basak.
</commit_message>
<xml_diff>
--- a/docs/ProductGuide_A29.0.docx
+++ b/docs/ProductGuide_A29.0.docx
@@ -17,10 +17,10 @@
         <w:tblLook w:val="04A0" w:firstRow="1" w:lastRow="0" w:firstColumn="1" w:lastColumn="0" w:noHBand="0" w:noVBand="1"/>
       </w:tblPr>
       <w:tblGrid>
-        <w:gridCol w:w="1214"/>
-        <w:gridCol w:w="2134"/>
-        <w:gridCol w:w="3244"/>
-        <w:gridCol w:w="2984"/>
+        <w:gridCol w:w="1186"/>
+        <w:gridCol w:w="2083"/>
+        <w:gridCol w:w="3168"/>
+        <w:gridCol w:w="2913"/>
       </w:tblGrid>
       <w:tr>
         <w:trPr>
@@ -583,7 +583,7 @@
         <w:rPr>
           <w:noProof/>
         </w:rPr>
-        <w:t>1</w:t>
+        <w:t>2</w:t>
       </w:r>
       <w:r>
         <w:rPr>
@@ -662,7 +662,7 @@
         <w:rPr>
           <w:noProof/>
         </w:rPr>
-        <w:t>2</w:t>
+        <w:t>3</w:t>
       </w:r>
       <w:r>
         <w:rPr>
@@ -741,7 +741,7 @@
         <w:rPr>
           <w:noProof/>
         </w:rPr>
-        <w:t>2</w:t>
+        <w:t>5</w:t>
       </w:r>
       <w:r>
         <w:rPr>
@@ -818,7 +818,7 @@
         <w:rPr>
           <w:noProof/>
         </w:rPr>
-        <w:t>2</w:t>
+        <w:t>5</w:t>
       </w:r>
       <w:r>
         <w:rPr>
@@ -895,7 +895,7 @@
         <w:rPr>
           <w:noProof/>
         </w:rPr>
-        <w:t>2</w:t>
+        <w:t>5</w:t>
       </w:r>
       <w:r>
         <w:rPr>
@@ -974,7 +974,7 @@
         <w:rPr>
           <w:noProof/>
         </w:rPr>
-        <w:t>2</w:t>
+        <w:t>5</w:t>
       </w:r>
       <w:r>
         <w:rPr>
@@ -1051,7 +1051,7 @@
         <w:rPr>
           <w:noProof/>
         </w:rPr>
-        <w:t>2</w:t>
+        <w:t>5</w:t>
       </w:r>
       <w:r>
         <w:rPr>
@@ -1128,7 +1128,7 @@
         <w:rPr>
           <w:noProof/>
         </w:rPr>
-        <w:t>3</w:t>
+        <w:t>6</w:t>
       </w:r>
       <w:r>
         <w:rPr>
@@ -1205,7 +1205,7 @@
         <w:rPr>
           <w:noProof/>
         </w:rPr>
-        <w:t>3</w:t>
+        <w:t>6</w:t>
       </w:r>
       <w:r>
         <w:rPr>
@@ -1282,7 +1282,7 @@
         <w:rPr>
           <w:noProof/>
         </w:rPr>
-        <w:t>4</w:t>
+        <w:t>7</w:t>
       </w:r>
       <w:r>
         <w:rPr>
@@ -1361,7 +1361,7 @@
         <w:rPr>
           <w:noProof/>
         </w:rPr>
-        <w:t>4</w:t>
+        <w:t>7</w:t>
       </w:r>
       <w:r>
         <w:rPr>
@@ -1438,7 +1438,7 @@
         <w:rPr>
           <w:noProof/>
         </w:rPr>
-        <w:t>4</w:t>
+        <w:t>7</w:t>
       </w:r>
       <w:r>
         <w:rPr>
@@ -1515,7 +1515,7 @@
         <w:rPr>
           <w:noProof/>
         </w:rPr>
-        <w:t>4</w:t>
+        <w:t>7</w:t>
       </w:r>
       <w:r>
         <w:rPr>
@@ -1594,7 +1594,7 @@
         <w:rPr>
           <w:noProof/>
         </w:rPr>
-        <w:t>4</w:t>
+        <w:t>7</w:t>
       </w:r>
       <w:r>
         <w:rPr>
@@ -1673,7 +1673,7 @@
         <w:rPr>
           <w:noProof/>
         </w:rPr>
-        <w:t>4</w:t>
+        <w:t>8</w:t>
       </w:r>
       <w:r>
         <w:rPr>
@@ -1752,7 +1752,7 @@
         <w:rPr>
           <w:noProof/>
         </w:rPr>
-        <w:t>4</w:t>
+        <w:t>8</w:t>
       </w:r>
       <w:r>
         <w:rPr>
@@ -2211,8 +2211,8 @@
         <w:tblLook w:val="04A0" w:firstRow="1" w:lastRow="0" w:firstColumn="1" w:lastColumn="0" w:noHBand="0" w:noVBand="1"/>
       </w:tblPr>
       <w:tblGrid>
-        <w:gridCol w:w="6826"/>
-        <w:gridCol w:w="2750"/>
+        <w:gridCol w:w="6665"/>
+        <w:gridCol w:w="2685"/>
       </w:tblGrid>
       <w:tr>
         <w:trPr>
@@ -2354,11 +2354,11 @@
           <w:lang w:val="en-US"/>
         </w:rPr>
       </w:pPr>
-      <w:bookmarkStart w:id="15" w:name="_Toc504839929"/>
-      <w:bookmarkStart w:id="16" w:name="_Toc505448513"/>
-      <w:bookmarkStart w:id="17" w:name="_Ref505743497"/>
-      <w:bookmarkStart w:id="18" w:name="_Toc293150179"/>
-      <w:bookmarkStart w:id="19" w:name="_Toc511912241"/>
+      <w:bookmarkStart w:id="15" w:name="_Toc293150179"/>
+      <w:bookmarkStart w:id="16" w:name="_Toc511912241"/>
+      <w:bookmarkStart w:id="17" w:name="_Toc504839929"/>
+      <w:bookmarkStart w:id="18" w:name="_Toc505448513"/>
+      <w:bookmarkStart w:id="19" w:name="_Ref505743497"/>
       <w:r>
         <w:rPr>
           <w:rFonts w:ascii="Times New Roman" w:hAnsi="Times New Roman"/>
@@ -2376,8 +2376,8 @@
       <w:r>
         <w:t>Terminology and Notation</w:t>
       </w:r>
-      <w:bookmarkEnd w:id="18"/>
-      <w:bookmarkEnd w:id="19"/>
+      <w:bookmarkEnd w:id="15"/>
+      <w:bookmarkEnd w:id="16"/>
     </w:p>
     <w:tbl>
       <w:tblPr>
@@ -2386,8 +2386,8 @@
         <w:tblLook w:val="04A0" w:firstRow="1" w:lastRow="0" w:firstColumn="1" w:lastColumn="0" w:noHBand="0" w:noVBand="1"/>
       </w:tblPr>
       <w:tblGrid>
-        <w:gridCol w:w="4788"/>
-        <w:gridCol w:w="4788"/>
+        <w:gridCol w:w="4674"/>
+        <w:gridCol w:w="4676"/>
       </w:tblGrid>
       <w:tr>
         <w:trPr>
@@ -2515,8 +2515,6 @@
             <w:r>
               <w:t>Mission Planning, Sequencing and Analysis</w:t>
             </w:r>
-            <w:bookmarkStart w:id="20" w:name="_GoBack"/>
-            <w:bookmarkEnd w:id="20"/>
           </w:p>
         </w:tc>
       </w:tr>
@@ -2631,6 +2629,9 @@
             <w:pPr>
               <w:pStyle w:val="BodyText"/>
             </w:pPr>
+            <w:r>
+              <w:t>CLI</w:t>
+            </w:r>
           </w:p>
         </w:tc>
         <w:tc>
@@ -2642,6 +2643,9 @@
               <w:pStyle w:val="BodyText"/>
               <w:cnfStyle w:val="000000100000" w:firstRow="0" w:lastRow="0" w:firstColumn="0" w:lastColumn="0" w:oddVBand="0" w:evenVBand="0" w:oddHBand="1" w:evenHBand="0" w:firstRowFirstColumn="0" w:firstRowLastColumn="0" w:lastRowFirstColumn="0" w:lastRowLastColumn="0"/>
             </w:pPr>
+            <w:r>
+              <w:t>Command Line Interface</w:t>
+            </w:r>
           </w:p>
         </w:tc>
       </w:tr>
@@ -2679,38 +2683,24 @@
       <w:pPr>
         <w:pStyle w:val="Heading2"/>
       </w:pPr>
-      <w:bookmarkStart w:id="21" w:name="_Toc293150180"/>
-      <w:bookmarkStart w:id="22" w:name="_Toc511912242"/>
+      <w:bookmarkStart w:id="20" w:name="_Toc293150180"/>
+      <w:bookmarkStart w:id="21" w:name="_Toc511912242"/>
       <w:r>
         <w:lastRenderedPageBreak/>
         <w:t>References</w:t>
       </w:r>
-      <w:bookmarkEnd w:id="15"/>
-      <w:bookmarkEnd w:id="16"/>
       <w:bookmarkEnd w:id="17"/>
+      <w:bookmarkEnd w:id="18"/>
+      <w:bookmarkEnd w:id="19"/>
+      <w:bookmarkEnd w:id="20"/>
       <w:bookmarkEnd w:id="21"/>
-      <w:bookmarkEnd w:id="22"/>
-    </w:p>
-    <w:p>
-      <w:pPr>
-        <w:pStyle w:val="Instruction"/>
-      </w:pPr>
-      <w:r>
-        <w:t>Add references to the following two tables, as necessary.</w:t>
-      </w:r>
-      <w:r>
-        <w:t xml:space="preserve"> </w:t>
-      </w:r>
-      <w:r>
-        <w:t>Add revision identifiers, as necessary.</w:t>
-      </w:r>
     </w:p>
     <w:p>
       <w:pPr>
         <w:pStyle w:val="Caption"/>
         <w:keepNext/>
       </w:pPr>
-      <w:bookmarkStart w:id="23" w:name="_Toc484437008"/>
+      <w:bookmarkStart w:id="22" w:name="_Toc484437008"/>
       <w:r>
         <w:t xml:space="preserve">Table </w:t>
       </w:r>
@@ -2744,7 +2734,7 @@
       <w:r>
         <w:t>ocuments</w:t>
       </w:r>
-      <w:bookmarkEnd w:id="23"/>
+      <w:bookmarkEnd w:id="22"/>
     </w:p>
     <w:tbl>
       <w:tblPr>
@@ -2753,8 +2743,8 @@
         <w:tblLook w:val="04A0" w:firstRow="1" w:lastRow="0" w:firstColumn="1" w:lastColumn="0" w:noHBand="0" w:noVBand="1"/>
       </w:tblPr>
       <w:tblGrid>
-        <w:gridCol w:w="7479"/>
-        <w:gridCol w:w="2097"/>
+        <w:gridCol w:w="7302"/>
+        <w:gridCol w:w="2048"/>
       </w:tblGrid>
       <w:tr>
         <w:trPr>
@@ -2857,7 +2847,7 @@
         <w:pStyle w:val="Caption"/>
         <w:keepNext/>
       </w:pPr>
-      <w:bookmarkStart w:id="24" w:name="_Toc484437009"/>
+      <w:bookmarkStart w:id="23" w:name="_Toc484437009"/>
       <w:r>
         <w:t xml:space="preserve">Table </w:t>
       </w:r>
@@ -2888,7 +2878,7 @@
       <w:r>
         <w:t>ocuments</w:t>
       </w:r>
-      <w:bookmarkEnd w:id="24"/>
+      <w:bookmarkEnd w:id="23"/>
     </w:p>
     <w:tbl>
       <w:tblPr>
@@ -2897,8 +2887,8 @@
         <w:tblLook w:val="04A0" w:firstRow="1" w:lastRow="0" w:firstColumn="1" w:lastColumn="0" w:noHBand="0" w:noVBand="1"/>
       </w:tblPr>
       <w:tblGrid>
-        <w:gridCol w:w="7479"/>
-        <w:gridCol w:w="2097"/>
+        <w:gridCol w:w="7302"/>
+        <w:gridCol w:w="2048"/>
       </w:tblGrid>
       <w:tr>
         <w:trPr>
@@ -2965,17 +2955,23 @@
             <w:pPr>
               <w:rPr>
                 <w:rStyle w:val="DocumentName"/>
+                <w:i w:val="0"/>
+                <w:iCs/>
               </w:rPr>
             </w:pPr>
             <w:r>
               <w:rPr>
                 <w:rStyle w:val="DocumentName"/>
+                <w:i w:val="0"/>
+                <w:iCs/>
               </w:rPr>
               <w:t>MGSS Implementation and Task Requirements</w:t>
             </w:r>
             <w:r>
               <w:rPr>
                 <w:rStyle w:val="DocumentName"/>
+                <w:i w:val="0"/>
+                <w:iCs/>
               </w:rPr>
               <w:t xml:space="preserve"> </w:t>
             </w:r>
@@ -3010,16 +3006,17 @@
           </w:tcPr>
           <w:p>
             <w:pPr>
-              <w:pStyle w:val="Instruction"/>
+              <w:spacing w:before="0" w:after="0"/>
+              <w:jc w:val="left"/>
               <w:rPr>
                 <w:rStyle w:val="DocumentName"/>
+                <w:rFonts w:ascii="Times New Roman" w:hAnsi="Times New Roman"/>
+                <w:i w:val="0"/>
+                <w:lang w:val="en-US"/>
               </w:rPr>
             </w:pPr>
             <w:r>
-              <w:rPr>
-                <w:rStyle w:val="DocumentName"/>
-              </w:rPr>
-              <w:t>The architecture description document</w:t>
+              <w:t>Aerie Software Requirements</w:t>
             </w:r>
           </w:p>
         </w:tc>
@@ -3034,11 +3031,10 @@
           <w:p>
             <w:pPr>
               <w:jc w:val="right"/>
-              <w:rPr>
-                <w:rStyle w:val="DocumentName"/>
-                <w:i w:val="0"/>
-              </w:rPr>
             </w:pPr>
+            <w:r>
+              <w:t>DOC-002388</w:t>
+            </w:r>
           </w:p>
         </w:tc>
       </w:tr>
@@ -3053,16 +3049,11 @@
           </w:tcPr>
           <w:p>
             <w:pPr>
-              <w:pStyle w:val="Instruction"/>
-              <w:rPr>
-                <w:rStyle w:val="DocumentName"/>
-              </w:rPr>
+              <w:spacing w:before="0" w:after="0"/>
+              <w:jc w:val="left"/>
             </w:pPr>
             <w:r>
-              <w:rPr>
-                <w:rStyle w:val="DocumentName"/>
-              </w:rPr>
-              <w:t>The software design document(s)</w:t>
+              <w:t>Aerie Concept of Operations</w:t>
             </w:r>
           </w:p>
         </w:tc>
@@ -3077,11 +3068,10 @@
           <w:p>
             <w:pPr>
               <w:jc w:val="right"/>
-              <w:rPr>
-                <w:rStyle w:val="DocumentName"/>
-                <w:i w:val="0"/>
-              </w:rPr>
             </w:pPr>
+            <w:r>
+              <w:t>DOC-002387</w:t>
+            </w:r>
           </w:p>
         </w:tc>
       </w:tr>
@@ -3096,16 +3086,11 @@
           </w:tcPr>
           <w:p>
             <w:pPr>
-              <w:pStyle w:val="Instruction"/>
-              <w:rPr>
-                <w:rStyle w:val="DocumentName"/>
-              </w:rPr>
+              <w:spacing w:before="0" w:after="0"/>
+              <w:jc w:val="left"/>
             </w:pPr>
             <w:r>
-              <w:rPr>
-                <w:rStyle w:val="DocumentName"/>
-              </w:rPr>
-              <w:t>The software interface specification(s)</w:t>
+              <w:t>NEST Users Guide</w:t>
             </w:r>
           </w:p>
         </w:tc>
@@ -3120,11 +3105,84 @@
           <w:p>
             <w:pPr>
               <w:jc w:val="right"/>
-              <w:rPr>
-                <w:rStyle w:val="DocumentName"/>
-                <w:i w:val="0"/>
-              </w:rPr>
             </w:pPr>
+            <w:r>
+              <w:t>DOC-002380</w:t>
+            </w:r>
+          </w:p>
+        </w:tc>
+      </w:tr>
+      <w:tr>
+        <w:tc>
+          <w:tcPr>
+            <w:tcW w:w="3905" w:type="pct"/>
+            <w:tcBorders>
+              <w:right w:val="nil"/>
+            </w:tcBorders>
+            <w:vAlign w:val="bottom"/>
+          </w:tcPr>
+          <w:p>
+            <w:pPr>
+              <w:spacing w:before="0" w:after="0"/>
+              <w:jc w:val="left"/>
+            </w:pPr>
+            <w:r>
+              <w:t>NEST Software Design Document (SDD)</w:t>
+            </w:r>
+          </w:p>
+        </w:tc>
+        <w:tc>
+          <w:tcPr>
+            <w:tcW w:w="1095" w:type="pct"/>
+            <w:tcBorders>
+              <w:left w:val="nil"/>
+            </w:tcBorders>
+            <w:vAlign w:val="bottom"/>
+          </w:tcPr>
+          <w:p>
+            <w:pPr>
+              <w:jc w:val="right"/>
+            </w:pPr>
+            <w:r>
+              <w:t>DOC-002312</w:t>
+            </w:r>
+          </w:p>
+        </w:tc>
+      </w:tr>
+      <w:tr>
+        <w:tc>
+          <w:tcPr>
+            <w:tcW w:w="3905" w:type="pct"/>
+            <w:tcBorders>
+              <w:right w:val="nil"/>
+            </w:tcBorders>
+            <w:vAlign w:val="bottom"/>
+          </w:tcPr>
+          <w:p>
+            <w:pPr>
+              <w:spacing w:before="0" w:after="0"/>
+              <w:jc w:val="left"/>
+            </w:pPr>
+            <w:r>
+              <w:t>NEST Software Requirements Document (NEST SRD)</w:t>
+            </w:r>
+          </w:p>
+        </w:tc>
+        <w:tc>
+          <w:tcPr>
+            <w:tcW w:w="1095" w:type="pct"/>
+            <w:tcBorders>
+              <w:left w:val="nil"/>
+            </w:tcBorders>
+            <w:vAlign w:val="bottom"/>
+          </w:tcPr>
+          <w:p>
+            <w:pPr>
+              <w:jc w:val="right"/>
+            </w:pPr>
+            <w:r>
+              <w:t>DOC-001934</w:t>
+            </w:r>
           </w:p>
         </w:tc>
       </w:tr>
@@ -3133,143 +3191,1097 @@
       <w:pPr>
         <w:pStyle w:val="Heading1"/>
       </w:pPr>
-      <w:bookmarkStart w:id="25" w:name="_Toc511912243"/>
+      <w:bookmarkStart w:id="24" w:name="_Toc511912243"/>
       <w:bookmarkEnd w:id="4"/>
       <w:bookmarkEnd w:id="12"/>
       <w:bookmarkEnd w:id="13"/>
       <w:r>
-        <w:t>Product Requirements</w:t>
+        <w:t>System</w:t>
+      </w:r>
+      <w:r>
+        <w:t xml:space="preserve"> Requirements</w:t>
+      </w:r>
+      <w:bookmarkEnd w:id="24"/>
+    </w:p>
+    <w:p>
+      <w:pPr>
+        <w:pStyle w:val="Heading2"/>
+      </w:pPr>
+      <w:r>
+        <w:t>Software Requirements</w:t>
+      </w:r>
+    </w:p>
+    <w:tbl>
+      <w:tblPr>
+        <w:tblStyle w:val="PlainTable1"/>
+        <w:tblW w:w="0" w:type="auto"/>
+        <w:tblLook w:val="04A0" w:firstRow="1" w:lastRow="0" w:firstColumn="1" w:lastColumn="0" w:noHBand="0" w:noVBand="1"/>
+      </w:tblPr>
+      <w:tblGrid>
+        <w:gridCol w:w="4676"/>
+        <w:gridCol w:w="4674"/>
+      </w:tblGrid>
+      <w:tr>
+        <w:trPr>
+          <w:cnfStyle w:val="100000000000" w:firstRow="1" w:lastRow="0" w:firstColumn="0" w:lastColumn="0" w:oddVBand="0" w:evenVBand="0" w:oddHBand="0" w:evenHBand="0" w:firstRowFirstColumn="0" w:firstRowLastColumn="0" w:lastRowFirstColumn="0" w:lastRowLastColumn="0"/>
+        </w:trPr>
+        <w:tc>
+          <w:tcPr>
+            <w:cnfStyle w:val="001000000000" w:firstRow="0" w:lastRow="0" w:firstColumn="1" w:lastColumn="0" w:oddVBand="0" w:evenVBand="0" w:oddHBand="0" w:evenHBand="0" w:firstRowFirstColumn="0" w:firstRowLastColumn="0" w:lastRowFirstColumn="0" w:lastRowLastColumn="0"/>
+            <w:tcW w:w="4788" w:type="dxa"/>
+          </w:tcPr>
+          <w:p>
+            <w:pPr>
+              <w:pStyle w:val="Heading2"/>
+              <w:numPr>
+                <w:ilvl w:val="0"/>
+                <w:numId w:val="0"/>
+              </w:numPr>
+              <w:outlineLvl w:val="1"/>
+            </w:pPr>
+            <w:r>
+              <w:t>Name</w:t>
+            </w:r>
+          </w:p>
+        </w:tc>
+        <w:tc>
+          <w:tcPr>
+            <w:tcW w:w="4788" w:type="dxa"/>
+          </w:tcPr>
+          <w:p>
+            <w:pPr>
+              <w:pStyle w:val="Heading2"/>
+              <w:numPr>
+                <w:ilvl w:val="0"/>
+                <w:numId w:val="0"/>
+              </w:numPr>
+              <w:outlineLvl w:val="1"/>
+              <w:cnfStyle w:val="100000000000" w:firstRow="1" w:lastRow="0" w:firstColumn="0" w:lastColumn="0" w:oddVBand="0" w:evenVBand="0" w:oddHBand="0" w:evenHBand="0" w:firstRowFirstColumn="0" w:firstRowLastColumn="0" w:lastRowFirstColumn="0" w:lastRowLastColumn="0"/>
+            </w:pPr>
+            <w:r>
+              <w:t>Version</w:t>
+            </w:r>
+          </w:p>
+        </w:tc>
+      </w:tr>
+      <w:tr>
+        <w:trPr>
+          <w:cnfStyle w:val="000000100000" w:firstRow="0" w:lastRow="0" w:firstColumn="0" w:lastColumn="0" w:oddVBand="0" w:evenVBand="0" w:oddHBand="1" w:evenHBand="0" w:firstRowFirstColumn="0" w:firstRowLastColumn="0" w:lastRowFirstColumn="0" w:lastRowLastColumn="0"/>
+        </w:trPr>
+        <w:tc>
+          <w:tcPr>
+            <w:cnfStyle w:val="001000000000" w:firstRow="0" w:lastRow="0" w:firstColumn="1" w:lastColumn="0" w:oddVBand="0" w:evenVBand="0" w:oddHBand="0" w:evenHBand="0" w:firstRowFirstColumn="0" w:firstRowLastColumn="0" w:lastRowFirstColumn="0" w:lastRowLastColumn="0"/>
+            <w:tcW w:w="4788" w:type="dxa"/>
+          </w:tcPr>
+          <w:p>
+            <w:pPr>
+              <w:pStyle w:val="Heading2"/>
+              <w:numPr>
+                <w:ilvl w:val="0"/>
+                <w:numId w:val="0"/>
+              </w:numPr>
+              <w:outlineLvl w:val="1"/>
+            </w:pPr>
+            <w:r>
+              <w:t>Docker</w:t>
+            </w:r>
+          </w:p>
+        </w:tc>
+        <w:tc>
+          <w:tcPr>
+            <w:tcW w:w="4788" w:type="dxa"/>
+          </w:tcPr>
+          <w:p>
+            <w:pPr>
+              <w:pStyle w:val="Heading2"/>
+              <w:numPr>
+                <w:ilvl w:val="0"/>
+                <w:numId w:val="0"/>
+              </w:numPr>
+              <w:outlineLvl w:val="1"/>
+              <w:cnfStyle w:val="000000100000" w:firstRow="0" w:lastRow="0" w:firstColumn="0" w:lastColumn="0" w:oddVBand="0" w:evenVBand="0" w:oddHBand="1" w:evenHBand="0" w:firstRowFirstColumn="0" w:firstRowLastColumn="0" w:lastRowFirstColumn="0" w:lastRowLastColumn="0"/>
+            </w:pPr>
+            <w:r>
+              <w:t>19.</w:t>
+            </w:r>
+            <w:r>
+              <w:t>x</w:t>
+            </w:r>
+          </w:p>
+        </w:tc>
+      </w:tr>
+      <w:tr>
+        <w:tc>
+          <w:tcPr>
+            <w:cnfStyle w:val="001000000000" w:firstRow="0" w:lastRow="0" w:firstColumn="1" w:lastColumn="0" w:oddVBand="0" w:evenVBand="0" w:oddHBand="0" w:evenHBand="0" w:firstRowFirstColumn="0" w:firstRowLastColumn="0" w:lastRowFirstColumn="0" w:lastRowLastColumn="0"/>
+            <w:tcW w:w="4788" w:type="dxa"/>
+          </w:tcPr>
+          <w:p>
+            <w:pPr>
+              <w:pStyle w:val="Heading2"/>
+              <w:numPr>
+                <w:ilvl w:val="0"/>
+                <w:numId w:val="0"/>
+              </w:numPr>
+              <w:outlineLvl w:val="1"/>
+            </w:pPr>
+            <w:r>
+              <w:t>*</w:t>
+            </w:r>
+            <w:r>
+              <w:t>NodeJS</w:t>
+            </w:r>
+          </w:p>
+        </w:tc>
+        <w:tc>
+          <w:tcPr>
+            <w:tcW w:w="4788" w:type="dxa"/>
+          </w:tcPr>
+          <w:p>
+            <w:pPr>
+              <w:pStyle w:val="Heading2"/>
+              <w:numPr>
+                <w:ilvl w:val="0"/>
+                <w:numId w:val="0"/>
+              </w:numPr>
+              <w:outlineLvl w:val="1"/>
+              <w:cnfStyle w:val="000000000000" w:firstRow="0" w:lastRow="0" w:firstColumn="0" w:lastColumn="0" w:oddVBand="0" w:evenVBand="0" w:oddHBand="0" w:evenHBand="0" w:firstRowFirstColumn="0" w:firstRowLastColumn="0" w:lastRowFirstColumn="0" w:lastRowLastColumn="0"/>
+            </w:pPr>
+            <w:r>
+              <w:t>10.16.0 LTS</w:t>
+            </w:r>
+          </w:p>
+        </w:tc>
+      </w:tr>
+      <w:tr>
+        <w:trPr>
+          <w:cnfStyle w:val="000000100000" w:firstRow="0" w:lastRow="0" w:firstColumn="0" w:lastColumn="0" w:oddVBand="0" w:evenVBand="0" w:oddHBand="1" w:evenHBand="0" w:firstRowFirstColumn="0" w:firstRowLastColumn="0" w:lastRowFirstColumn="0" w:lastRowLastColumn="0"/>
+        </w:trPr>
+        <w:tc>
+          <w:tcPr>
+            <w:cnfStyle w:val="001000000000" w:firstRow="0" w:lastRow="0" w:firstColumn="1" w:lastColumn="0" w:oddVBand="0" w:evenVBand="0" w:oddHBand="0" w:evenHBand="0" w:firstRowFirstColumn="0" w:firstRowLastColumn="0" w:lastRowFirstColumn="0" w:lastRowLastColumn="0"/>
+            <w:tcW w:w="4788" w:type="dxa"/>
+          </w:tcPr>
+          <w:p>
+            <w:pPr>
+              <w:pStyle w:val="Heading2"/>
+              <w:numPr>
+                <w:ilvl w:val="0"/>
+                <w:numId w:val="0"/>
+              </w:numPr>
+              <w:outlineLvl w:val="1"/>
+            </w:pPr>
+            <w:r>
+              <w:t>*</w:t>
+            </w:r>
+            <w:r>
+              <w:t>NPM</w:t>
+            </w:r>
+          </w:p>
+        </w:tc>
+        <w:tc>
+          <w:tcPr>
+            <w:tcW w:w="4788" w:type="dxa"/>
+          </w:tcPr>
+          <w:p>
+            <w:pPr>
+              <w:pStyle w:val="Heading2"/>
+              <w:numPr>
+                <w:ilvl w:val="0"/>
+                <w:numId w:val="0"/>
+              </w:numPr>
+              <w:outlineLvl w:val="1"/>
+              <w:cnfStyle w:val="000000100000" w:firstRow="0" w:lastRow="0" w:firstColumn="0" w:lastColumn="0" w:oddVBand="0" w:evenVBand="0" w:oddHBand="1" w:evenHBand="0" w:firstRowFirstColumn="0" w:firstRowLastColumn="0" w:lastRowFirstColumn="0" w:lastRowLastColumn="0"/>
+            </w:pPr>
+            <w:r>
+              <w:t>6.10.0</w:t>
+            </w:r>
+          </w:p>
+        </w:tc>
+      </w:tr>
+      <w:tr>
+        <w:tc>
+          <w:tcPr>
+            <w:cnfStyle w:val="001000000000" w:firstRow="0" w:lastRow="0" w:firstColumn="1" w:lastColumn="0" w:oddVBand="0" w:evenVBand="0" w:oddHBand="0" w:evenHBand="0" w:firstRowFirstColumn="0" w:firstRowLastColumn="0" w:lastRowFirstColumn="0" w:lastRowLastColumn="0"/>
+            <w:tcW w:w="4788" w:type="dxa"/>
+          </w:tcPr>
+          <w:p>
+            <w:pPr>
+              <w:pStyle w:val="Heading2"/>
+              <w:numPr>
+                <w:ilvl w:val="0"/>
+                <w:numId w:val="0"/>
+              </w:numPr>
+              <w:outlineLvl w:val="1"/>
+            </w:pPr>
+            <w:r>
+              <w:t>*</w:t>
+            </w:r>
+            <w:r>
+              <w:t>Open JDK</w:t>
+            </w:r>
+          </w:p>
+        </w:tc>
+        <w:tc>
+          <w:tcPr>
+            <w:tcW w:w="4788" w:type="dxa"/>
+          </w:tcPr>
+          <w:p>
+            <w:pPr>
+              <w:pStyle w:val="Heading2"/>
+              <w:numPr>
+                <w:ilvl w:val="0"/>
+                <w:numId w:val="0"/>
+              </w:numPr>
+              <w:outlineLvl w:val="1"/>
+              <w:cnfStyle w:val="000000000000" w:firstRow="0" w:lastRow="0" w:firstColumn="0" w:lastColumn="0" w:oddVBand="0" w:evenVBand="0" w:oddHBand="0" w:evenHBand="0" w:firstRowFirstColumn="0" w:firstRowLastColumn="0" w:lastRowFirstColumn="0" w:lastRowLastColumn="0"/>
+            </w:pPr>
+            <w:r>
+              <w:t>8.x</w:t>
+            </w:r>
+          </w:p>
+        </w:tc>
+      </w:tr>
+      <w:tr>
+        <w:trPr>
+          <w:cnfStyle w:val="000000100000" w:firstRow="0" w:lastRow="0" w:firstColumn="0" w:lastColumn="0" w:oddVBand="0" w:evenVBand="0" w:oddHBand="1" w:evenHBand="0" w:firstRowFirstColumn="0" w:firstRowLastColumn="0" w:lastRowFirstColumn="0" w:lastRowLastColumn="0"/>
+        </w:trPr>
+        <w:tc>
+          <w:tcPr>
+            <w:cnfStyle w:val="001000000000" w:firstRow="0" w:lastRow="0" w:firstColumn="1" w:lastColumn="0" w:oddVBand="0" w:evenVBand="0" w:oddHBand="0" w:evenHBand="0" w:firstRowFirstColumn="0" w:firstRowLastColumn="0" w:lastRowFirstColumn="0" w:lastRowLastColumn="0"/>
+            <w:tcW w:w="4788" w:type="dxa"/>
+          </w:tcPr>
+          <w:p>
+            <w:pPr>
+              <w:pStyle w:val="Heading2"/>
+              <w:numPr>
+                <w:ilvl w:val="0"/>
+                <w:numId w:val="0"/>
+              </w:numPr>
+              <w:outlineLvl w:val="1"/>
+            </w:pPr>
+            <w:r>
+              <w:t>*</w:t>
+            </w:r>
+            <w:r>
+              <w:t>Git</w:t>
+            </w:r>
+          </w:p>
+        </w:tc>
+        <w:tc>
+          <w:tcPr>
+            <w:tcW w:w="4788" w:type="dxa"/>
+          </w:tcPr>
+          <w:p>
+            <w:pPr>
+              <w:pStyle w:val="Heading2"/>
+              <w:numPr>
+                <w:ilvl w:val="0"/>
+                <w:numId w:val="0"/>
+              </w:numPr>
+              <w:outlineLvl w:val="1"/>
+              <w:cnfStyle w:val="000000100000" w:firstRow="0" w:lastRow="0" w:firstColumn="0" w:lastColumn="0" w:oddVBand="0" w:evenVBand="0" w:oddHBand="1" w:evenHBand="0" w:firstRowFirstColumn="0" w:firstRowLastColumn="0" w:lastRowFirstColumn="0" w:lastRowLastColumn="0"/>
+            </w:pPr>
+            <w:r>
+              <w:t>2.x</w:t>
+            </w:r>
+          </w:p>
+        </w:tc>
+      </w:tr>
+    </w:tbl>
+    <w:p>
+      <w:pPr>
+        <w:pStyle w:val="ListParagraph"/>
+        <w:rPr>
+          <w:sz w:val="24"/>
+          <w:szCs w:val="24"/>
+        </w:rPr>
+      </w:pPr>
+      <w:r>
+        <w:rPr>
+          <w:sz w:val="24"/>
+          <w:szCs w:val="24"/>
+        </w:rPr>
+        <w:t>*For build purposes only. Not needed for installing the application.</w:t>
+      </w:r>
+    </w:p>
+    <w:p>
+      <w:pPr>
+        <w:pStyle w:val="Heading2"/>
+      </w:pPr>
+      <w:r>
+        <w:lastRenderedPageBreak/>
+        <w:t xml:space="preserve">Supported </w:t>
+      </w:r>
+      <w:r>
+        <w:t>Browser</w:t>
+      </w:r>
+      <w:r>
+        <w:t>s</w:t>
+      </w:r>
+      <w:r>
+        <w:t xml:space="preserve"> </w:t>
+      </w:r>
+    </w:p>
+    <w:tbl>
+      <w:tblPr>
+        <w:tblStyle w:val="PlainTable1"/>
+        <w:tblW w:w="0" w:type="auto"/>
+        <w:tblLook w:val="04A0" w:firstRow="1" w:lastRow="0" w:firstColumn="1" w:lastColumn="0" w:noHBand="0" w:noVBand="1"/>
+      </w:tblPr>
+      <w:tblGrid>
+        <w:gridCol w:w="4675"/>
+        <w:gridCol w:w="4675"/>
+      </w:tblGrid>
+      <w:tr>
+        <w:trPr>
+          <w:cnfStyle w:val="100000000000" w:firstRow="1" w:lastRow="0" w:firstColumn="0" w:lastColumn="0" w:oddVBand="0" w:evenVBand="0" w:oddHBand="0" w:evenHBand="0" w:firstRowFirstColumn="0" w:firstRowLastColumn="0" w:lastRowFirstColumn="0" w:lastRowLastColumn="0"/>
+        </w:trPr>
+        <w:tc>
+          <w:tcPr>
+            <w:cnfStyle w:val="001000000000" w:firstRow="0" w:lastRow="0" w:firstColumn="1" w:lastColumn="0" w:oddVBand="0" w:evenVBand="0" w:oddHBand="0" w:evenHBand="0" w:firstRowFirstColumn="0" w:firstRowLastColumn="0" w:lastRowFirstColumn="0" w:lastRowLastColumn="0"/>
+            <w:tcW w:w="4788" w:type="dxa"/>
+          </w:tcPr>
+          <w:p>
+            <w:pPr>
+              <w:pStyle w:val="Heading2"/>
+              <w:numPr>
+                <w:ilvl w:val="0"/>
+                <w:numId w:val="0"/>
+              </w:numPr>
+              <w:outlineLvl w:val="1"/>
+            </w:pPr>
+            <w:r>
+              <w:t>Name</w:t>
+            </w:r>
+          </w:p>
+        </w:tc>
+        <w:tc>
+          <w:tcPr>
+            <w:tcW w:w="4788" w:type="dxa"/>
+          </w:tcPr>
+          <w:p>
+            <w:pPr>
+              <w:pStyle w:val="Heading2"/>
+              <w:numPr>
+                <w:ilvl w:val="0"/>
+                <w:numId w:val="0"/>
+              </w:numPr>
+              <w:outlineLvl w:val="1"/>
+              <w:cnfStyle w:val="100000000000" w:firstRow="1" w:lastRow="0" w:firstColumn="0" w:lastColumn="0" w:oddVBand="0" w:evenVBand="0" w:oddHBand="0" w:evenHBand="0" w:firstRowFirstColumn="0" w:firstRowLastColumn="0" w:lastRowFirstColumn="0" w:lastRowLastColumn="0"/>
+            </w:pPr>
+            <w:r>
+              <w:t>Version</w:t>
+            </w:r>
+          </w:p>
+        </w:tc>
+      </w:tr>
+      <w:tr>
+        <w:trPr>
+          <w:cnfStyle w:val="000000100000" w:firstRow="0" w:lastRow="0" w:firstColumn="0" w:lastColumn="0" w:oddVBand="0" w:evenVBand="0" w:oddHBand="1" w:evenHBand="0" w:firstRowFirstColumn="0" w:firstRowLastColumn="0" w:lastRowFirstColumn="0" w:lastRowLastColumn="0"/>
+        </w:trPr>
+        <w:tc>
+          <w:tcPr>
+            <w:cnfStyle w:val="001000000000" w:firstRow="0" w:lastRow="0" w:firstColumn="1" w:lastColumn="0" w:oddVBand="0" w:evenVBand="0" w:oddHBand="0" w:evenHBand="0" w:firstRowFirstColumn="0" w:firstRowLastColumn="0" w:lastRowFirstColumn="0" w:lastRowLastColumn="0"/>
+            <w:tcW w:w="4788" w:type="dxa"/>
+          </w:tcPr>
+          <w:p>
+            <w:pPr>
+              <w:pStyle w:val="Heading2"/>
+              <w:numPr>
+                <w:ilvl w:val="0"/>
+                <w:numId w:val="0"/>
+              </w:numPr>
+              <w:outlineLvl w:val="1"/>
+            </w:pPr>
+            <w:r>
+              <w:t>Chrome</w:t>
+            </w:r>
+          </w:p>
+        </w:tc>
+        <w:tc>
+          <w:tcPr>
+            <w:tcW w:w="4788" w:type="dxa"/>
+          </w:tcPr>
+          <w:p>
+            <w:pPr>
+              <w:pStyle w:val="Heading2"/>
+              <w:numPr>
+                <w:ilvl w:val="0"/>
+                <w:numId w:val="0"/>
+              </w:numPr>
+              <w:outlineLvl w:val="1"/>
+              <w:cnfStyle w:val="000000100000" w:firstRow="0" w:lastRow="0" w:firstColumn="0" w:lastColumn="0" w:oddVBand="0" w:evenVBand="0" w:oddHBand="1" w:evenHBand="0" w:firstRowFirstColumn="0" w:firstRowLastColumn="0" w:lastRowFirstColumn="0" w:lastRowLastColumn="0"/>
+            </w:pPr>
+            <w:r>
+              <w:t>Latest</w:t>
+            </w:r>
+          </w:p>
+        </w:tc>
+      </w:tr>
+      <w:tr>
+        <w:tc>
+          <w:tcPr>
+            <w:cnfStyle w:val="001000000000" w:firstRow="0" w:lastRow="0" w:firstColumn="1" w:lastColumn="0" w:oddVBand="0" w:evenVBand="0" w:oddHBand="0" w:evenHBand="0" w:firstRowFirstColumn="0" w:firstRowLastColumn="0" w:lastRowFirstColumn="0" w:lastRowLastColumn="0"/>
+            <w:tcW w:w="4788" w:type="dxa"/>
+          </w:tcPr>
+          <w:p>
+            <w:pPr>
+              <w:pStyle w:val="Heading2"/>
+              <w:numPr>
+                <w:ilvl w:val="0"/>
+                <w:numId w:val="0"/>
+              </w:numPr>
+              <w:outlineLvl w:val="1"/>
+            </w:pPr>
+            <w:r>
+              <w:t>Firefox</w:t>
+            </w:r>
+          </w:p>
+        </w:tc>
+        <w:tc>
+          <w:tcPr>
+            <w:tcW w:w="4788" w:type="dxa"/>
+          </w:tcPr>
+          <w:p>
+            <w:pPr>
+              <w:pStyle w:val="Heading2"/>
+              <w:numPr>
+                <w:ilvl w:val="0"/>
+                <w:numId w:val="0"/>
+              </w:numPr>
+              <w:outlineLvl w:val="1"/>
+              <w:cnfStyle w:val="000000000000" w:firstRow="0" w:lastRow="0" w:firstColumn="0" w:lastColumn="0" w:oddVBand="0" w:evenVBand="0" w:oddHBand="0" w:evenHBand="0" w:firstRowFirstColumn="0" w:firstRowLastColumn="0" w:lastRowFirstColumn="0" w:lastRowLastColumn="0"/>
+            </w:pPr>
+            <w:r>
+              <w:t>Latest</w:t>
+            </w:r>
+          </w:p>
+        </w:tc>
+      </w:tr>
+    </w:tbl>
+    <w:p>
+      <w:pPr>
+        <w:pStyle w:val="Heading2"/>
+      </w:pPr>
+      <w:r>
+        <w:t>Hardware Requirements</w:t>
+      </w:r>
+    </w:p>
+    <w:tbl>
+      <w:tblPr>
+        <w:tblStyle w:val="PlainTable1"/>
+        <w:tblW w:w="0" w:type="auto"/>
+        <w:tblLook w:val="04A0" w:firstRow="1" w:lastRow="0" w:firstColumn="1" w:lastColumn="0" w:noHBand="0" w:noVBand="1"/>
+      </w:tblPr>
+      <w:tblGrid>
+        <w:gridCol w:w="4680"/>
+        <w:gridCol w:w="4670"/>
+      </w:tblGrid>
+      <w:tr>
+        <w:trPr>
+          <w:cnfStyle w:val="100000000000" w:firstRow="1" w:lastRow="0" w:firstColumn="0" w:lastColumn="0" w:oddVBand="0" w:evenVBand="0" w:oddHBand="0" w:evenHBand="0" w:firstRowFirstColumn="0" w:firstRowLastColumn="0" w:lastRowFirstColumn="0" w:lastRowLastColumn="0"/>
+        </w:trPr>
+        <w:tc>
+          <w:tcPr>
+            <w:cnfStyle w:val="001000000000" w:firstRow="0" w:lastRow="0" w:firstColumn="1" w:lastColumn="0" w:oddVBand="0" w:evenVBand="0" w:oddHBand="0" w:evenHBand="0" w:firstRowFirstColumn="0" w:firstRowLastColumn="0" w:lastRowFirstColumn="0" w:lastRowLastColumn="0"/>
+            <w:tcW w:w="4788" w:type="dxa"/>
+          </w:tcPr>
+          <w:p>
+            <w:pPr>
+              <w:pStyle w:val="Heading2"/>
+              <w:numPr>
+                <w:ilvl w:val="0"/>
+                <w:numId w:val="0"/>
+              </w:numPr>
+              <w:outlineLvl w:val="1"/>
+            </w:pPr>
+            <w:r>
+              <w:t>Hardware</w:t>
+            </w:r>
+          </w:p>
+        </w:tc>
+        <w:tc>
+          <w:tcPr>
+            <w:tcW w:w="4770" w:type="dxa"/>
+          </w:tcPr>
+          <w:p>
+            <w:pPr>
+              <w:pStyle w:val="Heading2"/>
+              <w:numPr>
+                <w:ilvl w:val="0"/>
+                <w:numId w:val="0"/>
+              </w:numPr>
+              <w:outlineLvl w:val="1"/>
+              <w:cnfStyle w:val="100000000000" w:firstRow="1" w:lastRow="0" w:firstColumn="0" w:lastColumn="0" w:oddVBand="0" w:evenVBand="0" w:oddHBand="0" w:evenHBand="0" w:firstRowFirstColumn="0" w:firstRowLastColumn="0" w:lastRowFirstColumn="0" w:lastRowLastColumn="0"/>
+            </w:pPr>
+            <w:r>
+              <w:t>Details</w:t>
+            </w:r>
+          </w:p>
+        </w:tc>
+      </w:tr>
+      <w:tr>
+        <w:trPr>
+          <w:cnfStyle w:val="000000100000" w:firstRow="0" w:lastRow="0" w:firstColumn="0" w:lastColumn="0" w:oddVBand="0" w:evenVBand="0" w:oddHBand="1" w:evenHBand="0" w:firstRowFirstColumn="0" w:firstRowLastColumn="0" w:lastRowFirstColumn="0" w:lastRowLastColumn="0"/>
+        </w:trPr>
+        <w:tc>
+          <w:tcPr>
+            <w:cnfStyle w:val="001000000000" w:firstRow="0" w:lastRow="0" w:firstColumn="1" w:lastColumn="0" w:oddVBand="0" w:evenVBand="0" w:oddHBand="0" w:evenHBand="0" w:firstRowFirstColumn="0" w:firstRowLastColumn="0" w:lastRowFirstColumn="0" w:lastRowLastColumn="0"/>
+            <w:tcW w:w="4788" w:type="dxa"/>
+          </w:tcPr>
+          <w:p>
+            <w:pPr>
+              <w:pStyle w:val="Heading2"/>
+              <w:numPr>
+                <w:ilvl w:val="0"/>
+                <w:numId w:val="0"/>
+              </w:numPr>
+              <w:outlineLvl w:val="1"/>
+            </w:pPr>
+            <w:r>
+              <w:t>CPU</w:t>
+            </w:r>
+          </w:p>
+        </w:tc>
+        <w:tc>
+          <w:tcPr>
+            <w:tcW w:w="4770" w:type="dxa"/>
+          </w:tcPr>
+          <w:p>
+            <w:pPr>
+              <w:pStyle w:val="Heading2"/>
+              <w:numPr>
+                <w:ilvl w:val="0"/>
+                <w:numId w:val="0"/>
+              </w:numPr>
+              <w:outlineLvl w:val="1"/>
+              <w:cnfStyle w:val="000000100000" w:firstRow="0" w:lastRow="0" w:firstColumn="0" w:lastColumn="0" w:oddVBand="0" w:evenVBand="0" w:oddHBand="1" w:evenHBand="0" w:firstRowFirstColumn="0" w:firstRowLastColumn="0" w:lastRowFirstColumn="0" w:lastRowLastColumn="0"/>
+            </w:pPr>
+            <w:r>
+              <w:t>2 gigahertz (GHz) frequency or above</w:t>
+            </w:r>
+          </w:p>
+        </w:tc>
+      </w:tr>
+      <w:tr>
+        <w:tc>
+          <w:tcPr>
+            <w:cnfStyle w:val="001000000000" w:firstRow="0" w:lastRow="0" w:firstColumn="1" w:lastColumn="0" w:oddVBand="0" w:evenVBand="0" w:oddHBand="0" w:evenHBand="0" w:firstRowFirstColumn="0" w:firstRowLastColumn="0" w:lastRowFirstColumn="0" w:lastRowLastColumn="0"/>
+            <w:tcW w:w="4788" w:type="dxa"/>
+          </w:tcPr>
+          <w:p>
+            <w:pPr>
+              <w:pStyle w:val="Heading2"/>
+              <w:numPr>
+                <w:ilvl w:val="0"/>
+                <w:numId w:val="0"/>
+              </w:numPr>
+              <w:outlineLvl w:val="1"/>
+            </w:pPr>
+            <w:r>
+              <w:t>RAM</w:t>
+            </w:r>
+          </w:p>
+        </w:tc>
+        <w:tc>
+          <w:tcPr>
+            <w:tcW w:w="4770" w:type="dxa"/>
+          </w:tcPr>
+          <w:p>
+            <w:pPr>
+              <w:pStyle w:val="Heading2"/>
+              <w:numPr>
+                <w:ilvl w:val="0"/>
+                <w:numId w:val="0"/>
+              </w:numPr>
+              <w:outlineLvl w:val="1"/>
+              <w:cnfStyle w:val="000000000000" w:firstRow="0" w:lastRow="0" w:firstColumn="0" w:lastColumn="0" w:oddVBand="0" w:evenVBand="0" w:oddHBand="0" w:evenHBand="0" w:firstRowFirstColumn="0" w:firstRowLastColumn="0" w:lastRowFirstColumn="0" w:lastRowLastColumn="0"/>
+            </w:pPr>
+            <w:r>
+              <w:t>4 GB at minimum</w:t>
+            </w:r>
+          </w:p>
+        </w:tc>
+      </w:tr>
+      <w:tr>
+        <w:trPr>
+          <w:cnfStyle w:val="000000100000" w:firstRow="0" w:lastRow="0" w:firstColumn="0" w:lastColumn="0" w:oddVBand="0" w:evenVBand="0" w:oddHBand="1" w:evenHBand="0" w:firstRowFirstColumn="0" w:firstRowLastColumn="0" w:lastRowFirstColumn="0" w:lastRowLastColumn="0"/>
+        </w:trPr>
+        <w:tc>
+          <w:tcPr>
+            <w:cnfStyle w:val="001000000000" w:firstRow="0" w:lastRow="0" w:firstColumn="1" w:lastColumn="0" w:oddVBand="0" w:evenVBand="0" w:oddHBand="0" w:evenHBand="0" w:firstRowFirstColumn="0" w:firstRowLastColumn="0" w:lastRowFirstColumn="0" w:lastRowLastColumn="0"/>
+            <w:tcW w:w="4788" w:type="dxa"/>
+          </w:tcPr>
+          <w:p>
+            <w:pPr>
+              <w:pStyle w:val="Heading2"/>
+              <w:numPr>
+                <w:ilvl w:val="0"/>
+                <w:numId w:val="0"/>
+              </w:numPr>
+              <w:outlineLvl w:val="1"/>
+            </w:pPr>
+            <w:r>
+              <w:t>Display Resolution</w:t>
+            </w:r>
+          </w:p>
+        </w:tc>
+        <w:tc>
+          <w:tcPr>
+            <w:tcW w:w="4770" w:type="dxa"/>
+          </w:tcPr>
+          <w:p>
+            <w:pPr>
+              <w:pStyle w:val="Heading2"/>
+              <w:numPr>
+                <w:ilvl w:val="0"/>
+                <w:numId w:val="0"/>
+              </w:numPr>
+              <w:outlineLvl w:val="1"/>
+              <w:cnfStyle w:val="000000100000" w:firstRow="0" w:lastRow="0" w:firstColumn="0" w:lastColumn="0" w:oddVBand="0" w:evenVBand="0" w:oddHBand="1" w:evenHBand="0" w:firstRowFirstColumn="0" w:firstRowLastColumn="0" w:lastRowFirstColumn="0" w:lastRowLastColumn="0"/>
+            </w:pPr>
+            <w:r>
+              <w:t>2560-by-1600, recommended</w:t>
+            </w:r>
+          </w:p>
+        </w:tc>
+      </w:tr>
+      <w:tr>
+        <w:tc>
+          <w:tcPr>
+            <w:cnfStyle w:val="001000000000" w:firstRow="0" w:lastRow="0" w:firstColumn="1" w:lastColumn="0" w:oddVBand="0" w:evenVBand="0" w:oddHBand="0" w:evenHBand="0" w:firstRowFirstColumn="0" w:firstRowLastColumn="0" w:lastRowFirstColumn="0" w:lastRowLastColumn="0"/>
+            <w:tcW w:w="4788" w:type="dxa"/>
+          </w:tcPr>
+          <w:p>
+            <w:pPr>
+              <w:pStyle w:val="Heading2"/>
+              <w:numPr>
+                <w:ilvl w:val="0"/>
+                <w:numId w:val="0"/>
+              </w:numPr>
+              <w:outlineLvl w:val="1"/>
+            </w:pPr>
+            <w:r>
+              <w:t>Internet Connection</w:t>
+            </w:r>
+          </w:p>
+        </w:tc>
+        <w:tc>
+          <w:tcPr>
+            <w:tcW w:w="4770" w:type="dxa"/>
+          </w:tcPr>
+          <w:p>
+            <w:pPr>
+              <w:pStyle w:val="Heading2"/>
+              <w:numPr>
+                <w:ilvl w:val="0"/>
+                <w:numId w:val="0"/>
+              </w:numPr>
+              <w:outlineLvl w:val="1"/>
+              <w:cnfStyle w:val="000000000000" w:firstRow="0" w:lastRow="0" w:firstColumn="0" w:lastColumn="0" w:oddVBand="0" w:evenVBand="0" w:oddHBand="0" w:evenHBand="0" w:firstRowFirstColumn="0" w:firstRowLastColumn="0" w:lastRowFirstColumn="0" w:lastRowLastColumn="0"/>
+            </w:pPr>
+            <w:r>
+              <w:t>High-speed connection, at least 10Mbps</w:t>
+            </w:r>
+          </w:p>
+        </w:tc>
+      </w:tr>
+    </w:tbl>
+    <w:p>
+      <w:pPr>
+        <w:pStyle w:val="Heading2"/>
+      </w:pPr>
+      <w:r>
+        <w:t>TCP Port Requirements</w:t>
+      </w:r>
+    </w:p>
+    <w:tbl>
+      <w:tblPr>
+        <w:tblStyle w:val="PlainTable1"/>
+        <w:tblW w:w="0" w:type="auto"/>
+        <w:tblLook w:val="04A0" w:firstRow="1" w:lastRow="0" w:firstColumn="1" w:lastColumn="0" w:noHBand="0" w:noVBand="1"/>
+      </w:tblPr>
+      <w:tblGrid>
+        <w:gridCol w:w="4684"/>
+        <w:gridCol w:w="4666"/>
+      </w:tblGrid>
+      <w:tr>
+        <w:trPr>
+          <w:cnfStyle w:val="100000000000" w:firstRow="1" w:lastRow="0" w:firstColumn="0" w:lastColumn="0" w:oddVBand="0" w:evenVBand="0" w:oddHBand="0" w:evenHBand="0" w:firstRowFirstColumn="0" w:firstRowLastColumn="0" w:lastRowFirstColumn="0" w:lastRowLastColumn="0"/>
+        </w:trPr>
+        <w:tc>
+          <w:tcPr>
+            <w:cnfStyle w:val="001000000000" w:firstRow="0" w:lastRow="0" w:firstColumn="1" w:lastColumn="0" w:oddVBand="0" w:evenVBand="0" w:oddHBand="0" w:evenHBand="0" w:firstRowFirstColumn="0" w:firstRowLastColumn="0" w:lastRowFirstColumn="0" w:lastRowLastColumn="0"/>
+            <w:tcW w:w="4788" w:type="dxa"/>
+          </w:tcPr>
+          <w:p>
+            <w:pPr>
+              <w:pStyle w:val="Heading2"/>
+              <w:numPr>
+                <w:ilvl w:val="0"/>
+                <w:numId w:val="0"/>
+              </w:numPr>
+              <w:outlineLvl w:val="1"/>
+            </w:pPr>
+            <w:r>
+              <w:t>Service</w:t>
+            </w:r>
+          </w:p>
+        </w:tc>
+        <w:tc>
+          <w:tcPr>
+            <w:tcW w:w="4788" w:type="dxa"/>
+          </w:tcPr>
+          <w:p>
+            <w:pPr>
+              <w:pStyle w:val="Heading2"/>
+              <w:numPr>
+                <w:ilvl w:val="0"/>
+                <w:numId w:val="0"/>
+              </w:numPr>
+              <w:outlineLvl w:val="1"/>
+              <w:cnfStyle w:val="100000000000" w:firstRow="1" w:lastRow="0" w:firstColumn="0" w:lastColumn="0" w:oddVBand="0" w:evenVBand="0" w:oddHBand="0" w:evenHBand="0" w:firstRowFirstColumn="0" w:firstRowLastColumn="0" w:lastRowFirstColumn="0" w:lastRowLastColumn="0"/>
+            </w:pPr>
+            <w:r>
+              <w:t>Port</w:t>
+            </w:r>
+          </w:p>
+        </w:tc>
+      </w:tr>
+      <w:tr>
+        <w:trPr>
+          <w:cnfStyle w:val="000000100000" w:firstRow="0" w:lastRow="0" w:firstColumn="0" w:lastColumn="0" w:oddVBand="0" w:evenVBand="0" w:oddHBand="1" w:evenHBand="0" w:firstRowFirstColumn="0" w:firstRowLastColumn="0" w:lastRowFirstColumn="0" w:lastRowLastColumn="0"/>
+        </w:trPr>
+        <w:tc>
+          <w:tcPr>
+            <w:cnfStyle w:val="001000000000" w:firstRow="0" w:lastRow="0" w:firstColumn="1" w:lastColumn="0" w:oddVBand="0" w:evenVBand="0" w:oddHBand="0" w:evenHBand="0" w:firstRowFirstColumn="0" w:firstRowLastColumn="0" w:lastRowFirstColumn="0" w:lastRowLastColumn="0"/>
+            <w:tcW w:w="4788" w:type="dxa"/>
+          </w:tcPr>
+          <w:p>
+            <w:pPr>
+              <w:pStyle w:val="Heading2"/>
+              <w:numPr>
+                <w:ilvl w:val="0"/>
+                <w:numId w:val="0"/>
+              </w:numPr>
+              <w:outlineLvl w:val="1"/>
+            </w:pPr>
+            <w:r>
+              <w:t>Aerie UI</w:t>
+            </w:r>
+          </w:p>
+        </w:tc>
+        <w:tc>
+          <w:tcPr>
+            <w:tcW w:w="4788" w:type="dxa"/>
+          </w:tcPr>
+          <w:p>
+            <w:pPr>
+              <w:pStyle w:val="Heading2"/>
+              <w:numPr>
+                <w:ilvl w:val="0"/>
+                <w:numId w:val="0"/>
+              </w:numPr>
+              <w:outlineLvl w:val="1"/>
+              <w:cnfStyle w:val="000000100000" w:firstRow="0" w:lastRow="0" w:firstColumn="0" w:lastColumn="0" w:oddVBand="0" w:evenVBand="0" w:oddHBand="1" w:evenHBand="0" w:firstRowFirstColumn="0" w:firstRowLastColumn="0" w:lastRowFirstColumn="0" w:lastRowLastColumn="0"/>
+            </w:pPr>
+            <w:r>
+              <w:t>8080</w:t>
+            </w:r>
+          </w:p>
+        </w:tc>
+      </w:tr>
+      <w:tr>
+        <w:tc>
+          <w:tcPr>
+            <w:cnfStyle w:val="001000000000" w:firstRow="0" w:lastRow="0" w:firstColumn="1" w:lastColumn="0" w:oddVBand="0" w:evenVBand="0" w:oddHBand="0" w:evenHBand="0" w:firstRowFirstColumn="0" w:firstRowLastColumn="0" w:lastRowFirstColumn="0" w:lastRowLastColumn="0"/>
+            <w:tcW w:w="4788" w:type="dxa"/>
+          </w:tcPr>
+          <w:p>
+            <w:pPr>
+              <w:pStyle w:val="Heading2"/>
+              <w:numPr>
+                <w:ilvl w:val="0"/>
+                <w:numId w:val="0"/>
+              </w:numPr>
+              <w:outlineLvl w:val="1"/>
+            </w:pPr>
+            <w:r>
+              <w:t>Adaptation</w:t>
+            </w:r>
+          </w:p>
+        </w:tc>
+        <w:tc>
+          <w:tcPr>
+            <w:tcW w:w="4788" w:type="dxa"/>
+          </w:tcPr>
+          <w:p>
+            <w:pPr>
+              <w:pStyle w:val="Heading2"/>
+              <w:numPr>
+                <w:ilvl w:val="0"/>
+                <w:numId w:val="0"/>
+              </w:numPr>
+              <w:outlineLvl w:val="1"/>
+              <w:cnfStyle w:val="000000000000" w:firstRow="0" w:lastRow="0" w:firstColumn="0" w:lastColumn="0" w:oddVBand="0" w:evenVBand="0" w:oddHBand="0" w:evenHBand="0" w:firstRowFirstColumn="0" w:firstRowLastColumn="0" w:lastRowFirstColumn="0" w:lastRowLastColumn="0"/>
+            </w:pPr>
+            <w:r>
+              <w:t>2718</w:t>
+            </w:r>
+            <w:r>
+              <w:t>2</w:t>
+            </w:r>
+          </w:p>
+        </w:tc>
+      </w:tr>
+      <w:tr>
+        <w:trPr>
+          <w:cnfStyle w:val="000000100000" w:firstRow="0" w:lastRow="0" w:firstColumn="0" w:lastColumn="0" w:oddVBand="0" w:evenVBand="0" w:oddHBand="1" w:evenHBand="0" w:firstRowFirstColumn="0" w:firstRowLastColumn="0" w:lastRowFirstColumn="0" w:lastRowLastColumn="0"/>
+        </w:trPr>
+        <w:tc>
+          <w:tcPr>
+            <w:cnfStyle w:val="001000000000" w:firstRow="0" w:lastRow="0" w:firstColumn="1" w:lastColumn="0" w:oddVBand="0" w:evenVBand="0" w:oddHBand="0" w:evenHBand="0" w:firstRowFirstColumn="0" w:firstRowLastColumn="0" w:lastRowFirstColumn="0" w:lastRowLastColumn="0"/>
+            <w:tcW w:w="4788" w:type="dxa"/>
+          </w:tcPr>
+          <w:p>
+            <w:pPr>
+              <w:pStyle w:val="Heading2"/>
+              <w:numPr>
+                <w:ilvl w:val="0"/>
+                <w:numId w:val="0"/>
+              </w:numPr>
+              <w:outlineLvl w:val="1"/>
+            </w:pPr>
+            <w:r>
+              <w:t>Plan</w:t>
+            </w:r>
+          </w:p>
+        </w:tc>
+        <w:tc>
+          <w:tcPr>
+            <w:tcW w:w="4788" w:type="dxa"/>
+          </w:tcPr>
+          <w:p>
+            <w:pPr>
+              <w:pStyle w:val="Heading2"/>
+              <w:numPr>
+                <w:ilvl w:val="0"/>
+                <w:numId w:val="0"/>
+              </w:numPr>
+              <w:outlineLvl w:val="1"/>
+              <w:cnfStyle w:val="000000100000" w:firstRow="0" w:lastRow="0" w:firstColumn="0" w:lastColumn="0" w:oddVBand="0" w:evenVBand="0" w:oddHBand="1" w:evenHBand="0" w:firstRowFirstColumn="0" w:firstRowLastColumn="0" w:lastRowFirstColumn="0" w:lastRowLastColumn="0"/>
+            </w:pPr>
+            <w:r>
+              <w:t>27183</w:t>
+            </w:r>
+          </w:p>
+        </w:tc>
+      </w:tr>
+    </w:tbl>
+    <w:p>
+      <w:pPr>
+        <w:pStyle w:val="BodyText"/>
+      </w:pPr>
+    </w:p>
+    <w:p>
+      <w:pPr>
+        <w:pStyle w:val="Heading2"/>
+        <w:numPr>
+          <w:ilvl w:val="0"/>
+          <w:numId w:val="0"/>
+        </w:numPr>
+        <w:ind w:left="864"/>
+      </w:pPr>
+    </w:p>
+    <w:p>
+      <w:pPr>
+        <w:spacing w:before="0" w:after="0"/>
+        <w:jc w:val="left"/>
+        <w:rPr>
+          <w:rFonts w:ascii="Times New Roman" w:hAnsi="Times New Roman"/>
+          <w:sz w:val="24"/>
+          <w:szCs w:val="24"/>
+          <w:lang w:val="en-US"/>
+        </w:rPr>
+      </w:pPr>
+    </w:p>
+    <w:p>
+      <w:pPr>
+        <w:pStyle w:val="BodyText"/>
+      </w:pPr>
+    </w:p>
+    <w:p>
+      <w:pPr>
+        <w:pStyle w:val="BodyText"/>
+      </w:pPr>
+    </w:p>
+    <w:p>
+      <w:pPr>
+        <w:pStyle w:val="Heading1"/>
+      </w:pPr>
+      <w:bookmarkStart w:id="25" w:name="_Toc511912244"/>
+      <w:r>
+        <w:t>Adaptation</w:t>
       </w:r>
       <w:bookmarkEnd w:id="25"/>
     </w:p>
     <w:p>
       <w:pPr>
+        <w:pStyle w:val="Heading2"/>
+      </w:pPr>
+      <w:bookmarkStart w:id="26" w:name="_Toc511912245"/>
+      <w:r>
+        <w:t>Planned Adaptations</w:t>
+      </w:r>
+      <w:bookmarkEnd w:id="26"/>
+    </w:p>
+    <w:p>
+      <w:pPr>
         <w:pStyle w:val="Instruction"/>
-      </w:pPr>
-      <w:r>
-        <w:t>Identify the h</w:t>
-      </w:r>
-      <w:r>
-        <w:t>ardware and software requirements for a host environment</w:t>
-      </w:r>
-      <w:r>
+        <w:rPr>
+          <w:color w:val="FF0000"/>
+        </w:rPr>
+      </w:pPr>
+      <w:r>
+        <w:rPr>
+          <w:color w:val="FF0000"/>
+        </w:rPr>
+        <w:t>Identify the specific adaptations that the task expected missions to perform.</w:t>
+      </w:r>
+    </w:p>
+    <w:p>
+      <w:pPr>
+        <w:pStyle w:val="Heading2"/>
+      </w:pPr>
+      <w:bookmarkStart w:id="27" w:name="_Toc511912246"/>
+      <w:r>
+        <w:t>Adaptation Procedures</w:t>
+      </w:r>
+      <w:bookmarkEnd w:id="27"/>
+    </w:p>
+    <w:p>
+      <w:pPr>
+        <w:pStyle w:val="Instruction"/>
+        <w:rPr>
+          <w:color w:val="FF0000"/>
+        </w:rPr>
+      </w:pPr>
+      <w:r>
+        <w:rPr>
+          <w:color w:val="FF0000"/>
+        </w:rPr>
+        <w:t>Provide instructions to missions how to perform each planned adaptation.</w:t>
+      </w:r>
+    </w:p>
+    <w:p>
+      <w:pPr>
+        <w:pStyle w:val="Heading1"/>
+      </w:pPr>
+      <w:bookmarkStart w:id="28" w:name="_Toc511912247"/>
+      <w:r>
+        <w:t>Administration</w:t>
+      </w:r>
+      <w:bookmarkEnd w:id="28"/>
+    </w:p>
+    <w:p>
+      <w:pPr>
+        <w:pStyle w:val="Instruction"/>
+        <w:rPr>
+          <w:color w:val="000000" w:themeColor="text1"/>
+        </w:rPr>
+      </w:pPr>
+      <w:r>
+        <w:rPr>
+          <w:color w:val="000000" w:themeColor="text1"/>
+        </w:rPr>
+        <w:t xml:space="preserve">This product is using Docker containers to run the application. There are total of five Docker containers that are internally bridged (connected) to run the application. </w:t>
+      </w:r>
+      <w:r>
+        <w:rPr>
+          <w:color w:val="000000" w:themeColor="text1"/>
+        </w:rPr>
+        <w:t xml:space="preserve">Containers can be restarted in case of any issues using Docker CLI. Only port 8080 from the UI container is exposed to outside. </w:t>
+      </w:r>
+    </w:p>
+    <w:p>
+      <w:pPr>
+        <w:pStyle w:val="Heading2"/>
+      </w:pPr>
+      <w:bookmarkStart w:id="29" w:name="_Toc484436174"/>
+      <w:bookmarkStart w:id="30" w:name="_Toc511912248"/>
+      <w:r>
+        <w:t>Environment Variables</w:t>
+      </w:r>
+      <w:bookmarkEnd w:id="29"/>
+      <w:bookmarkEnd w:id="30"/>
+    </w:p>
+    <w:p>
+      <w:pPr>
+        <w:pStyle w:val="Instruction"/>
+        <w:rPr>
+          <w:color w:val="FF0000"/>
+        </w:rPr>
+      </w:pPr>
+      <w:r>
+        <w:rPr>
+          <w:color w:val="FF0000"/>
+        </w:rPr>
+        <w:t xml:space="preserve">Identify the environment variables required by the software in the </w:t>
+      </w:r>
+      <w:r>
+        <w:rPr>
+          <w:color w:val="FF0000"/>
+        </w:rPr>
+        <w:t>test</w:t>
+      </w:r>
+      <w:r>
+        <w:rPr>
+          <w:color w:val="FF0000"/>
+        </w:rPr>
+        <w:t xml:space="preserve"> and deployment environments</w:t>
+      </w:r>
+      <w:r>
+        <w:rPr>
+          <w:color w:val="FF0000"/>
+        </w:rPr>
+        <w:t xml:space="preserve"> and how to edit them</w:t>
+      </w:r>
+      <w:r>
+        <w:rPr>
+          <w:color w:val="FF0000"/>
+        </w:rPr>
         <w:t>.</w:t>
       </w:r>
-    </w:p>
-    <w:p>
-      <w:pPr>
-        <w:pStyle w:val="Heading1"/>
-      </w:pPr>
-      <w:bookmarkStart w:id="26" w:name="_Toc511912244"/>
-      <w:r>
-        <w:t>Adaptation</w:t>
-      </w:r>
-      <w:bookmarkEnd w:id="26"/>
-    </w:p>
-    <w:p>
-      <w:pPr>
-        <w:pStyle w:val="Heading2"/>
-      </w:pPr>
-      <w:bookmarkStart w:id="27" w:name="_Toc511912245"/>
-      <w:r>
-        <w:t>Planned Adaptations</w:t>
-      </w:r>
-      <w:bookmarkEnd w:id="27"/>
-    </w:p>
-    <w:p>
-      <w:pPr>
-        <w:pStyle w:val="Instruction"/>
-      </w:pPr>
-      <w:r>
-        <w:t>Identify the specific adaptations that the task expected missions to perform.</w:t>
-      </w:r>
-    </w:p>
-    <w:p>
-      <w:pPr>
-        <w:pStyle w:val="Heading2"/>
-      </w:pPr>
-      <w:bookmarkStart w:id="28" w:name="_Toc511912246"/>
-      <w:r>
-        <w:t>Adaptation Procedures</w:t>
-      </w:r>
-      <w:bookmarkEnd w:id="28"/>
-    </w:p>
-    <w:p>
-      <w:pPr>
-        <w:pStyle w:val="Instruction"/>
-      </w:pPr>
-      <w:r>
-        <w:t>Provide instructions to missions how to perform each planned adaptation.</w:t>
-      </w:r>
-    </w:p>
-    <w:p>
-      <w:pPr>
-        <w:pStyle w:val="Heading1"/>
-      </w:pPr>
-      <w:bookmarkStart w:id="29" w:name="_Toc511912247"/>
-      <w:r>
-        <w:t>Administration</w:t>
-      </w:r>
-      <w:bookmarkEnd w:id="29"/>
-    </w:p>
-    <w:p>
-      <w:pPr>
-        <w:pStyle w:val="Instruction"/>
-      </w:pPr>
-      <w:r>
-        <w:t>Provide instructions for administering the product.</w:t>
-      </w:r>
-      <w:r>
-        <w:t xml:space="preserve"> Add new sections as necessary.</w:t>
-      </w:r>
-    </w:p>
-    <w:p>
-      <w:pPr>
-        <w:pStyle w:val="Heading2"/>
-      </w:pPr>
-      <w:bookmarkStart w:id="30" w:name="_Toc484436174"/>
-      <w:bookmarkStart w:id="31" w:name="_Toc511912248"/>
-      <w:r>
-        <w:t>Environment Variables</w:t>
-      </w:r>
-      <w:bookmarkEnd w:id="30"/>
-      <w:bookmarkEnd w:id="31"/>
-    </w:p>
-    <w:p>
-      <w:pPr>
-        <w:pStyle w:val="Instruction"/>
-      </w:pPr>
-      <w:r>
-        <w:t xml:space="preserve">Identify the environment variables required by the software in the </w:t>
-      </w:r>
-      <w:r>
-        <w:t>test</w:t>
-      </w:r>
-      <w:r>
-        <w:t xml:space="preserve"> and deployment environments</w:t>
-      </w:r>
-      <w:r>
-        <w:t xml:space="preserve"> and how to edit them</w:t>
-      </w:r>
-      <w:r>
-        <w:t>.</w:t>
-      </w:r>
-      <w:r>
+      <w:r>
+        <w:rPr>
+          <w:color w:val="FF0000"/>
+        </w:rPr>
         <w:t xml:space="preserve"> If the environment variables in the test and deployment environments are different or have different values, create two tables – one for the deployment environment and the other for the test environment.</w:t>
       </w:r>
       <w:r>
+        <w:rPr>
+          <w:color w:val="FF0000"/>
+        </w:rPr>
         <w:t xml:space="preserve"> These variables should document global variables (e.g., defined in a shell) and local variables (e.g., defined in a script or configuration file).</w:t>
       </w:r>
       <w:r>
+        <w:rPr>
+          <w:color w:val="FF0000"/>
+        </w:rPr>
         <w:t xml:space="preserve"> See Appendix B of </w:t>
       </w:r>
       <w:r>
         <w:rPr>
           <w:rStyle w:val="DocumentName"/>
+          <w:color w:val="FF0000"/>
         </w:rPr>
         <w:t>AMMOS Environment Variables</w:t>
       </w:r>
       <w:r>
+        <w:rPr>
+          <w:color w:val="FF0000"/>
+        </w:rPr>
         <w:t xml:space="preserve"> (MGSS DOC-001651) for more information.</w:t>
       </w:r>
     </w:p>
@@ -3278,8 +4290,8 @@
         <w:pStyle w:val="Caption"/>
         <w:keepNext/>
       </w:pPr>
-      <w:bookmarkStart w:id="32" w:name="_Toc484436190"/>
-      <w:bookmarkStart w:id="33" w:name="_Toc484437010"/>
+      <w:bookmarkStart w:id="31" w:name="_Toc484436190"/>
+      <w:bookmarkStart w:id="32" w:name="_Toc484437010"/>
       <w:r>
         <w:t xml:space="preserve">Table </w:t>
       </w:r>
@@ -3304,8 +4316,8 @@
       <w:r>
         <w:t>: Environment Variables</w:t>
       </w:r>
+      <w:bookmarkEnd w:id="31"/>
       <w:bookmarkEnd w:id="32"/>
-      <w:bookmarkEnd w:id="33"/>
     </w:p>
     <w:tbl>
       <w:tblPr>
@@ -3314,9 +4326,9 @@
         <w:tblLook w:val="04A0" w:firstRow="1" w:lastRow="0" w:firstColumn="1" w:lastColumn="0" w:noHBand="0" w:noVBand="1"/>
       </w:tblPr>
       <w:tblGrid>
-        <w:gridCol w:w="3192"/>
-        <w:gridCol w:w="3193"/>
-        <w:gridCol w:w="3191"/>
+        <w:gridCol w:w="3118"/>
+        <w:gridCol w:w="3117"/>
+        <w:gridCol w:w="3115"/>
       </w:tblGrid>
       <w:tr>
         <w:trPr>
@@ -3498,38 +4510,79 @@
       <w:pPr>
         <w:pStyle w:val="Heading2"/>
       </w:pPr>
-      <w:bookmarkStart w:id="34" w:name="_Toc511912249"/>
+      <w:bookmarkStart w:id="33" w:name="_Toc511912249"/>
       <w:r>
         <w:t>Network Communications</w:t>
       </w:r>
-      <w:bookmarkEnd w:id="34"/>
+      <w:bookmarkEnd w:id="33"/>
     </w:p>
     <w:p>
       <w:pPr>
         <w:pStyle w:val="Instruction"/>
-      </w:pPr>
-      <w:r>
-        <w:t>Identify the TCP/UDP ports used by the product (including ports used by SCSE services that the product uses) and the default port assignments. Identify</w:t>
-      </w:r>
-      <w:r>
-        <w:t xml:space="preserve"> how they can be configured differently and what the network access and security issues are.</w:t>
-      </w:r>
-    </w:p>
-    <w:p>
-      <w:pPr>
-        <w:pStyle w:val="Instruction"/>
-      </w:pPr>
-      <w:r>
-        <w:t>Include a listing of the used TCP/UDP ports and provide a brief description of the service accessed through each port.</w:t>
-      </w:r>
+        <w:rPr>
+          <w:color w:val="000000" w:themeColor="text1"/>
+        </w:rPr>
+      </w:pPr>
+      <w:r>
+        <w:rPr>
+          <w:color w:val="000000" w:themeColor="text1"/>
+        </w:rPr>
+        <w:t>The following ports are required for the application to run. The ports can be changed inside docker-</w:t>
+      </w:r>
+      <w:proofErr w:type="spellStart"/>
+      <w:r>
+        <w:rPr>
+          <w:color w:val="000000" w:themeColor="text1"/>
+        </w:rPr>
+        <w:t>compose.yaml</w:t>
+      </w:r>
+      <w:proofErr w:type="spellEnd"/>
+      <w:r>
+        <w:rPr>
+          <w:color w:val="000000" w:themeColor="text1"/>
+        </w:rPr>
+        <w:t xml:space="preserve"> file. Note in docker-compose file, there is an entry for each docker container which is called Port. The number that is needed to change is the first port number. The second number represents the port number within the container itself.  An example of this would be </w:t>
+      </w:r>
+      <w:r>
+        <w:rPr>
+          <w:color w:val="000000" w:themeColor="text1"/>
+        </w:rPr>
+        <w:t>ports: ["</w:t>
+      </w:r>
+      <w:r>
+        <w:rPr>
+          <w:b/>
+          <w:bCs/>
+          <w:color w:val="365F91" w:themeColor="accent1" w:themeShade="BF"/>
+        </w:rPr>
+        <w:t>8080</w:t>
+      </w:r>
+      <w:r>
+        <w:rPr>
+          <w:color w:val="000000" w:themeColor="text1"/>
+        </w:rPr>
+        <w:t>:80"]</w:t>
+      </w:r>
+      <w:r>
+        <w:rPr>
+          <w:color w:val="000000" w:themeColor="text1"/>
+        </w:rPr>
+        <w:t xml:space="preserve">. The number that needs to be changed is the first port which is 8080. </w:t>
+      </w:r>
+    </w:p>
+    <w:p>
+      <w:pPr>
+        <w:pStyle w:val="BodyText"/>
+      </w:pPr>
     </w:p>
     <w:p>
       <w:pPr>
         <w:pStyle w:val="Caption"/>
         <w:keepNext/>
       </w:pPr>
-      <w:bookmarkStart w:id="35" w:name="_Toc484437011"/>
-      <w:r>
+      <w:bookmarkStart w:id="34" w:name="_Toc484437011"/>
+      <w:r>
+        <w:lastRenderedPageBreak/>
         <w:t xml:space="preserve">Table </w:t>
       </w:r>
       <w:r>
@@ -3553,7 +4606,7 @@
       <w:r>
         <w:t>: TCP/UDP Port Information</w:t>
       </w:r>
-      <w:bookmarkEnd w:id="35"/>
+      <w:bookmarkEnd w:id="34"/>
     </w:p>
     <w:tbl>
       <w:tblPr>
@@ -3562,9 +4615,9 @@
         <w:tblLook w:val="04A0" w:firstRow="1" w:lastRow="0" w:firstColumn="1" w:lastColumn="0" w:noHBand="0" w:noVBand="1"/>
       </w:tblPr>
       <w:tblGrid>
-        <w:gridCol w:w="2745"/>
-        <w:gridCol w:w="3657"/>
-        <w:gridCol w:w="3174"/>
+        <w:gridCol w:w="2681"/>
+        <w:gridCol w:w="3570"/>
+        <w:gridCol w:w="3099"/>
       </w:tblGrid>
       <w:tr>
         <w:trPr>
@@ -3573,7 +4626,7 @@
         </w:trPr>
         <w:tc>
           <w:tcPr>
-            <w:tcW w:w="1433" w:type="pct"/>
+            <w:tcW w:w="1434" w:type="pct"/>
             <w:shd w:val="clear" w:color="auto" w:fill="000000" w:themeFill="text1"/>
           </w:tcPr>
           <w:p>
@@ -3632,13 +4685,16 @@
       <w:tr>
         <w:tc>
           <w:tcPr>
-            <w:tcW w:w="1433" w:type="pct"/>
+            <w:tcW w:w="1434" w:type="pct"/>
           </w:tcPr>
           <w:p>
             <w:pPr>
               <w:pStyle w:val="Instruction"/>
             </w:pPr>
             <w:r>
+              <w:rPr>
+                <w:color w:val="000000" w:themeColor="text1"/>
+              </w:rPr>
               <w:t>TCP</w:t>
             </w:r>
           </w:p>
@@ -3652,7 +4708,10 @@
               <w:pStyle w:val="Instruction"/>
             </w:pPr>
             <w:r>
-              <w:t>1008</w:t>
+              <w:rPr>
+                <w:color w:val="000000" w:themeColor="text1"/>
+              </w:rPr>
+              <w:t>8080</w:t>
             </w:r>
           </w:p>
         </w:tc>
@@ -3660,20 +4719,27 @@
           <w:tcPr>
             <w:tcW w:w="1657" w:type="pct"/>
           </w:tcPr>
-          <w:p/>
+          <w:p>
+            <w:r>
+              <w:t>UI Port</w:t>
+            </w:r>
+          </w:p>
         </w:tc>
       </w:tr>
       <w:tr>
         <w:tc>
           <w:tcPr>
-            <w:tcW w:w="1433" w:type="pct"/>
+            <w:tcW w:w="1434" w:type="pct"/>
           </w:tcPr>
           <w:p>
             <w:pPr>
               <w:pStyle w:val="Instruction"/>
             </w:pPr>
             <w:r>
-              <w:t>UDP</w:t>
+              <w:rPr>
+                <w:color w:val="000000" w:themeColor="text1"/>
+              </w:rPr>
+              <w:t>TCP</w:t>
             </w:r>
           </w:p>
         </w:tc>
@@ -3681,73 +4747,53 @@
           <w:tcPr>
             <w:tcW w:w="1909" w:type="pct"/>
           </w:tcPr>
-          <w:p/>
+          <w:p>
+            <w:r>
+              <w:t>27182</w:t>
+            </w:r>
+          </w:p>
         </w:tc>
         <w:tc>
           <w:tcPr>
             <w:tcW w:w="1657" w:type="pct"/>
           </w:tcPr>
-          <w:p/>
+          <w:p>
+            <w:r>
+              <w:t>Adaptation</w:t>
+            </w:r>
+          </w:p>
         </w:tc>
       </w:tr>
       <w:tr>
         <w:tc>
           <w:tcPr>
-            <w:tcW w:w="1433" w:type="pct"/>
-          </w:tcPr>
-          <w:p/>
+            <w:tcW w:w="1434" w:type="pct"/>
+          </w:tcPr>
+          <w:p>
+            <w:r>
+              <w:t>TCP</w:t>
+            </w:r>
+          </w:p>
         </w:tc>
         <w:tc>
           <w:tcPr>
             <w:tcW w:w="1909" w:type="pct"/>
           </w:tcPr>
-          <w:p/>
+          <w:p>
+            <w:r>
+              <w:t>27183</w:t>
+            </w:r>
+          </w:p>
         </w:tc>
         <w:tc>
           <w:tcPr>
             <w:tcW w:w="1657" w:type="pct"/>
           </w:tcPr>
-          <w:p/>
-        </w:tc>
-      </w:tr>
-      <w:tr>
-        <w:tc>
-          <w:tcPr>
-            <w:tcW w:w="1433" w:type="pct"/>
-          </w:tcPr>
-          <w:p/>
-        </w:tc>
-        <w:tc>
-          <w:tcPr>
-            <w:tcW w:w="1909" w:type="pct"/>
-          </w:tcPr>
-          <w:p/>
-        </w:tc>
-        <w:tc>
-          <w:tcPr>
-            <w:tcW w:w="1657" w:type="pct"/>
-          </w:tcPr>
-          <w:p/>
-        </w:tc>
-      </w:tr>
-      <w:tr>
-        <w:tc>
-          <w:tcPr>
-            <w:tcW w:w="1433" w:type="pct"/>
-          </w:tcPr>
-          <w:p/>
-        </w:tc>
-        <w:tc>
-          <w:tcPr>
-            <w:tcW w:w="1909" w:type="pct"/>
-          </w:tcPr>
-          <w:p/>
-        </w:tc>
-        <w:tc>
-          <w:tcPr>
-            <w:tcW w:w="1657" w:type="pct"/>
-          </w:tcPr>
-          <w:p/>
+          <w:p>
+            <w:r>
+              <w:t>Plan</w:t>
+            </w:r>
+          </w:p>
         </w:tc>
       </w:tr>
     </w:tbl>
@@ -3755,17 +4801,23 @@
       <w:pPr>
         <w:pStyle w:val="Heading2"/>
       </w:pPr>
-      <w:bookmarkStart w:id="36" w:name="_Toc511912250"/>
+      <w:bookmarkStart w:id="35" w:name="_Toc511912250"/>
       <w:r>
         <w:t>Users and Groups</w:t>
       </w:r>
-      <w:bookmarkEnd w:id="36"/>
+      <w:bookmarkEnd w:id="35"/>
     </w:p>
     <w:p>
       <w:pPr>
         <w:pStyle w:val="Instruction"/>
-      </w:pPr>
-      <w:r>
+        <w:rPr>
+          <w:color w:val="FF0000"/>
+        </w:rPr>
+      </w:pPr>
+      <w:r>
+        <w:rPr>
+          <w:color w:val="FF0000"/>
+        </w:rPr>
         <w:t>Identify the users and groups created or used by the product for its file and directory ownerships and process execution.</w:t>
       </w:r>
     </w:p>
@@ -3776,9 +4828,9 @@
         <w:tblLook w:val="04A0" w:firstRow="1" w:lastRow="0" w:firstColumn="1" w:lastColumn="0" w:noHBand="0" w:noVBand="1"/>
       </w:tblPr>
       <w:tblGrid>
-        <w:gridCol w:w="2745"/>
-        <w:gridCol w:w="3657"/>
-        <w:gridCol w:w="3174"/>
+        <w:gridCol w:w="2681"/>
+        <w:gridCol w:w="3570"/>
+        <w:gridCol w:w="3099"/>
       </w:tblGrid>
       <w:tr>
         <w:trPr>
@@ -3972,91 +5024,239 @@
       <w:pPr>
         <w:pStyle w:val="Heading2"/>
       </w:pPr>
-      <w:bookmarkStart w:id="37" w:name="_Toc511912251"/>
+      <w:bookmarkStart w:id="36" w:name="_Toc511912251"/>
+      <w:r>
+        <w:t>Administration Procedures</w:t>
+      </w:r>
+      <w:bookmarkEnd w:id="36"/>
+    </w:p>
+    <w:p>
+      <w:pPr>
+        <w:pStyle w:val="Instruction"/>
+        <w:rPr>
+          <w:color w:val="000000" w:themeColor="text1"/>
+        </w:rPr>
+      </w:pPr>
+      <w:r>
+        <w:rPr>
+          <w:color w:val="000000" w:themeColor="text1"/>
+        </w:rPr>
+        <w:t xml:space="preserve">Aerie is architected and orchestrated in Docker environment. Each of the software </w:t>
+      </w:r>
+      <w:r>
+        <w:rPr>
+          <w:color w:val="000000" w:themeColor="text1"/>
+        </w:rPr>
+        <w:t>components</w:t>
+      </w:r>
+      <w:r>
+        <w:rPr>
+          <w:color w:val="000000" w:themeColor="text1"/>
+        </w:rPr>
+        <w:t xml:space="preserve"> are packaged and run in an isolated Docker Container independently from another. Currently,</w:t>
+      </w:r>
+      <w:r>
+        <w:rPr>
+          <w:color w:val="000000" w:themeColor="text1"/>
+        </w:rPr>
+        <w:t xml:space="preserve"> we have five docker containers for Aerie. </w:t>
+      </w:r>
+    </w:p>
+    <w:p>
+      <w:pPr>
+        <w:pStyle w:val="Instruction"/>
+        <w:numPr>
+          <w:ilvl w:val="0"/>
+          <w:numId w:val="37"/>
+        </w:numPr>
+        <w:rPr>
+          <w:color w:val="000000" w:themeColor="text1"/>
+        </w:rPr>
+      </w:pPr>
+      <w:r>
+        <w:rPr>
+          <w:color w:val="000000" w:themeColor="text1"/>
+        </w:rPr>
+        <w:t xml:space="preserve">Aerie-UI: Hosts the web application and communicated via REST API with Adaptation and Plan Docker Containers. </w:t>
+      </w:r>
+    </w:p>
+    <w:p>
+      <w:pPr>
+        <w:pStyle w:val="BodyText"/>
+        <w:numPr>
+          <w:ilvl w:val="0"/>
+          <w:numId w:val="37"/>
+        </w:numPr>
+      </w:pPr>
+      <w:r>
+        <w:t>Adaptation: Handles all the logic and functionali</w:t>
+      </w:r>
+      <w:r>
+        <w:t>ty</w:t>
+      </w:r>
+      <w:r>
+        <w:t xml:space="preserve"> for </w:t>
+      </w:r>
+      <w:r>
+        <w:t>the model Adaptation for activity planning.</w:t>
+      </w:r>
+    </w:p>
+    <w:p>
+      <w:pPr>
+        <w:pStyle w:val="BodyText"/>
+        <w:numPr>
+          <w:ilvl w:val="0"/>
+          <w:numId w:val="37"/>
+        </w:numPr>
+      </w:pPr>
+      <w:r>
+        <w:t>Adaptation-mongo</w:t>
+      </w:r>
+      <w:r>
+        <w:t>: Holds the data for Adaptation container.</w:t>
+      </w:r>
+    </w:p>
+    <w:p>
+      <w:pPr>
+        <w:pStyle w:val="BodyText"/>
+        <w:numPr>
+          <w:ilvl w:val="0"/>
+          <w:numId w:val="37"/>
+        </w:numPr>
+      </w:pPr>
+      <w:r>
+        <w:t>Plan</w:t>
+      </w:r>
+      <w:r>
+        <w:t xml:space="preserve">: Handles all the logic and functionality for activity planning. </w:t>
+      </w:r>
+    </w:p>
+    <w:p>
+      <w:pPr>
+        <w:pStyle w:val="BodyText"/>
+        <w:numPr>
+          <w:ilvl w:val="0"/>
+          <w:numId w:val="37"/>
+        </w:numPr>
+      </w:pPr>
+      <w:r>
+        <w:t>Plan-mongo</w:t>
+      </w:r>
+      <w:r>
+        <w:t>: Holds the data for Plan container.</w:t>
+      </w:r>
+    </w:p>
+    <w:p>
+      <w:pPr>
+        <w:pStyle w:val="BodyText"/>
+        <w:ind w:left="720"/>
+      </w:pPr>
+    </w:p>
+    <w:p>
+      <w:pPr>
+        <w:pStyle w:val="BodyText"/>
+        <w:jc w:val="left"/>
+      </w:pPr>
+      <w:r>
+        <w:rPr>
+          <w:color w:val="000000" w:themeColor="text1"/>
+        </w:rPr>
+        <w:t>The main three</w:t>
+      </w:r>
+      <w:r>
+        <w:rPr>
+          <w:color w:val="000000" w:themeColor="text1"/>
+        </w:rPr>
+        <w:t xml:space="preserve"> Docker Containers</w:t>
+      </w:r>
+      <w:r>
+        <w:rPr>
+          <w:color w:val="000000" w:themeColor="text1"/>
+        </w:rPr>
+        <w:t>, Aerie-UI, Adaptation and Plan</w:t>
+      </w:r>
+      <w:r>
+        <w:rPr>
+          <w:color w:val="000000" w:themeColor="text1"/>
+        </w:rPr>
+        <w:t xml:space="preserve"> communicate to each other via rest API with the ports specified in the Docker Compose file. </w:t>
+      </w:r>
+      <w:r>
+        <w:rPr>
+          <w:color w:val="000000" w:themeColor="text1"/>
+        </w:rPr>
+        <w:t xml:space="preserve">The database containers, Adaptation-mongo and Plan-mongo are isolated to only with the respected container, Adaptation or Plan. </w:t>
+      </w:r>
+      <w:r>
+        <w:rPr>
+          <w:color w:val="000000" w:themeColor="text1"/>
+        </w:rPr>
+        <w:t xml:space="preserve"> </w:t>
+      </w:r>
+      <w:r>
+        <w:rPr>
+          <w:color w:val="000000" w:themeColor="text1"/>
+        </w:rPr>
+        <w:br/>
+      </w:r>
+      <w:r>
+        <w:rPr>
+          <w:color w:val="000000" w:themeColor="text1"/>
+        </w:rPr>
+        <w:br/>
+      </w:r>
+    </w:p>
+    <w:p>
+      <w:pPr>
+        <w:pStyle w:val="Heading1"/>
+      </w:pPr>
+      <w:bookmarkStart w:id="37" w:name="_Toc511912252"/>
       <w:r>
         <w:lastRenderedPageBreak/>
-        <w:t>Administration Procedures</w:t>
+        <w:t>Product Support</w:t>
       </w:r>
       <w:bookmarkEnd w:id="37"/>
     </w:p>
     <w:p>
       <w:pPr>
+        <w:pStyle w:val="Heading2"/>
+      </w:pPr>
+      <w:bookmarkStart w:id="38" w:name="_Toc511912253"/>
+      <w:r>
+        <w:t>Defect Reporting Procedure</w:t>
+      </w:r>
+      <w:bookmarkEnd w:id="38"/>
+    </w:p>
+    <w:p>
+      <w:pPr>
         <w:pStyle w:val="Instruction"/>
-      </w:pPr>
-      <w:r>
-        <w:t xml:space="preserve">Identify procedures administrating the product </w:t>
-      </w:r>
-      <w:r>
-        <w:t>(</w:t>
-      </w:r>
-      <w:r>
-        <w:t xml:space="preserve">e.g., </w:t>
-      </w:r>
-      <w:r>
-        <w:t>software configuration</w:t>
-      </w:r>
-      <w:r>
-        <w:t xml:space="preserve"> and</w:t>
-      </w:r>
-      <w:r>
-        <w:t xml:space="preserve"> restoring from backups)</w:t>
-      </w:r>
-      <w:r>
-        <w:t>.</w:t>
-      </w:r>
-    </w:p>
-    <w:p>
-      <w:pPr>
-        <w:pStyle w:val="Heading1"/>
-      </w:pPr>
-      <w:bookmarkStart w:id="38" w:name="_Toc511912252"/>
-      <w:r>
-        <w:t>Product Support</w:t>
-      </w:r>
-      <w:bookmarkEnd w:id="38"/>
+        <w:rPr>
+          <w:color w:val="FF0000"/>
+        </w:rPr>
+      </w:pPr>
+      <w:r>
+        <w:rPr>
+          <w:color w:val="FF0000"/>
+        </w:rPr>
+        <w:t>Identify the procedure for reporting defects.</w:t>
+      </w:r>
     </w:p>
     <w:p>
       <w:pPr>
         <w:pStyle w:val="Heading2"/>
       </w:pPr>
-      <w:bookmarkStart w:id="39" w:name="_Toc511912253"/>
-      <w:r>
-        <w:t>Defect Reporting Procedure</w:t>
+      <w:bookmarkStart w:id="39" w:name="_Toc511912254"/>
+      <w:r>
+        <w:t>Points of Contact</w:t>
       </w:r>
       <w:bookmarkEnd w:id="39"/>
-    </w:p>
-    <w:p>
-      <w:pPr>
-        <w:pStyle w:val="Instruction"/>
-      </w:pPr>
-      <w:r>
-        <w:t>Identify the procedure for reporting defects.</w:t>
-      </w:r>
-    </w:p>
-    <w:p>
-      <w:pPr>
-        <w:pStyle w:val="Heading2"/>
-      </w:pPr>
-      <w:bookmarkStart w:id="40" w:name="_Toc511912254"/>
-      <w:r>
-        <w:t>Points of Contact</w:t>
-      </w:r>
-      <w:bookmarkEnd w:id="40"/>
-    </w:p>
-    <w:p>
-      <w:pPr>
-        <w:pStyle w:val="Instruction"/>
-      </w:pPr>
-      <w:r>
-        <w:t>Provide Points of contact for trouble-shooting, adaptation, and general help.</w:t>
-      </w:r>
     </w:p>
     <w:p>
       <w:pPr>
         <w:pStyle w:val="Caption"/>
         <w:keepNext/>
       </w:pPr>
-      <w:bookmarkStart w:id="41" w:name="_Toc484437012"/>
+      <w:bookmarkStart w:id="40" w:name="_Toc484437012"/>
       <w:r>
         <w:t xml:space="preserve">Table </w:t>
       </w:r>
@@ -4081,7 +5281,7 @@
       <w:r>
         <w:t>: Points of Contact</w:t>
       </w:r>
-      <w:bookmarkEnd w:id="41"/>
+      <w:bookmarkEnd w:id="40"/>
     </w:p>
     <w:tbl>
       <w:tblPr>
@@ -4090,8 +5290,8 @@
         <w:tblLook w:val="04A0" w:firstRow="1" w:lastRow="0" w:firstColumn="1" w:lastColumn="0" w:noHBand="0" w:noVBand="1"/>
       </w:tblPr>
       <w:tblGrid>
-        <w:gridCol w:w="4788"/>
-        <w:gridCol w:w="4788"/>
+        <w:gridCol w:w="2605"/>
+        <w:gridCol w:w="6745"/>
       </w:tblGrid>
       <w:tr>
         <w:trPr>
@@ -4099,7 +5299,7 @@
         </w:trPr>
         <w:tc>
           <w:tcPr>
-            <w:tcW w:w="2500" w:type="pct"/>
+            <w:tcW w:w="1393" w:type="pct"/>
             <w:tcBorders>
               <w:bottom w:val="single" w:sz="4" w:space="0" w:color="auto"/>
             </w:tcBorders>
@@ -4122,7 +5322,7 @@
         </w:tc>
         <w:tc>
           <w:tcPr>
-            <w:tcW w:w="2500" w:type="pct"/>
+            <w:tcW w:w="3607" w:type="pct"/>
             <w:tcBorders>
               <w:bottom w:val="single" w:sz="4" w:space="0" w:color="auto"/>
             </w:tcBorders>
@@ -4147,7 +5347,7 @@
       <w:tr>
         <w:tc>
           <w:tcPr>
-            <w:tcW w:w="2500" w:type="pct"/>
+            <w:tcW w:w="1393" w:type="pct"/>
             <w:tcBorders>
               <w:right w:val="nil"/>
             </w:tcBorders>
@@ -4161,15 +5361,36 @@
         </w:tc>
         <w:tc>
           <w:tcPr>
-            <w:tcW w:w="2500" w:type="pct"/>
+            <w:tcW w:w="3607" w:type="pct"/>
             <w:tcBorders>
               <w:left w:val="nil"/>
             </w:tcBorders>
             <w:vAlign w:val="bottom"/>
           </w:tcPr>
           <w:p>
-            <w:r>
-              <w:t>…</w:t>
+            <w:proofErr w:type="spellStart"/>
+            <w:r>
+              <w:t>Alper</w:t>
+            </w:r>
+            <w:proofErr w:type="spellEnd"/>
+            <w:r>
+              <w:t xml:space="preserve"> Ramaswamy, </w:t>
+            </w:r>
+            <w:proofErr w:type="spellStart"/>
+            <w:r>
+              <w:t>Emine</w:t>
+            </w:r>
+            <w:proofErr w:type="spellEnd"/>
+            <w:r>
+              <w:t xml:space="preserve"> </w:t>
+            </w:r>
+            <w:proofErr w:type="spellStart"/>
+            <w:r>
+              <w:t>Basak</w:t>
+            </w:r>
+            <w:proofErr w:type="spellEnd"/>
+            <w:r>
+              <w:t>, Product Lead</w:t>
             </w:r>
           </w:p>
         </w:tc>
@@ -4177,7 +5398,7 @@
       <w:tr>
         <w:tc>
           <w:tcPr>
-            <w:tcW w:w="2500" w:type="pct"/>
+            <w:tcW w:w="1393" w:type="pct"/>
             <w:tcBorders>
               <w:right w:val="nil"/>
             </w:tcBorders>
@@ -4191,7 +5412,7 @@
         </w:tc>
         <w:tc>
           <w:tcPr>
-            <w:tcW w:w="2500" w:type="pct"/>
+            <w:tcW w:w="3607" w:type="pct"/>
             <w:tcBorders>
               <w:left w:val="nil"/>
             </w:tcBorders>
@@ -4199,7 +5420,10 @@
           </w:tcPr>
           <w:p>
             <w:r>
-              <w:t>…</w:t>
+              <w:t>Kenneally, Patrick W</w:t>
+            </w:r>
+            <w:r>
+              <w:t>, Development Lead</w:t>
             </w:r>
           </w:p>
         </w:tc>
@@ -4207,7 +5431,7 @@
       <w:tr>
         <w:tc>
           <w:tcPr>
-            <w:tcW w:w="2500" w:type="pct"/>
+            <w:tcW w:w="1393" w:type="pct"/>
             <w:tcBorders>
               <w:right w:val="nil"/>
             </w:tcBorders>
@@ -4221,15 +5445,36 @@
         </w:tc>
         <w:tc>
           <w:tcPr>
-            <w:tcW w:w="2500" w:type="pct"/>
+            <w:tcW w:w="3607" w:type="pct"/>
             <w:tcBorders>
               <w:left w:val="nil"/>
             </w:tcBorders>
             <w:vAlign w:val="bottom"/>
           </w:tcPr>
           <w:p>
-            <w:r>
-              <w:t>…</w:t>
+            <w:proofErr w:type="spellStart"/>
+            <w:r>
+              <w:t>Alper</w:t>
+            </w:r>
+            <w:proofErr w:type="spellEnd"/>
+            <w:r>
+              <w:t xml:space="preserve"> Ramaswamy, </w:t>
+            </w:r>
+            <w:proofErr w:type="spellStart"/>
+            <w:r>
+              <w:t>Emine</w:t>
+            </w:r>
+            <w:proofErr w:type="spellEnd"/>
+            <w:r>
+              <w:t xml:space="preserve"> </w:t>
+            </w:r>
+            <w:proofErr w:type="spellStart"/>
+            <w:r>
+              <w:t>Basak</w:t>
+            </w:r>
+            <w:proofErr w:type="spellEnd"/>
+            <w:r>
+              <w:t>, Product Lead</w:t>
             </w:r>
           </w:p>
         </w:tc>
@@ -4239,81 +5484,448 @@
       <w:pPr>
         <w:pStyle w:val="Appendix1"/>
       </w:pPr>
-      <w:bookmarkStart w:id="42" w:name="_Toc511912255"/>
+      <w:bookmarkStart w:id="41" w:name="_Toc511912255"/>
       <w:r>
         <w:t>Build Instructions</w:t>
       </w:r>
+      <w:bookmarkEnd w:id="41"/>
+    </w:p>
+    <w:p>
+      <w:pPr>
+        <w:pStyle w:val="Instruction"/>
+        <w:rPr>
+          <w:color w:val="000000" w:themeColor="text1"/>
+        </w:rPr>
+      </w:pPr>
+      <w:r>
+        <w:rPr>
+          <w:color w:val="000000" w:themeColor="text1"/>
+        </w:rPr>
+        <w:t xml:space="preserve">There is no need to build the application to be able to run Aerie. The application has been built and pushed to JPL Artifactory. Installation instructions are described in section B below. </w:t>
+      </w:r>
+    </w:p>
+    <w:p>
+      <w:pPr>
+        <w:pStyle w:val="Instruction"/>
+        <w:rPr>
+          <w:color w:val="000000" w:themeColor="text1"/>
+        </w:rPr>
+      </w:pPr>
+      <w:r>
+        <w:rPr>
+          <w:color w:val="000000" w:themeColor="text1"/>
+        </w:rPr>
+        <w:t>In case there was a need to rebuild the docker images</w:t>
+      </w:r>
+      <w:r>
+        <w:rPr>
+          <w:color w:val="000000" w:themeColor="text1"/>
+        </w:rPr>
+        <w:t xml:space="preserve"> for the application, follow the instructions below. </w:t>
+      </w:r>
+    </w:p>
+    <w:p>
+      <w:pPr>
+        <w:pStyle w:val="BodyText"/>
+      </w:pPr>
+    </w:p>
+    <w:p>
+      <w:pPr>
+        <w:pStyle w:val="BodyText"/>
+      </w:pPr>
+      <w:r>
+        <w:t xml:space="preserve">To Build Aerie Docker Images from Source Code: </w:t>
+      </w:r>
+    </w:p>
+    <w:p>
+      <w:pPr>
+        <w:pStyle w:val="BodyText"/>
+      </w:pPr>
+    </w:p>
+    <w:p>
+      <w:pPr>
+        <w:pStyle w:val="ListParagraph"/>
+        <w:numPr>
+          <w:ilvl w:val="0"/>
+          <w:numId w:val="35"/>
+        </w:numPr>
+        <w:spacing w:line="360" w:lineRule="auto"/>
+      </w:pPr>
+      <w:r>
+        <w:t>Install docker and docker-compose for your operating system. Link: help docs</w:t>
+      </w:r>
+    </w:p>
+    <w:p>
+      <w:pPr>
+        <w:pStyle w:val="ListParagraph"/>
+        <w:numPr>
+          <w:ilvl w:val="0"/>
+          <w:numId w:val="35"/>
+        </w:numPr>
+        <w:spacing w:line="360" w:lineRule="auto"/>
+      </w:pPr>
+      <w:r>
+        <w:t xml:space="preserve">Navigate to </w:t>
+      </w:r>
+      <w:r>
+        <w:t>root of the downloaded source code</w:t>
+      </w:r>
+    </w:p>
+    <w:p>
+      <w:pPr>
+        <w:pStyle w:val="ListParagraph"/>
+        <w:numPr>
+          <w:ilvl w:val="0"/>
+          <w:numId w:val="35"/>
+        </w:numPr>
+        <w:spacing w:line="360" w:lineRule="auto"/>
+        <w:rPr>
+          <w:color w:val="FF0000"/>
+        </w:rPr>
+      </w:pPr>
+      <w:r>
+        <w:rPr>
+          <w:color w:val="FF0000"/>
+        </w:rPr>
+        <w:t>Get Aerie application</w:t>
+      </w:r>
+      <w:r>
+        <w:rPr>
+          <w:color w:val="FF0000"/>
+        </w:rPr>
+        <w:t xml:space="preserve"> source code</w:t>
+      </w:r>
+      <w:r>
+        <w:rPr>
+          <w:color w:val="FF0000"/>
+        </w:rPr>
+        <w:t xml:space="preserve"> from JPL Artifactory path:</w:t>
+      </w:r>
+      <w:r>
+        <w:rPr>
+          <w:color w:val="FF0000"/>
+        </w:rPr>
+        <w:t xml:space="preserve"> (**Not sure the official URL that our customers use to get the software products**)</w:t>
+      </w:r>
+    </w:p>
+    <w:p>
+      <w:pPr>
+        <w:pStyle w:val="ListParagraph"/>
+        <w:numPr>
+          <w:ilvl w:val="0"/>
+          <w:numId w:val="35"/>
+        </w:numPr>
+        <w:spacing w:line="360" w:lineRule="auto"/>
+      </w:pPr>
+      <w:r>
+        <w:t>Run docker-compose</w:t>
+      </w:r>
+      <w:r>
+        <w:t>-local</w:t>
+      </w:r>
+      <w:r>
+        <w:t xml:space="preserve"> up to </w:t>
+      </w:r>
+      <w:r>
+        <w:t xml:space="preserve">build the Docker Images locally and </w:t>
+      </w:r>
+      <w:r>
+        <w:t>start Aerie</w:t>
+      </w:r>
+    </w:p>
+    <w:p>
+      <w:pPr>
+        <w:pStyle w:val="ListParagraph"/>
+        <w:numPr>
+          <w:ilvl w:val="0"/>
+          <w:numId w:val="35"/>
+        </w:numPr>
+        <w:spacing w:line="360" w:lineRule="auto"/>
+      </w:pPr>
+      <w:r>
+        <w:t>Navigate to localhost:8080 in your preferred browser to use Aerie</w:t>
+      </w:r>
+    </w:p>
+    <w:p>
+      <w:pPr>
+        <w:pStyle w:val="BodyText"/>
+      </w:pPr>
+    </w:p>
+    <w:p>
+      <w:pPr>
+        <w:pStyle w:val="BodyText"/>
+      </w:pPr>
+    </w:p>
+    <w:p>
+      <w:pPr>
+        <w:pStyle w:val="BodyText"/>
+      </w:pPr>
+      <w:bookmarkStart w:id="42" w:name="_GoBack"/>
       <w:bookmarkEnd w:id="42"/>
     </w:p>
     <w:p>
       <w:pPr>
+        <w:pStyle w:val="BodyText"/>
+      </w:pPr>
+    </w:p>
+    <w:p>
+      <w:pPr>
+        <w:pStyle w:val="Appendix1"/>
+      </w:pPr>
+      <w:bookmarkStart w:id="43" w:name="_Toc511912256"/>
+      <w:r>
+        <w:t>Installation Instructions</w:t>
+      </w:r>
+      <w:bookmarkEnd w:id="43"/>
+    </w:p>
+    <w:p>
+      <w:pPr>
+        <w:pStyle w:val="Appendix1"/>
+        <w:numPr>
+          <w:ilvl w:val="0"/>
+          <w:numId w:val="0"/>
+        </w:numPr>
+        <w:ind w:left="864"/>
+        <w:rPr>
+          <w:rFonts w:cs="Arial"/>
+          <w:b w:val="0"/>
+          <w:bCs w:val="0"/>
+          <w:sz w:val="24"/>
+          <w:szCs w:val="24"/>
+          <w:lang w:val="en-US"/>
+        </w:rPr>
+      </w:pPr>
+      <w:bookmarkStart w:id="44" w:name="_Toc511912257"/>
+    </w:p>
+    <w:p>
+      <w:r>
+        <w:t>The Aerie project uses Docker Compose to configure and run the entire project. Docker Compose utilizes YAML configuration files which are located in the root of the project. The YAML configs include everything that is required to run Aerie with Docker and Docker Compose.</w:t>
+      </w:r>
+      <w:r>
+        <w:t xml:space="preserve"> </w:t>
+      </w:r>
+    </w:p>
+    <w:p/>
+    <w:p>
+      <w:pPr>
+        <w:rPr>
+          <w:i/>
+          <w:iCs/>
+          <w:color w:val="7F7F7F" w:themeColor="text1" w:themeTint="80"/>
+        </w:rPr>
+      </w:pPr>
+      <w:r>
+        <w:rPr>
+          <w:i/>
+          <w:iCs/>
+          <w:color w:val="7F7F7F" w:themeColor="text1" w:themeTint="80"/>
+        </w:rPr>
+        <w:lastRenderedPageBreak/>
+        <w:t>“Compose is a tool for defining and running multi-container Docker applications. With Compose, you use a Compose file to configure your application’s services. Then, using a single command, you create and start all the services from your configuration.”</w:t>
+      </w:r>
+    </w:p>
+    <w:p/>
+    <w:p>
+      <w:r>
+        <w:t xml:space="preserve">In most cases, Docker Compose will pull down pre-built Docker containers for each of the servers which make up the AMPSA application. These containers are built at runtime, but will eventually be retrieved from our local JPL installation of </w:t>
+      </w:r>
+      <w:proofErr w:type="spellStart"/>
+      <w:r>
+        <w:t>DockerHub</w:t>
+      </w:r>
+      <w:proofErr w:type="spellEnd"/>
+      <w:r>
+        <w:t xml:space="preserve"> which is hosted on Artifactory. Artifactory is a repository that hosts project </w:t>
+      </w:r>
+      <w:proofErr w:type="spellStart"/>
+      <w:r>
+        <w:t>artifacts</w:t>
+      </w:r>
+      <w:proofErr w:type="spellEnd"/>
+      <w:r>
+        <w:t xml:space="preserve"> such as build results and Docker images. </w:t>
+      </w:r>
+    </w:p>
+    <w:p/>
+    <w:p>
+      <w:r>
+        <w:t>Once the necessary containers are pulled down, Docker Compose will orchestrate the network of services and start them up.</w:t>
+      </w:r>
+    </w:p>
+    <w:p/>
+    <w:p>
+      <w:r>
+        <w:t>Important note: This demo is NOT designed for production use or performance testing. It has not been optimized in any way. It WILL be slow and should not be considered for release.</w:t>
+      </w:r>
+    </w:p>
+    <w:p/>
+    <w:p>
+      <w:r>
+        <w:t>To Install Aerie:</w:t>
+      </w:r>
+    </w:p>
+    <w:p/>
+    <w:p>
+      <w:pPr>
+        <w:pStyle w:val="ListParagraph"/>
+        <w:numPr>
+          <w:ilvl w:val="0"/>
+          <w:numId w:val="36"/>
+        </w:numPr>
+        <w:spacing w:line="360" w:lineRule="auto"/>
+      </w:pPr>
+      <w:r>
+        <w:t xml:space="preserve">Install docker and docker-compose for your operating system </w:t>
+      </w:r>
+    </w:p>
+    <w:p>
+      <w:pPr>
+        <w:pStyle w:val="ListParagraph"/>
+        <w:numPr>
+          <w:ilvl w:val="0"/>
+          <w:numId w:val="36"/>
+        </w:numPr>
+        <w:spacing w:line="360" w:lineRule="auto"/>
+      </w:pPr>
+      <w:r>
+        <w:t xml:space="preserve">Run </w:t>
+      </w:r>
+      <w:r>
+        <w:rPr>
+          <w:color w:val="1F497D" w:themeColor="text2"/>
+        </w:rPr>
+        <w:t>docker login cae-artifactory.jpl.nasa.gov:16001</w:t>
+      </w:r>
+      <w:r>
+        <w:t xml:space="preserve"> from your command line or terminal</w:t>
+      </w:r>
+    </w:p>
+    <w:p>
+      <w:pPr>
+        <w:pStyle w:val="ListParagraph"/>
+        <w:numPr>
+          <w:ilvl w:val="0"/>
+          <w:numId w:val="36"/>
+        </w:numPr>
+        <w:spacing w:line="360" w:lineRule="auto"/>
+        <w:rPr>
+          <w:color w:val="FF0000"/>
+        </w:rPr>
+      </w:pPr>
+      <w:r>
+        <w:rPr>
+          <w:color w:val="FF0000"/>
+        </w:rPr>
+        <w:t xml:space="preserve">Get Aerie application from JPL Artifactory path: </w:t>
+      </w:r>
+      <w:r>
+        <w:rPr>
+          <w:color w:val="FF0000"/>
+        </w:rPr>
+        <w:t>(**Not sure the official URL that our customers use to get the software products**)</w:t>
+      </w:r>
+    </w:p>
+    <w:p>
+      <w:pPr>
+        <w:pStyle w:val="ListParagraph"/>
+        <w:numPr>
+          <w:ilvl w:val="0"/>
+          <w:numId w:val="36"/>
+        </w:numPr>
+        <w:spacing w:line="360" w:lineRule="auto"/>
+      </w:pPr>
+      <w:r>
+        <w:t>Navigate to the downloaded folder</w:t>
+      </w:r>
+    </w:p>
+    <w:p>
+      <w:pPr>
+        <w:pStyle w:val="ListParagraph"/>
+        <w:numPr>
+          <w:ilvl w:val="0"/>
+          <w:numId w:val="36"/>
+        </w:numPr>
+        <w:spacing w:line="360" w:lineRule="auto"/>
+      </w:pPr>
+      <w:r>
+        <w:t xml:space="preserve">From the root of the project path </w:t>
+      </w:r>
+      <w:r>
+        <w:t>r</w:t>
+      </w:r>
+      <w:r>
+        <w:t>un docker-compose up to start Aerie</w:t>
+      </w:r>
+    </w:p>
+    <w:p>
+      <w:pPr>
+        <w:pStyle w:val="ListParagraph"/>
+        <w:numPr>
+          <w:ilvl w:val="0"/>
+          <w:numId w:val="36"/>
+        </w:numPr>
+        <w:spacing w:line="360" w:lineRule="auto"/>
+      </w:pPr>
+      <w:r>
+        <w:t>Navigate to localhost:8080 in your preferred browser to use Aerie</w:t>
+      </w:r>
+    </w:p>
+    <w:p/>
+    <w:p>
+      <w:pPr>
+        <w:pStyle w:val="Appendix1"/>
+        <w:numPr>
+          <w:ilvl w:val="0"/>
+          <w:numId w:val="0"/>
+        </w:numPr>
+        <w:ind w:left="864"/>
+        <w:rPr>
+          <w:rFonts w:cs="Arial"/>
+          <w:b w:val="0"/>
+          <w:bCs w:val="0"/>
+          <w:sz w:val="24"/>
+          <w:szCs w:val="24"/>
+          <w:lang w:val="en-US"/>
+        </w:rPr>
+      </w:pPr>
+    </w:p>
+    <w:p>
+      <w:pPr>
+        <w:pStyle w:val="Appendix1"/>
+      </w:pPr>
+      <w:r>
+        <w:t>A Sample Appendix</w:t>
+      </w:r>
+      <w:bookmarkEnd w:id="44"/>
+      <w:r>
+        <w:t xml:space="preserve"> </w:t>
+      </w:r>
+      <w:r>
+        <w:fldChar w:fldCharType="begin"/>
+      </w:r>
+      <w:r>
+        <w:instrText>tc  \l 1 "</w:instrText>
+      </w:r>
+      <w:bookmarkStart w:id="45" w:name="_Toc369058585"/>
+      <w:r>
+        <w:instrText>3.1  CRFSW - BIU interface</w:instrText>
+      </w:r>
+      <w:bookmarkEnd w:id="45"/>
+      <w:r>
+        <w:instrText>"</w:instrText>
+      </w:r>
+      <w:r>
+        <w:fldChar w:fldCharType="end"/>
+      </w:r>
+    </w:p>
+    <w:p>
+      <w:pPr>
         <w:pStyle w:val="Instruction"/>
       </w:pPr>
       <w:r>
-        <w:t xml:space="preserve">If applicable, provide the necessary instructions for building and executing the newly released version or reference a document that provides this information. These include the procedures (automatic and manual) to compile, link, and load the executable products and any checks or verification for validity prior to execution. In case of </w:t>
-      </w:r>
-      <w:proofErr w:type="spellStart"/>
-      <w:r>
-        <w:t>uploadable</w:t>
-      </w:r>
-      <w:proofErr w:type="spellEnd"/>
-      <w:r>
-        <w:t xml:space="preserve"> software all checksums and/or Cyclic Redundancy Check (CRC) for the file (s) should also be specified. Also, provide a point of contact for resolving problems.  </w:t>
-      </w:r>
-    </w:p>
-    <w:p>
-      <w:pPr>
-        <w:pStyle w:val="Appendix1"/>
-      </w:pPr>
-      <w:bookmarkStart w:id="43" w:name="_Toc511912256"/>
-      <w:r>
-        <w:t>Installation Instructions</w:t>
-      </w:r>
-      <w:bookmarkEnd w:id="43"/>
-    </w:p>
-    <w:p>
-      <w:pPr>
-        <w:pStyle w:val="Instruction"/>
-      </w:pPr>
-      <w:r>
-        <w:t>If applicable, specify any instructions for installation of the software (executable products) or reference a document that provides this information.</w:t>
-      </w:r>
-    </w:p>
-    <w:p>
-      <w:pPr>
-        <w:pStyle w:val="Appendix1"/>
-      </w:pPr>
-      <w:bookmarkStart w:id="44" w:name="_Toc511912257"/>
-      <w:r>
-        <w:t>A Sample Appendix</w:t>
-      </w:r>
-      <w:bookmarkEnd w:id="44"/>
-      <w:r>
-        <w:t xml:space="preserve"> </w:t>
-      </w:r>
-      <w:r>
-        <w:fldChar w:fldCharType="begin"/>
-      </w:r>
-      <w:r>
-        <w:instrText>tc  \l 1 "</w:instrText>
-      </w:r>
-      <w:bookmarkStart w:id="45" w:name="_Toc369058585"/>
-      <w:r>
-        <w:instrText>3.1  CRFSW - BIU interface</w:instrText>
-      </w:r>
-      <w:bookmarkEnd w:id="45"/>
-      <w:r>
-        <w:instrText>"</w:instrText>
-      </w:r>
-      <w:r>
-        <w:fldChar w:fldCharType="end"/>
-      </w:r>
-    </w:p>
-    <w:p>
-      <w:pPr>
-        <w:pStyle w:val="Instruction"/>
-      </w:pPr>
-      <w:r>
+        <w:rPr>
+          <w:color w:val="FF0000"/>
+        </w:rPr>
         <w:t xml:space="preserve">Provide a list of error messages generated each with a brief description. </w:t>
       </w:r>
     </w:p>
@@ -5432,6 +7044,208 @@
     </w:lvl>
   </w:abstractNum>
   <w:abstractNum w:abstractNumId="16" w15:restartNumberingAfterBreak="0">
+    <w:nsid w:val="0CA07F97"/>
+    <w:multiLevelType w:val="hybridMultilevel"/>
+    <w:tmpl w:val="A226F4AE"/>
+    <w:lvl w:ilvl="0" w:tplc="0409000F">
+      <w:start w:val="1"/>
+      <w:numFmt w:val="decimal"/>
+      <w:lvlText w:val="%1."/>
+      <w:lvlJc w:val="left"/>
+      <w:pPr>
+        <w:ind w:left="720" w:hanging="360"/>
+      </w:pPr>
+      <w:rPr>
+        <w:rFonts w:hint="default"/>
+      </w:rPr>
+    </w:lvl>
+    <w:lvl w:ilvl="1" w:tplc="04090019" w:tentative="1">
+      <w:start w:val="1"/>
+      <w:numFmt w:val="lowerLetter"/>
+      <w:lvlText w:val="%2."/>
+      <w:lvlJc w:val="left"/>
+      <w:pPr>
+        <w:ind w:left="1440" w:hanging="360"/>
+      </w:pPr>
+    </w:lvl>
+    <w:lvl w:ilvl="2" w:tplc="0409001B" w:tentative="1">
+      <w:start w:val="1"/>
+      <w:numFmt w:val="lowerRoman"/>
+      <w:lvlText w:val="%3."/>
+      <w:lvlJc w:val="right"/>
+      <w:pPr>
+        <w:ind w:left="2160" w:hanging="180"/>
+      </w:pPr>
+    </w:lvl>
+    <w:lvl w:ilvl="3" w:tplc="0409000F" w:tentative="1">
+      <w:start w:val="1"/>
+      <w:numFmt w:val="decimal"/>
+      <w:lvlText w:val="%4."/>
+      <w:lvlJc w:val="left"/>
+      <w:pPr>
+        <w:ind w:left="2880" w:hanging="360"/>
+      </w:pPr>
+    </w:lvl>
+    <w:lvl w:ilvl="4" w:tplc="04090019" w:tentative="1">
+      <w:start w:val="1"/>
+      <w:numFmt w:val="lowerLetter"/>
+      <w:lvlText w:val="%5."/>
+      <w:lvlJc w:val="left"/>
+      <w:pPr>
+        <w:ind w:left="3600" w:hanging="360"/>
+      </w:pPr>
+    </w:lvl>
+    <w:lvl w:ilvl="5" w:tplc="0409001B" w:tentative="1">
+      <w:start w:val="1"/>
+      <w:numFmt w:val="lowerRoman"/>
+      <w:lvlText w:val="%6."/>
+      <w:lvlJc w:val="right"/>
+      <w:pPr>
+        <w:ind w:left="4320" w:hanging="180"/>
+      </w:pPr>
+    </w:lvl>
+    <w:lvl w:ilvl="6" w:tplc="0409000F" w:tentative="1">
+      <w:start w:val="1"/>
+      <w:numFmt w:val="decimal"/>
+      <w:lvlText w:val="%7."/>
+      <w:lvlJc w:val="left"/>
+      <w:pPr>
+        <w:ind w:left="5040" w:hanging="360"/>
+      </w:pPr>
+    </w:lvl>
+    <w:lvl w:ilvl="7" w:tplc="04090019" w:tentative="1">
+      <w:start w:val="1"/>
+      <w:numFmt w:val="lowerLetter"/>
+      <w:lvlText w:val="%8."/>
+      <w:lvlJc w:val="left"/>
+      <w:pPr>
+        <w:ind w:left="5760" w:hanging="360"/>
+      </w:pPr>
+    </w:lvl>
+    <w:lvl w:ilvl="8" w:tplc="0409001B" w:tentative="1">
+      <w:start w:val="1"/>
+      <w:numFmt w:val="lowerRoman"/>
+      <w:lvlText w:val="%9."/>
+      <w:lvlJc w:val="right"/>
+      <w:pPr>
+        <w:ind w:left="6480" w:hanging="180"/>
+      </w:pPr>
+    </w:lvl>
+  </w:abstractNum>
+  <w:abstractNum w:abstractNumId="17" w15:restartNumberingAfterBreak="0">
+    <w:nsid w:val="15DB24D0"/>
+    <w:multiLevelType w:val="hybridMultilevel"/>
+    <w:tmpl w:val="F2486172"/>
+    <w:lvl w:ilvl="0" w:tplc="04090001">
+      <w:start w:val="2"/>
+      <w:numFmt w:val="bullet"/>
+      <w:lvlText w:val=""/>
+      <w:lvlJc w:val="left"/>
+      <w:pPr>
+        <w:ind w:left="720" w:hanging="360"/>
+      </w:pPr>
+      <w:rPr>
+        <w:rFonts w:ascii="Symbol" w:eastAsia="Times New Roman" w:hAnsi="Symbol" w:cs="Times New Roman" w:hint="default"/>
+      </w:rPr>
+    </w:lvl>
+    <w:lvl w:ilvl="1" w:tplc="04090003" w:tentative="1">
+      <w:start w:val="1"/>
+      <w:numFmt w:val="bullet"/>
+      <w:lvlText w:val="o"/>
+      <w:lvlJc w:val="left"/>
+      <w:pPr>
+        <w:ind w:left="1440" w:hanging="360"/>
+      </w:pPr>
+      <w:rPr>
+        <w:rFonts w:ascii="Courier New" w:hAnsi="Courier New" w:cs="Courier New" w:hint="default"/>
+      </w:rPr>
+    </w:lvl>
+    <w:lvl w:ilvl="2" w:tplc="04090005" w:tentative="1">
+      <w:start w:val="1"/>
+      <w:numFmt w:val="bullet"/>
+      <w:lvlText w:val=""/>
+      <w:lvlJc w:val="left"/>
+      <w:pPr>
+        <w:ind w:left="2160" w:hanging="360"/>
+      </w:pPr>
+      <w:rPr>
+        <w:rFonts w:ascii="Wingdings" w:hAnsi="Wingdings" w:hint="default"/>
+      </w:rPr>
+    </w:lvl>
+    <w:lvl w:ilvl="3" w:tplc="04090001" w:tentative="1">
+      <w:start w:val="1"/>
+      <w:numFmt w:val="bullet"/>
+      <w:lvlText w:val=""/>
+      <w:lvlJc w:val="left"/>
+      <w:pPr>
+        <w:ind w:left="2880" w:hanging="360"/>
+      </w:pPr>
+      <w:rPr>
+        <w:rFonts w:ascii="Symbol" w:hAnsi="Symbol" w:hint="default"/>
+      </w:rPr>
+    </w:lvl>
+    <w:lvl w:ilvl="4" w:tplc="04090003" w:tentative="1">
+      <w:start w:val="1"/>
+      <w:numFmt w:val="bullet"/>
+      <w:lvlText w:val="o"/>
+      <w:lvlJc w:val="left"/>
+      <w:pPr>
+        <w:ind w:left="3600" w:hanging="360"/>
+      </w:pPr>
+      <w:rPr>
+        <w:rFonts w:ascii="Courier New" w:hAnsi="Courier New" w:cs="Courier New" w:hint="default"/>
+      </w:rPr>
+    </w:lvl>
+    <w:lvl w:ilvl="5" w:tplc="04090005" w:tentative="1">
+      <w:start w:val="1"/>
+      <w:numFmt w:val="bullet"/>
+      <w:lvlText w:val=""/>
+      <w:lvlJc w:val="left"/>
+      <w:pPr>
+        <w:ind w:left="4320" w:hanging="360"/>
+      </w:pPr>
+      <w:rPr>
+        <w:rFonts w:ascii="Wingdings" w:hAnsi="Wingdings" w:hint="default"/>
+      </w:rPr>
+    </w:lvl>
+    <w:lvl w:ilvl="6" w:tplc="04090001" w:tentative="1">
+      <w:start w:val="1"/>
+      <w:numFmt w:val="bullet"/>
+      <w:lvlText w:val=""/>
+      <w:lvlJc w:val="left"/>
+      <w:pPr>
+        <w:ind w:left="5040" w:hanging="360"/>
+      </w:pPr>
+      <w:rPr>
+        <w:rFonts w:ascii="Symbol" w:hAnsi="Symbol" w:hint="default"/>
+      </w:rPr>
+    </w:lvl>
+    <w:lvl w:ilvl="7" w:tplc="04090003" w:tentative="1">
+      <w:start w:val="1"/>
+      <w:numFmt w:val="bullet"/>
+      <w:lvlText w:val="o"/>
+      <w:lvlJc w:val="left"/>
+      <w:pPr>
+        <w:ind w:left="5760" w:hanging="360"/>
+      </w:pPr>
+      <w:rPr>
+        <w:rFonts w:ascii="Courier New" w:hAnsi="Courier New" w:cs="Courier New" w:hint="default"/>
+      </w:rPr>
+    </w:lvl>
+    <w:lvl w:ilvl="8" w:tplc="04090005" w:tentative="1">
+      <w:start w:val="1"/>
+      <w:numFmt w:val="bullet"/>
+      <w:lvlText w:val=""/>
+      <w:lvlJc w:val="left"/>
+      <w:pPr>
+        <w:ind w:left="6480" w:hanging="360"/>
+      </w:pPr>
+      <w:rPr>
+        <w:rFonts w:ascii="Wingdings" w:hAnsi="Wingdings" w:hint="default"/>
+      </w:rPr>
+    </w:lvl>
+  </w:abstractNum>
+  <w:abstractNum w:abstractNumId="18" w15:restartNumberingAfterBreak="0">
     <w:nsid w:val="19E92B65"/>
     <w:multiLevelType w:val="hybridMultilevel"/>
     <w:tmpl w:val="EE9C82BE"/>
@@ -5571,7 +7385,7 @@
       </w:rPr>
     </w:lvl>
   </w:abstractNum>
-  <w:abstractNum w:abstractNumId="17" w15:restartNumberingAfterBreak="0">
+  <w:abstractNum w:abstractNumId="19" w15:restartNumberingAfterBreak="0">
     <w:nsid w:val="1B5C4735"/>
     <w:multiLevelType w:val="multilevel"/>
     <w:tmpl w:val="21726ED8"/>
@@ -5660,7 +7474,7 @@
       </w:pPr>
     </w:lvl>
   </w:abstractNum>
-  <w:abstractNum w:abstractNumId="18" w15:restartNumberingAfterBreak="0">
+  <w:abstractNum w:abstractNumId="20" w15:restartNumberingAfterBreak="0">
     <w:nsid w:val="1F8C7A0B"/>
     <w:multiLevelType w:val="hybridMultilevel"/>
     <w:tmpl w:val="96CA6532"/>
@@ -5801,7 +7615,7 @@
       </w:rPr>
     </w:lvl>
   </w:abstractNum>
-  <w:abstractNum w:abstractNumId="19" w15:restartNumberingAfterBreak="0">
+  <w:abstractNum w:abstractNumId="21" w15:restartNumberingAfterBreak="0">
     <w:nsid w:val="226A6F85"/>
     <w:multiLevelType w:val="hybridMultilevel"/>
     <w:tmpl w:val="31E81E34"/>
@@ -5941,7 +7755,7 @@
       </w:rPr>
     </w:lvl>
   </w:abstractNum>
-  <w:abstractNum w:abstractNumId="20" w15:restartNumberingAfterBreak="0">
+  <w:abstractNum w:abstractNumId="22" w15:restartNumberingAfterBreak="0">
     <w:nsid w:val="2A566718"/>
     <w:multiLevelType w:val="hybridMultilevel"/>
     <w:tmpl w:val="8FC84DF8"/>
@@ -6081,7 +7895,7 @@
       </w:rPr>
     </w:lvl>
   </w:abstractNum>
-  <w:abstractNum w:abstractNumId="21" w15:restartNumberingAfterBreak="0">
+  <w:abstractNum w:abstractNumId="23" w15:restartNumberingAfterBreak="0">
     <w:nsid w:val="30AB3B3C"/>
     <w:multiLevelType w:val="hybridMultilevel"/>
     <w:tmpl w:val="574EC16E"/>
@@ -6221,7 +8035,7 @@
       </w:rPr>
     </w:lvl>
   </w:abstractNum>
-  <w:abstractNum w:abstractNumId="22" w15:restartNumberingAfterBreak="0">
+  <w:abstractNum w:abstractNumId="24" w15:restartNumberingAfterBreak="0">
     <w:nsid w:val="3AED500A"/>
     <w:multiLevelType w:val="multilevel"/>
     <w:tmpl w:val="A968A70A"/>
@@ -6370,7 +8184,7 @@
       </w:rPr>
     </w:lvl>
   </w:abstractNum>
-  <w:abstractNum w:abstractNumId="23" w15:restartNumberingAfterBreak="0">
+  <w:abstractNum w:abstractNumId="25" w15:restartNumberingAfterBreak="0">
     <w:nsid w:val="41906269"/>
     <w:multiLevelType w:val="hybridMultilevel"/>
     <w:tmpl w:val="23EC7A7C"/>
@@ -6510,7 +8324,7 @@
       </w:rPr>
     </w:lvl>
   </w:abstractNum>
-  <w:abstractNum w:abstractNumId="24" w15:restartNumberingAfterBreak="0">
+  <w:abstractNum w:abstractNumId="26" w15:restartNumberingAfterBreak="0">
     <w:nsid w:val="449A7F84"/>
     <w:multiLevelType w:val="multilevel"/>
     <w:tmpl w:val="40160DE2"/>
@@ -6596,7 +8410,7 @@
       </w:pPr>
     </w:lvl>
   </w:abstractNum>
-  <w:abstractNum w:abstractNumId="25" w15:restartNumberingAfterBreak="0">
+  <w:abstractNum w:abstractNumId="27" w15:restartNumberingAfterBreak="0">
     <w:nsid w:val="575D5C07"/>
     <w:multiLevelType w:val="hybridMultilevel"/>
     <w:tmpl w:val="751C195E"/>
@@ -6737,7 +8551,93 @@
       </w:rPr>
     </w:lvl>
   </w:abstractNum>
-  <w:abstractNum w:abstractNumId="26" w15:restartNumberingAfterBreak="0">
+  <w:abstractNum w:abstractNumId="28" w15:restartNumberingAfterBreak="0">
+    <w:nsid w:val="5CEE7324"/>
+    <w:multiLevelType w:val="hybridMultilevel"/>
+    <w:tmpl w:val="100AA232"/>
+    <w:lvl w:ilvl="0" w:tplc="0409000F">
+      <w:start w:val="1"/>
+      <w:numFmt w:val="decimal"/>
+      <w:lvlText w:val="%1."/>
+      <w:lvlJc w:val="left"/>
+      <w:pPr>
+        <w:ind w:left="720" w:hanging="360"/>
+      </w:pPr>
+    </w:lvl>
+    <w:lvl w:ilvl="1" w:tplc="04090019" w:tentative="1">
+      <w:start w:val="1"/>
+      <w:numFmt w:val="lowerLetter"/>
+      <w:lvlText w:val="%2."/>
+      <w:lvlJc w:val="left"/>
+      <w:pPr>
+        <w:ind w:left="1440" w:hanging="360"/>
+      </w:pPr>
+    </w:lvl>
+    <w:lvl w:ilvl="2" w:tplc="0409001B" w:tentative="1">
+      <w:start w:val="1"/>
+      <w:numFmt w:val="lowerRoman"/>
+      <w:lvlText w:val="%3."/>
+      <w:lvlJc w:val="right"/>
+      <w:pPr>
+        <w:ind w:left="2160" w:hanging="180"/>
+      </w:pPr>
+    </w:lvl>
+    <w:lvl w:ilvl="3" w:tplc="0409000F" w:tentative="1">
+      <w:start w:val="1"/>
+      <w:numFmt w:val="decimal"/>
+      <w:lvlText w:val="%4."/>
+      <w:lvlJc w:val="left"/>
+      <w:pPr>
+        <w:ind w:left="2880" w:hanging="360"/>
+      </w:pPr>
+    </w:lvl>
+    <w:lvl w:ilvl="4" w:tplc="04090019" w:tentative="1">
+      <w:start w:val="1"/>
+      <w:numFmt w:val="lowerLetter"/>
+      <w:lvlText w:val="%5."/>
+      <w:lvlJc w:val="left"/>
+      <w:pPr>
+        <w:ind w:left="3600" w:hanging="360"/>
+      </w:pPr>
+    </w:lvl>
+    <w:lvl w:ilvl="5" w:tplc="0409001B" w:tentative="1">
+      <w:start w:val="1"/>
+      <w:numFmt w:val="lowerRoman"/>
+      <w:lvlText w:val="%6."/>
+      <w:lvlJc w:val="right"/>
+      <w:pPr>
+        <w:ind w:left="4320" w:hanging="180"/>
+      </w:pPr>
+    </w:lvl>
+    <w:lvl w:ilvl="6" w:tplc="0409000F" w:tentative="1">
+      <w:start w:val="1"/>
+      <w:numFmt w:val="decimal"/>
+      <w:lvlText w:val="%7."/>
+      <w:lvlJc w:val="left"/>
+      <w:pPr>
+        <w:ind w:left="5040" w:hanging="360"/>
+      </w:pPr>
+    </w:lvl>
+    <w:lvl w:ilvl="7" w:tplc="04090019" w:tentative="1">
+      <w:start w:val="1"/>
+      <w:numFmt w:val="lowerLetter"/>
+      <w:lvlText w:val="%8."/>
+      <w:lvlJc w:val="left"/>
+      <w:pPr>
+        <w:ind w:left="5760" w:hanging="360"/>
+      </w:pPr>
+    </w:lvl>
+    <w:lvl w:ilvl="8" w:tplc="0409001B" w:tentative="1">
+      <w:start w:val="1"/>
+      <w:numFmt w:val="lowerRoman"/>
+      <w:lvlText w:val="%9."/>
+      <w:lvlJc w:val="right"/>
+      <w:pPr>
+        <w:ind w:left="6480" w:hanging="180"/>
+      </w:pPr>
+    </w:lvl>
+  </w:abstractNum>
+  <w:abstractNum w:abstractNumId="29" w15:restartNumberingAfterBreak="0">
     <w:nsid w:val="624534BB"/>
     <w:multiLevelType w:val="hybridMultilevel"/>
     <w:tmpl w:val="33A480C8"/>
@@ -6877,7 +8777,7 @@
       </w:rPr>
     </w:lvl>
   </w:abstractNum>
-  <w:abstractNum w:abstractNumId="27" w15:restartNumberingAfterBreak="0">
+  <w:abstractNum w:abstractNumId="30" w15:restartNumberingAfterBreak="0">
     <w:nsid w:val="673245A2"/>
     <w:multiLevelType w:val="hybridMultilevel"/>
     <w:tmpl w:val="1E341EA8"/>
@@ -7017,7 +8917,7 @@
       </w:rPr>
     </w:lvl>
   </w:abstractNum>
-  <w:abstractNum w:abstractNumId="28" w15:restartNumberingAfterBreak="0">
+  <w:abstractNum w:abstractNumId="31" w15:restartNumberingAfterBreak="0">
     <w:nsid w:val="6C1B20BB"/>
     <w:multiLevelType w:val="hybridMultilevel"/>
     <w:tmpl w:val="978AF5F4"/>
@@ -7157,44 +9057,270 @@
       </w:rPr>
     </w:lvl>
   </w:abstractNum>
+  <w:abstractNum w:abstractNumId="32" w15:restartNumberingAfterBreak="0">
+    <w:nsid w:val="6E9D48CC"/>
+    <w:multiLevelType w:val="hybridMultilevel"/>
+    <w:tmpl w:val="0EAAD6BA"/>
+    <w:lvl w:ilvl="0" w:tplc="04090001">
+      <w:start w:val="1"/>
+      <w:numFmt w:val="bullet"/>
+      <w:lvlText w:val=""/>
+      <w:lvlJc w:val="left"/>
+      <w:pPr>
+        <w:ind w:left="720" w:hanging="360"/>
+      </w:pPr>
+      <w:rPr>
+        <w:rFonts w:ascii="Symbol" w:hAnsi="Symbol" w:hint="default"/>
+      </w:rPr>
+    </w:lvl>
+    <w:lvl w:ilvl="1" w:tplc="04090003" w:tentative="1">
+      <w:start w:val="1"/>
+      <w:numFmt w:val="bullet"/>
+      <w:lvlText w:val="o"/>
+      <w:lvlJc w:val="left"/>
+      <w:pPr>
+        <w:ind w:left="1440" w:hanging="360"/>
+      </w:pPr>
+      <w:rPr>
+        <w:rFonts w:ascii="Courier New" w:hAnsi="Courier New" w:cs="Courier New" w:hint="default"/>
+      </w:rPr>
+    </w:lvl>
+    <w:lvl w:ilvl="2" w:tplc="04090005" w:tentative="1">
+      <w:start w:val="1"/>
+      <w:numFmt w:val="bullet"/>
+      <w:lvlText w:val=""/>
+      <w:lvlJc w:val="left"/>
+      <w:pPr>
+        <w:ind w:left="2160" w:hanging="360"/>
+      </w:pPr>
+      <w:rPr>
+        <w:rFonts w:ascii="Wingdings" w:hAnsi="Wingdings" w:hint="default"/>
+      </w:rPr>
+    </w:lvl>
+    <w:lvl w:ilvl="3" w:tplc="04090001" w:tentative="1">
+      <w:start w:val="1"/>
+      <w:numFmt w:val="bullet"/>
+      <w:lvlText w:val=""/>
+      <w:lvlJc w:val="left"/>
+      <w:pPr>
+        <w:ind w:left="2880" w:hanging="360"/>
+      </w:pPr>
+      <w:rPr>
+        <w:rFonts w:ascii="Symbol" w:hAnsi="Symbol" w:hint="default"/>
+      </w:rPr>
+    </w:lvl>
+    <w:lvl w:ilvl="4" w:tplc="04090003" w:tentative="1">
+      <w:start w:val="1"/>
+      <w:numFmt w:val="bullet"/>
+      <w:lvlText w:val="o"/>
+      <w:lvlJc w:val="left"/>
+      <w:pPr>
+        <w:ind w:left="3600" w:hanging="360"/>
+      </w:pPr>
+      <w:rPr>
+        <w:rFonts w:ascii="Courier New" w:hAnsi="Courier New" w:cs="Courier New" w:hint="default"/>
+      </w:rPr>
+    </w:lvl>
+    <w:lvl w:ilvl="5" w:tplc="04090005" w:tentative="1">
+      <w:start w:val="1"/>
+      <w:numFmt w:val="bullet"/>
+      <w:lvlText w:val=""/>
+      <w:lvlJc w:val="left"/>
+      <w:pPr>
+        <w:ind w:left="4320" w:hanging="360"/>
+      </w:pPr>
+      <w:rPr>
+        <w:rFonts w:ascii="Wingdings" w:hAnsi="Wingdings" w:hint="default"/>
+      </w:rPr>
+    </w:lvl>
+    <w:lvl w:ilvl="6" w:tplc="04090001" w:tentative="1">
+      <w:start w:val="1"/>
+      <w:numFmt w:val="bullet"/>
+      <w:lvlText w:val=""/>
+      <w:lvlJc w:val="left"/>
+      <w:pPr>
+        <w:ind w:left="5040" w:hanging="360"/>
+      </w:pPr>
+      <w:rPr>
+        <w:rFonts w:ascii="Symbol" w:hAnsi="Symbol" w:hint="default"/>
+      </w:rPr>
+    </w:lvl>
+    <w:lvl w:ilvl="7" w:tplc="04090003" w:tentative="1">
+      <w:start w:val="1"/>
+      <w:numFmt w:val="bullet"/>
+      <w:lvlText w:val="o"/>
+      <w:lvlJc w:val="left"/>
+      <w:pPr>
+        <w:ind w:left="5760" w:hanging="360"/>
+      </w:pPr>
+      <w:rPr>
+        <w:rFonts w:ascii="Courier New" w:hAnsi="Courier New" w:cs="Courier New" w:hint="default"/>
+      </w:rPr>
+    </w:lvl>
+    <w:lvl w:ilvl="8" w:tplc="04090005" w:tentative="1">
+      <w:start w:val="1"/>
+      <w:numFmt w:val="bullet"/>
+      <w:lvlText w:val=""/>
+      <w:lvlJc w:val="left"/>
+      <w:pPr>
+        <w:ind w:left="6480" w:hanging="360"/>
+      </w:pPr>
+      <w:rPr>
+        <w:rFonts w:ascii="Wingdings" w:hAnsi="Wingdings" w:hint="default"/>
+      </w:rPr>
+    </w:lvl>
+  </w:abstractNum>
+  <w:abstractNum w:abstractNumId="33" w15:restartNumberingAfterBreak="0">
+    <w:nsid w:val="74C612E3"/>
+    <w:multiLevelType w:val="hybridMultilevel"/>
+    <w:tmpl w:val="3F7846D4"/>
+    <w:lvl w:ilvl="0" w:tplc="04090001">
+      <w:start w:val="2"/>
+      <w:numFmt w:val="bullet"/>
+      <w:lvlText w:val=""/>
+      <w:lvlJc w:val="left"/>
+      <w:pPr>
+        <w:ind w:left="720" w:hanging="360"/>
+      </w:pPr>
+      <w:rPr>
+        <w:rFonts w:ascii="Symbol" w:eastAsia="Times New Roman" w:hAnsi="Symbol" w:cs="Times New Roman" w:hint="default"/>
+      </w:rPr>
+    </w:lvl>
+    <w:lvl w:ilvl="1" w:tplc="04090003" w:tentative="1">
+      <w:start w:val="1"/>
+      <w:numFmt w:val="bullet"/>
+      <w:lvlText w:val="o"/>
+      <w:lvlJc w:val="left"/>
+      <w:pPr>
+        <w:ind w:left="1440" w:hanging="360"/>
+      </w:pPr>
+      <w:rPr>
+        <w:rFonts w:ascii="Courier New" w:hAnsi="Courier New" w:cs="Courier New" w:hint="default"/>
+      </w:rPr>
+    </w:lvl>
+    <w:lvl w:ilvl="2" w:tplc="04090005" w:tentative="1">
+      <w:start w:val="1"/>
+      <w:numFmt w:val="bullet"/>
+      <w:lvlText w:val=""/>
+      <w:lvlJc w:val="left"/>
+      <w:pPr>
+        <w:ind w:left="2160" w:hanging="360"/>
+      </w:pPr>
+      <w:rPr>
+        <w:rFonts w:ascii="Wingdings" w:hAnsi="Wingdings" w:hint="default"/>
+      </w:rPr>
+    </w:lvl>
+    <w:lvl w:ilvl="3" w:tplc="04090001" w:tentative="1">
+      <w:start w:val="1"/>
+      <w:numFmt w:val="bullet"/>
+      <w:lvlText w:val=""/>
+      <w:lvlJc w:val="left"/>
+      <w:pPr>
+        <w:ind w:left="2880" w:hanging="360"/>
+      </w:pPr>
+      <w:rPr>
+        <w:rFonts w:ascii="Symbol" w:hAnsi="Symbol" w:hint="default"/>
+      </w:rPr>
+    </w:lvl>
+    <w:lvl w:ilvl="4" w:tplc="04090003" w:tentative="1">
+      <w:start w:val="1"/>
+      <w:numFmt w:val="bullet"/>
+      <w:lvlText w:val="o"/>
+      <w:lvlJc w:val="left"/>
+      <w:pPr>
+        <w:ind w:left="3600" w:hanging="360"/>
+      </w:pPr>
+      <w:rPr>
+        <w:rFonts w:ascii="Courier New" w:hAnsi="Courier New" w:cs="Courier New" w:hint="default"/>
+      </w:rPr>
+    </w:lvl>
+    <w:lvl w:ilvl="5" w:tplc="04090005" w:tentative="1">
+      <w:start w:val="1"/>
+      <w:numFmt w:val="bullet"/>
+      <w:lvlText w:val=""/>
+      <w:lvlJc w:val="left"/>
+      <w:pPr>
+        <w:ind w:left="4320" w:hanging="360"/>
+      </w:pPr>
+      <w:rPr>
+        <w:rFonts w:ascii="Wingdings" w:hAnsi="Wingdings" w:hint="default"/>
+      </w:rPr>
+    </w:lvl>
+    <w:lvl w:ilvl="6" w:tplc="04090001" w:tentative="1">
+      <w:start w:val="1"/>
+      <w:numFmt w:val="bullet"/>
+      <w:lvlText w:val=""/>
+      <w:lvlJc w:val="left"/>
+      <w:pPr>
+        <w:ind w:left="5040" w:hanging="360"/>
+      </w:pPr>
+      <w:rPr>
+        <w:rFonts w:ascii="Symbol" w:hAnsi="Symbol" w:hint="default"/>
+      </w:rPr>
+    </w:lvl>
+    <w:lvl w:ilvl="7" w:tplc="04090003" w:tentative="1">
+      <w:start w:val="1"/>
+      <w:numFmt w:val="bullet"/>
+      <w:lvlText w:val="o"/>
+      <w:lvlJc w:val="left"/>
+      <w:pPr>
+        <w:ind w:left="5760" w:hanging="360"/>
+      </w:pPr>
+      <w:rPr>
+        <w:rFonts w:ascii="Courier New" w:hAnsi="Courier New" w:cs="Courier New" w:hint="default"/>
+      </w:rPr>
+    </w:lvl>
+    <w:lvl w:ilvl="8" w:tplc="04090005" w:tentative="1">
+      <w:start w:val="1"/>
+      <w:numFmt w:val="bullet"/>
+      <w:lvlText w:val=""/>
+      <w:lvlJc w:val="left"/>
+      <w:pPr>
+        <w:ind w:left="6480" w:hanging="360"/>
+      </w:pPr>
+      <w:rPr>
+        <w:rFonts w:ascii="Wingdings" w:hAnsi="Wingdings" w:hint="default"/>
+      </w:rPr>
+    </w:lvl>
+  </w:abstractNum>
   <w:num w:numId="1">
-    <w:abstractNumId w:val="22"/>
+    <w:abstractNumId w:val="24"/>
   </w:num>
   <w:num w:numId="2">
-    <w:abstractNumId w:val="26"/>
+    <w:abstractNumId w:val="29"/>
   </w:num>
   <w:num w:numId="3">
-    <w:abstractNumId w:val="18"/>
+    <w:abstractNumId w:val="20"/>
   </w:num>
   <w:num w:numId="4">
-    <w:abstractNumId w:val="25"/>
+    <w:abstractNumId w:val="27"/>
   </w:num>
   <w:num w:numId="5">
-    <w:abstractNumId w:val="28"/>
+    <w:abstractNumId w:val="31"/>
   </w:num>
   <w:num w:numId="6">
-    <w:abstractNumId w:val="16"/>
+    <w:abstractNumId w:val="18"/>
   </w:num>
   <w:num w:numId="7">
     <w:abstractNumId w:val="14"/>
   </w:num>
   <w:num w:numId="8">
-    <w:abstractNumId w:val="23"/>
+    <w:abstractNumId w:val="25"/>
   </w:num>
   <w:num w:numId="9">
-    <w:abstractNumId w:val="19"/>
+    <w:abstractNumId w:val="21"/>
   </w:num>
   <w:num w:numId="10">
     <w:abstractNumId w:val="15"/>
   </w:num>
   <w:num w:numId="11">
-    <w:abstractNumId w:val="27"/>
+    <w:abstractNumId w:val="30"/>
   </w:num>
   <w:num w:numId="12">
-    <w:abstractNumId w:val="20"/>
+    <w:abstractNumId w:val="22"/>
   </w:num>
   <w:num w:numId="13">
-    <w:abstractNumId w:val="21"/>
+    <w:abstractNumId w:val="23"/>
   </w:num>
   <w:num w:numId="14">
     <w:abstractNumId w:val="10"/>
@@ -7233,10 +9359,10 @@
     <w:abstractNumId w:val="12"/>
   </w:num>
   <w:num w:numId="26">
-    <w:abstractNumId w:val="24"/>
+    <w:abstractNumId w:val="26"/>
   </w:num>
   <w:num w:numId="27">
-    <w:abstractNumId w:val="17"/>
+    <w:abstractNumId w:val="19"/>
   </w:num>
   <w:num w:numId="28">
     <w:abstractNumId w:val="9"/>
@@ -7274,6 +9400,21 @@
   <w:num w:numId="34">
     <w:abstractNumId w:val="13"/>
   </w:num>
+  <w:num w:numId="35">
+    <w:abstractNumId w:val="28"/>
+  </w:num>
+  <w:num w:numId="36">
+    <w:abstractNumId w:val="16"/>
+  </w:num>
+  <w:num w:numId="37">
+    <w:abstractNumId w:val="32"/>
+  </w:num>
+  <w:num w:numId="38">
+    <w:abstractNumId w:val="33"/>
+  </w:num>
+  <w:num w:numId="39">
+    <w:abstractNumId w:val="17"/>
+  </w:num>
   <w:numIdMacAtCleanup w:val="13"/>
 </w:numbering>
 </file>
@@ -7289,7 +9430,7 @@
     </w:rPrDefault>
     <w:pPrDefault/>
   </w:docDefaults>
-  <w:latentStyles w:defLockedState="0" w:defUIPriority="99" w:defSemiHidden="0" w:defUnhideWhenUsed="0" w:defQFormat="0" w:count="375">
+  <w:latentStyles w:defLockedState="0" w:defUIPriority="99" w:defSemiHidden="0" w:defUnhideWhenUsed="0" w:defQFormat="0" w:count="376">
     <w:lsdException w:name="Normal" w:uiPriority="0" w:qFormat="1"/>
     <w:lsdException w:name="heading 1" w:uiPriority="0" w:qFormat="1"/>
     <w:lsdException w:name="heading 2" w:uiPriority="0" w:qFormat="1"/>
@@ -7395,6 +9536,7 @@
     <w:lsdException w:name="HTML Sample" w:semiHidden="1" w:unhideWhenUsed="1"/>
     <w:lsdException w:name="HTML Typewriter" w:semiHidden="1" w:unhideWhenUsed="1"/>
     <w:lsdException w:name="HTML Variable" w:semiHidden="1" w:unhideWhenUsed="1"/>
+    <w:lsdException w:name="Normal Table" w:semiHidden="1" w:unhideWhenUsed="1"/>
     <w:lsdException w:name="annotation subject" w:semiHidden="1" w:unhideWhenUsed="1"/>
     <w:lsdException w:name="No List" w:semiHidden="1" w:unhideWhenUsed="1"/>
     <w:lsdException w:name="Outline List 1" w:semiHidden="1" w:unhideWhenUsed="1"/>
@@ -7438,8 +9580,10 @@
     <w:lsdException w:name="Table Elegant" w:semiHidden="1" w:unhideWhenUsed="1"/>
     <w:lsdException w:name="Table Professional" w:semiHidden="1" w:unhideWhenUsed="1"/>
     <w:lsdException w:name="Table Subtle 1" w:semiHidden="1" w:unhideWhenUsed="1"/>
+    <w:lsdException w:name="Table Subtle 2" w:semiHidden="1" w:unhideWhenUsed="1"/>
     <w:lsdException w:name="Table Web 1" w:semiHidden="1" w:unhideWhenUsed="1"/>
     <w:lsdException w:name="Table Web 2" w:semiHidden="1" w:unhideWhenUsed="1"/>
+    <w:lsdException w:name="Table Web 3" w:semiHidden="1" w:unhideWhenUsed="1"/>
     <w:lsdException w:name="Balloon Text" w:semiHidden="1" w:unhideWhenUsed="1"/>
     <w:lsdException w:name="Table Grid" w:uiPriority="59"/>
     <w:lsdException w:name="Table Theme" w:semiHidden="1" w:unhideWhenUsed="1"/>
@@ -7653,6 +9797,7 @@
     <w:lsdException w:name="Smart Hyperlink" w:semiHidden="1" w:unhideWhenUsed="1"/>
     <w:lsdException w:name="Hashtag" w:semiHidden="1" w:unhideWhenUsed="1"/>
     <w:lsdException w:name="Unresolved Mention" w:semiHidden="1" w:unhideWhenUsed="1"/>
+    <w:lsdException w:name="Smart Link" w:semiHidden="1" w:unhideWhenUsed="1"/>
   </w:latentStyles>
   <w:style w:type="paragraph" w:default="1" w:styleId="Normal">
     <w:name w:val="Normal"/>
@@ -7854,7 +9999,6 @@
   <w:style w:type="character" w:default="1" w:styleId="DefaultParagraphFont">
     <w:name w:val="Default Paragraph Font"/>
     <w:uiPriority w:val="1"/>
-    <w:semiHidden/>
     <w:unhideWhenUsed/>
   </w:style>
   <w:style w:type="table" w:default="1" w:styleId="TableNormal">
@@ -8528,6 +10672,230 @@
       </w:tcPr>
     </w:tblStylePr>
   </w:style>
+  <w:style w:type="table" w:styleId="PlainTable2">
+    <w:name w:val="Plain Table 2"/>
+    <w:basedOn w:val="TableNormal"/>
+    <w:uiPriority w:val="99"/>
+    <w:rsid w:val="00487356"/>
+    <w:tblPr>
+      <w:tblStyleRowBandSize w:val="1"/>
+      <w:tblStyleColBandSize w:val="1"/>
+      <w:tblBorders>
+        <w:top w:val="single" w:sz="4" w:space="0" w:color="7F7F7F" w:themeColor="text1" w:themeTint="80"/>
+        <w:bottom w:val="single" w:sz="4" w:space="0" w:color="7F7F7F" w:themeColor="text1" w:themeTint="80"/>
+      </w:tblBorders>
+    </w:tblPr>
+    <w:tblStylePr w:type="firstRow">
+      <w:rPr>
+        <w:b/>
+        <w:bCs/>
+      </w:rPr>
+      <w:tblPr/>
+      <w:tcPr>
+        <w:tcBorders>
+          <w:bottom w:val="single" w:sz="4" w:space="0" w:color="7F7F7F" w:themeColor="text1" w:themeTint="80"/>
+        </w:tcBorders>
+      </w:tcPr>
+    </w:tblStylePr>
+    <w:tblStylePr w:type="lastRow">
+      <w:rPr>
+        <w:b/>
+        <w:bCs/>
+      </w:rPr>
+      <w:tblPr/>
+      <w:tcPr>
+        <w:tcBorders>
+          <w:top w:val="single" w:sz="4" w:space="0" w:color="7F7F7F" w:themeColor="text1" w:themeTint="80"/>
+        </w:tcBorders>
+      </w:tcPr>
+    </w:tblStylePr>
+    <w:tblStylePr w:type="firstCol">
+      <w:rPr>
+        <w:b/>
+        <w:bCs/>
+      </w:rPr>
+    </w:tblStylePr>
+    <w:tblStylePr w:type="lastCol">
+      <w:rPr>
+        <w:b/>
+        <w:bCs/>
+      </w:rPr>
+    </w:tblStylePr>
+    <w:tblStylePr w:type="band1Vert">
+      <w:tblPr/>
+      <w:tcPr>
+        <w:tcBorders>
+          <w:left w:val="single" w:sz="4" w:space="0" w:color="7F7F7F" w:themeColor="text1" w:themeTint="80"/>
+          <w:right w:val="single" w:sz="4" w:space="0" w:color="7F7F7F" w:themeColor="text1" w:themeTint="80"/>
+        </w:tcBorders>
+      </w:tcPr>
+    </w:tblStylePr>
+    <w:tblStylePr w:type="band2Vert">
+      <w:tblPr/>
+      <w:tcPr>
+        <w:tcBorders>
+          <w:left w:val="single" w:sz="4" w:space="0" w:color="7F7F7F" w:themeColor="text1" w:themeTint="80"/>
+          <w:right w:val="single" w:sz="4" w:space="0" w:color="7F7F7F" w:themeColor="text1" w:themeTint="80"/>
+        </w:tcBorders>
+      </w:tcPr>
+    </w:tblStylePr>
+    <w:tblStylePr w:type="band1Horz">
+      <w:tblPr/>
+      <w:tcPr>
+        <w:tcBorders>
+          <w:top w:val="single" w:sz="4" w:space="0" w:color="7F7F7F" w:themeColor="text1" w:themeTint="80"/>
+          <w:bottom w:val="single" w:sz="4" w:space="0" w:color="7F7F7F" w:themeColor="text1" w:themeTint="80"/>
+        </w:tcBorders>
+      </w:tcPr>
+    </w:tblStylePr>
+  </w:style>
+  <w:style w:type="table" w:styleId="PlainTable4">
+    <w:name w:val="Plain Table 4"/>
+    <w:basedOn w:val="TableNormal"/>
+    <w:uiPriority w:val="99"/>
+    <w:rsid w:val="00487356"/>
+    <w:tblPr>
+      <w:tblStyleRowBandSize w:val="1"/>
+      <w:tblStyleColBandSize w:val="1"/>
+    </w:tblPr>
+    <w:tblStylePr w:type="firstRow">
+      <w:rPr>
+        <w:b/>
+        <w:bCs/>
+      </w:rPr>
+    </w:tblStylePr>
+    <w:tblStylePr w:type="lastRow">
+      <w:rPr>
+        <w:b/>
+        <w:bCs/>
+      </w:rPr>
+    </w:tblStylePr>
+    <w:tblStylePr w:type="firstCol">
+      <w:rPr>
+        <w:b/>
+        <w:bCs/>
+      </w:rPr>
+    </w:tblStylePr>
+    <w:tblStylePr w:type="lastCol">
+      <w:rPr>
+        <w:b/>
+        <w:bCs/>
+      </w:rPr>
+    </w:tblStylePr>
+    <w:tblStylePr w:type="band1Vert">
+      <w:tblPr/>
+      <w:tcPr>
+        <w:shd w:val="clear" w:color="auto" w:fill="F2F2F2" w:themeFill="background1" w:themeFillShade="F2"/>
+      </w:tcPr>
+    </w:tblStylePr>
+    <w:tblStylePr w:type="band1Horz">
+      <w:tblPr/>
+      <w:tcPr>
+        <w:shd w:val="clear" w:color="auto" w:fill="F2F2F2" w:themeFill="background1" w:themeFillShade="F2"/>
+      </w:tcPr>
+    </w:tblStylePr>
+  </w:style>
+  <w:style w:type="table" w:styleId="PlainTable3">
+    <w:name w:val="Plain Table 3"/>
+    <w:basedOn w:val="TableNormal"/>
+    <w:uiPriority w:val="99"/>
+    <w:rsid w:val="00487356"/>
+    <w:tblPr>
+      <w:tblStyleRowBandSize w:val="1"/>
+      <w:tblStyleColBandSize w:val="1"/>
+    </w:tblPr>
+    <w:tblStylePr w:type="firstRow">
+      <w:rPr>
+        <w:b/>
+        <w:bCs/>
+        <w:caps/>
+      </w:rPr>
+      <w:tblPr/>
+      <w:tcPr>
+        <w:tcBorders>
+          <w:bottom w:val="single" w:sz="4" w:space="0" w:color="7F7F7F" w:themeColor="text1" w:themeTint="80"/>
+        </w:tcBorders>
+      </w:tcPr>
+    </w:tblStylePr>
+    <w:tblStylePr w:type="lastRow">
+      <w:rPr>
+        <w:b/>
+        <w:bCs/>
+        <w:caps/>
+      </w:rPr>
+      <w:tblPr/>
+      <w:tcPr>
+        <w:tcBorders>
+          <w:top w:val="nil"/>
+        </w:tcBorders>
+      </w:tcPr>
+    </w:tblStylePr>
+    <w:tblStylePr w:type="firstCol">
+      <w:rPr>
+        <w:b/>
+        <w:bCs/>
+        <w:caps/>
+      </w:rPr>
+      <w:tblPr/>
+      <w:tcPr>
+        <w:tcBorders>
+          <w:right w:val="single" w:sz="4" w:space="0" w:color="7F7F7F" w:themeColor="text1" w:themeTint="80"/>
+        </w:tcBorders>
+      </w:tcPr>
+    </w:tblStylePr>
+    <w:tblStylePr w:type="lastCol">
+      <w:rPr>
+        <w:b/>
+        <w:bCs/>
+        <w:caps/>
+      </w:rPr>
+      <w:tblPr/>
+      <w:tcPr>
+        <w:tcBorders>
+          <w:left w:val="nil"/>
+        </w:tcBorders>
+      </w:tcPr>
+    </w:tblStylePr>
+    <w:tblStylePr w:type="band1Vert">
+      <w:tblPr/>
+      <w:tcPr>
+        <w:shd w:val="clear" w:color="auto" w:fill="F2F2F2" w:themeFill="background1" w:themeFillShade="F2"/>
+      </w:tcPr>
+    </w:tblStylePr>
+    <w:tblStylePr w:type="band1Horz">
+      <w:tblPr/>
+      <w:tcPr>
+        <w:shd w:val="clear" w:color="auto" w:fill="F2F2F2" w:themeFill="background1" w:themeFillShade="F2"/>
+      </w:tcPr>
+    </w:tblStylePr>
+    <w:tblStylePr w:type="neCell">
+      <w:tblPr/>
+      <w:tcPr>
+        <w:tcBorders>
+          <w:left w:val="nil"/>
+        </w:tcBorders>
+      </w:tcPr>
+    </w:tblStylePr>
+    <w:tblStylePr w:type="nwCell">
+      <w:tblPr/>
+      <w:tcPr>
+        <w:tcBorders>
+          <w:right w:val="nil"/>
+        </w:tcBorders>
+      </w:tcPr>
+    </w:tblStylePr>
+  </w:style>
+  <w:style w:type="paragraph" w:styleId="ListParagraph">
+    <w:name w:val="List Paragraph"/>
+    <w:basedOn w:val="Normal"/>
+    <w:uiPriority w:val="34"/>
+    <w:qFormat/>
+    <w:rsid w:val="00FE51CE"/>
+    <w:pPr>
+      <w:ind w:left="720"/>
+      <w:contextualSpacing/>
+    </w:pPr>
+  </w:style>
 </w:styles>
 </file>
 
@@ -8856,7 +11224,7 @@
 </file>
 
 <file path=customXml/itemProps1.xml><?xml version="1.0" encoding="utf-8"?>
-<ds:datastoreItem xmlns:ds="http://schemas.openxmlformats.org/officeDocument/2006/customXml" ds:itemID="{4B0578DA-5AD0-DA40-8291-1C4EE6E6EBD6}">
+<ds:datastoreItem xmlns:ds="http://schemas.openxmlformats.org/officeDocument/2006/customXml" ds:itemID="{2062D309-12C5-6C47-B16F-23BBD79BC69E}">
   <ds:schemaRefs>
     <ds:schemaRef ds:uri="http://schemas.openxmlformats.org/officeDocument/2006/bibliography"/>
   </ds:schemaRefs>

</xml_diff>

<commit_message>
minor things left to compolete the document.
</commit_message>
<xml_diff>
--- a/docs/ProductGuide_A29.0.docx
+++ b/docs/ProductGuide_A29.0.docx
@@ -706,7 +706,7 @@
         <w:rPr>
           <w:noProof/>
         </w:rPr>
-        <w:t>Adaptation</w:t>
+        <w:t>Administration</w:t>
       </w:r>
       <w:r>
         <w:rPr>
@@ -724,7 +724,7 @@
         <w:rPr>
           <w:noProof/>
         </w:rPr>
-        <w:instrText xml:space="preserve"> PAGEREF _Toc511912244 \h </w:instrText>
+        <w:instrText xml:space="preserve"> PAGEREF _Toc511912247 \h </w:instrText>
       </w:r>
       <w:r>
         <w:rPr>
@@ -766,7 +766,13 @@
         <w:rPr>
           <w:noProof/>
         </w:rPr>
-        <w:t>3.1</w:t>
+        <w:t>3</w:t>
+      </w:r>
+      <w:r>
+        <w:rPr>
+          <w:noProof/>
+        </w:rPr>
+        <w:t>.1</w:t>
       </w:r>
       <w:r>
         <w:rPr>
@@ -783,7 +789,7 @@
         <w:rPr>
           <w:noProof/>
         </w:rPr>
-        <w:t>Planned Adaptations</w:t>
+        <w:t>Environment Variables</w:t>
       </w:r>
       <w:r>
         <w:rPr>
@@ -801,7 +807,7 @@
         <w:rPr>
           <w:noProof/>
         </w:rPr>
-        <w:instrText xml:space="preserve"> PAGEREF _Toc511912245 \h </w:instrText>
+        <w:instrText xml:space="preserve"> PAGEREF _Toc511912248 \h </w:instrText>
       </w:r>
       <w:r>
         <w:rPr>
@@ -843,7 +849,13 @@
         <w:rPr>
           <w:noProof/>
         </w:rPr>
-        <w:t>3.2</w:t>
+        <w:t>3</w:t>
+      </w:r>
+      <w:r>
+        <w:rPr>
+          <w:noProof/>
+        </w:rPr>
+        <w:t>.2</w:t>
       </w:r>
       <w:r>
         <w:rPr>
@@ -860,7 +872,7 @@
         <w:rPr>
           <w:noProof/>
         </w:rPr>
-        <w:t>Adaptation Procedures</w:t>
+        <w:t>Network Communications</w:t>
       </w:r>
       <w:r>
         <w:rPr>
@@ -878,7 +890,7 @@
         <w:rPr>
           <w:noProof/>
         </w:rPr>
-        <w:instrText xml:space="preserve"> PAGEREF _Toc511912246 \h </w:instrText>
+        <w:instrText xml:space="preserve"> PAGEREF _Toc511912249 \h </w:instrText>
       </w:r>
       <w:r>
         <w:rPr>
@@ -895,7 +907,173 @@
         <w:rPr>
           <w:noProof/>
         </w:rPr>
-        <w:t>5</w:t>
+        <w:t>6</w:t>
+      </w:r>
+      <w:r>
+        <w:rPr>
+          <w:noProof/>
+        </w:rPr>
+        <w:fldChar w:fldCharType="end"/>
+      </w:r>
+    </w:p>
+    <w:p>
+      <w:pPr>
+        <w:pStyle w:val="TOC2"/>
+        <w:rPr>
+          <w:rFonts w:asciiTheme="minorHAnsi" w:eastAsiaTheme="minorEastAsia" w:hAnsiTheme="minorHAnsi" w:cstheme="minorBidi"/>
+          <w:smallCaps w:val="0"/>
+          <w:noProof/>
+          <w:sz w:val="22"/>
+          <w:szCs w:val="22"/>
+          <w:lang w:val="en-US"/>
+        </w:rPr>
+      </w:pPr>
+      <w:r>
+        <w:rPr>
+          <w:noProof/>
+        </w:rPr>
+        <w:t>3</w:t>
+      </w:r>
+      <w:r>
+        <w:rPr>
+          <w:noProof/>
+        </w:rPr>
+        <w:t>.3</w:t>
+      </w:r>
+      <w:r>
+        <w:rPr>
+          <w:rFonts w:asciiTheme="minorHAnsi" w:eastAsiaTheme="minorEastAsia" w:hAnsiTheme="minorHAnsi" w:cstheme="minorBidi"/>
+          <w:smallCaps w:val="0"/>
+          <w:noProof/>
+          <w:sz w:val="22"/>
+          <w:szCs w:val="22"/>
+          <w:lang w:val="en-US"/>
+        </w:rPr>
+        <w:tab/>
+      </w:r>
+      <w:r>
+        <w:rPr>
+          <w:noProof/>
+        </w:rPr>
+        <w:t>Users and Groups</w:t>
+      </w:r>
+      <w:r>
+        <w:rPr>
+          <w:noProof/>
+        </w:rPr>
+        <w:tab/>
+      </w:r>
+      <w:r>
+        <w:rPr>
+          <w:noProof/>
+        </w:rPr>
+        <w:fldChar w:fldCharType="begin"/>
+      </w:r>
+      <w:r>
+        <w:rPr>
+          <w:noProof/>
+        </w:rPr>
+        <w:instrText xml:space="preserve"> PAGEREF _Toc511912250 \h </w:instrText>
+      </w:r>
+      <w:r>
+        <w:rPr>
+          <w:noProof/>
+        </w:rPr>
+      </w:r>
+      <w:r>
+        <w:rPr>
+          <w:noProof/>
+        </w:rPr>
+        <w:fldChar w:fldCharType="separate"/>
+      </w:r>
+      <w:r>
+        <w:rPr>
+          <w:noProof/>
+        </w:rPr>
+        <w:t>6</w:t>
+      </w:r>
+      <w:r>
+        <w:rPr>
+          <w:noProof/>
+        </w:rPr>
+        <w:fldChar w:fldCharType="end"/>
+      </w:r>
+    </w:p>
+    <w:p>
+      <w:pPr>
+        <w:pStyle w:val="TOC2"/>
+        <w:rPr>
+          <w:rFonts w:asciiTheme="minorHAnsi" w:eastAsiaTheme="minorEastAsia" w:hAnsiTheme="minorHAnsi" w:cstheme="minorBidi"/>
+          <w:smallCaps w:val="0"/>
+          <w:noProof/>
+          <w:sz w:val="22"/>
+          <w:szCs w:val="22"/>
+          <w:lang w:val="en-US"/>
+        </w:rPr>
+      </w:pPr>
+      <w:r>
+        <w:rPr>
+          <w:noProof/>
+        </w:rPr>
+        <w:t>3</w:t>
+      </w:r>
+      <w:r>
+        <w:rPr>
+          <w:noProof/>
+        </w:rPr>
+        <w:t>.4</w:t>
+      </w:r>
+      <w:r>
+        <w:rPr>
+          <w:rFonts w:asciiTheme="minorHAnsi" w:eastAsiaTheme="minorEastAsia" w:hAnsiTheme="minorHAnsi" w:cstheme="minorBidi"/>
+          <w:smallCaps w:val="0"/>
+          <w:noProof/>
+          <w:sz w:val="22"/>
+          <w:szCs w:val="22"/>
+          <w:lang w:val="en-US"/>
+        </w:rPr>
+        <w:tab/>
+      </w:r>
+      <w:r>
+        <w:rPr>
+          <w:noProof/>
+        </w:rPr>
+        <w:t>Administration Procedures</w:t>
+      </w:r>
+      <w:r>
+        <w:rPr>
+          <w:noProof/>
+        </w:rPr>
+        <w:tab/>
+      </w:r>
+      <w:r>
+        <w:rPr>
+          <w:noProof/>
+        </w:rPr>
+        <w:fldChar w:fldCharType="begin"/>
+      </w:r>
+      <w:r>
+        <w:rPr>
+          <w:noProof/>
+        </w:rPr>
+        <w:instrText xml:space="preserve"> PAGEREF _Toc511912251 \h </w:instrText>
+      </w:r>
+      <w:r>
+        <w:rPr>
+          <w:noProof/>
+        </w:rPr>
+      </w:r>
+      <w:r>
+        <w:rPr>
+          <w:noProof/>
+        </w:rPr>
+        <w:fldChar w:fldCharType="separate"/>
+      </w:r>
+      <w:r>
+        <w:rPr>
+          <w:noProof/>
+        </w:rPr>
+        <w:t>7</w:t>
       </w:r>
       <w:r>
         <w:rPr>
@@ -939,7 +1117,7 @@
         <w:rPr>
           <w:noProof/>
         </w:rPr>
-        <w:t>Administration</w:t>
+        <w:t>Product Support</w:t>
       </w:r>
       <w:r>
         <w:rPr>
@@ -957,7 +1135,7 @@
         <w:rPr>
           <w:noProof/>
         </w:rPr>
-        <w:instrText xml:space="preserve"> PAGEREF _Toc511912247 \h </w:instrText>
+        <w:instrText xml:space="preserve"> PAGEREF _Toc511912252 \h </w:instrText>
       </w:r>
       <w:r>
         <w:rPr>
@@ -974,7 +1152,7 @@
         <w:rPr>
           <w:noProof/>
         </w:rPr>
-        <w:t>5</w:t>
+        <w:t>7</w:t>
       </w:r>
       <w:r>
         <w:rPr>
@@ -999,7 +1177,13 @@
         <w:rPr>
           <w:noProof/>
         </w:rPr>
-        <w:t>4.1</w:t>
+        <w:t>4</w:t>
+      </w:r>
+      <w:r>
+        <w:rPr>
+          <w:noProof/>
+        </w:rPr>
+        <w:t>.1</w:t>
       </w:r>
       <w:r>
         <w:rPr>
@@ -1016,7 +1200,7 @@
         <w:rPr>
           <w:noProof/>
         </w:rPr>
-        <w:t>Environment Variables</w:t>
+        <w:t>Defect Reporting Procedure</w:t>
       </w:r>
       <w:r>
         <w:rPr>
@@ -1034,7 +1218,7 @@
         <w:rPr>
           <w:noProof/>
         </w:rPr>
-        <w:instrText xml:space="preserve"> PAGEREF _Toc511912248 \h </w:instrText>
+        <w:instrText xml:space="preserve"> PAGEREF _Toc511912253 \h </w:instrText>
       </w:r>
       <w:r>
         <w:rPr>
@@ -1051,7 +1235,7 @@
         <w:rPr>
           <w:noProof/>
         </w:rPr>
-        <w:t>5</w:t>
+        <w:t>7</w:t>
       </w:r>
       <w:r>
         <w:rPr>
@@ -1076,7 +1260,13 @@
         <w:rPr>
           <w:noProof/>
         </w:rPr>
-        <w:t>4.2</w:t>
+        <w:t>4</w:t>
+      </w:r>
+      <w:r>
+        <w:rPr>
+          <w:noProof/>
+        </w:rPr>
+        <w:t>.2</w:t>
       </w:r>
       <w:r>
         <w:rPr>
@@ -1093,7 +1283,7 @@
         <w:rPr>
           <w:noProof/>
         </w:rPr>
-        <w:t>Network Communications</w:t>
+        <w:t>Points of Contact</w:t>
       </w:r>
       <w:r>
         <w:rPr>
@@ -1111,161 +1301,7 @@
         <w:rPr>
           <w:noProof/>
         </w:rPr>
-        <w:instrText xml:space="preserve"> PAGEREF _Toc511912249 \h </w:instrText>
-      </w:r>
-      <w:r>
-        <w:rPr>
-          <w:noProof/>
-        </w:rPr>
-      </w:r>
-      <w:r>
-        <w:rPr>
-          <w:noProof/>
-        </w:rPr>
-        <w:fldChar w:fldCharType="separate"/>
-      </w:r>
-      <w:r>
-        <w:rPr>
-          <w:noProof/>
-        </w:rPr>
-        <w:t>6</w:t>
-      </w:r>
-      <w:r>
-        <w:rPr>
-          <w:noProof/>
-        </w:rPr>
-        <w:fldChar w:fldCharType="end"/>
-      </w:r>
-    </w:p>
-    <w:p>
-      <w:pPr>
-        <w:pStyle w:val="TOC2"/>
-        <w:rPr>
-          <w:rFonts w:asciiTheme="minorHAnsi" w:eastAsiaTheme="minorEastAsia" w:hAnsiTheme="minorHAnsi" w:cstheme="minorBidi"/>
-          <w:smallCaps w:val="0"/>
-          <w:noProof/>
-          <w:sz w:val="22"/>
-          <w:szCs w:val="22"/>
-          <w:lang w:val="en-US"/>
-        </w:rPr>
-      </w:pPr>
-      <w:r>
-        <w:rPr>
-          <w:noProof/>
-        </w:rPr>
-        <w:t>4.3</w:t>
-      </w:r>
-      <w:r>
-        <w:rPr>
-          <w:rFonts w:asciiTheme="minorHAnsi" w:eastAsiaTheme="minorEastAsia" w:hAnsiTheme="minorHAnsi" w:cstheme="minorBidi"/>
-          <w:smallCaps w:val="0"/>
-          <w:noProof/>
-          <w:sz w:val="22"/>
-          <w:szCs w:val="22"/>
-          <w:lang w:val="en-US"/>
-        </w:rPr>
-        <w:tab/>
-      </w:r>
-      <w:r>
-        <w:rPr>
-          <w:noProof/>
-        </w:rPr>
-        <w:t>Users and Groups</w:t>
-      </w:r>
-      <w:r>
-        <w:rPr>
-          <w:noProof/>
-        </w:rPr>
-        <w:tab/>
-      </w:r>
-      <w:r>
-        <w:rPr>
-          <w:noProof/>
-        </w:rPr>
-        <w:fldChar w:fldCharType="begin"/>
-      </w:r>
-      <w:r>
-        <w:rPr>
-          <w:noProof/>
-        </w:rPr>
-        <w:instrText xml:space="preserve"> PAGEREF _Toc511912250 \h </w:instrText>
-      </w:r>
-      <w:r>
-        <w:rPr>
-          <w:noProof/>
-        </w:rPr>
-      </w:r>
-      <w:r>
-        <w:rPr>
-          <w:noProof/>
-        </w:rPr>
-        <w:fldChar w:fldCharType="separate"/>
-      </w:r>
-      <w:r>
-        <w:rPr>
-          <w:noProof/>
-        </w:rPr>
-        <w:t>6</w:t>
-      </w:r>
-      <w:r>
-        <w:rPr>
-          <w:noProof/>
-        </w:rPr>
-        <w:fldChar w:fldCharType="end"/>
-      </w:r>
-    </w:p>
-    <w:p>
-      <w:pPr>
-        <w:pStyle w:val="TOC2"/>
-        <w:rPr>
-          <w:rFonts w:asciiTheme="minorHAnsi" w:eastAsiaTheme="minorEastAsia" w:hAnsiTheme="minorHAnsi" w:cstheme="minorBidi"/>
-          <w:smallCaps w:val="0"/>
-          <w:noProof/>
-          <w:sz w:val="22"/>
-          <w:szCs w:val="22"/>
-          <w:lang w:val="en-US"/>
-        </w:rPr>
-      </w:pPr>
-      <w:r>
-        <w:rPr>
-          <w:noProof/>
-        </w:rPr>
-        <w:t>4.4</w:t>
-      </w:r>
-      <w:r>
-        <w:rPr>
-          <w:rFonts w:asciiTheme="minorHAnsi" w:eastAsiaTheme="minorEastAsia" w:hAnsiTheme="minorHAnsi" w:cstheme="minorBidi"/>
-          <w:smallCaps w:val="0"/>
-          <w:noProof/>
-          <w:sz w:val="22"/>
-          <w:szCs w:val="22"/>
-          <w:lang w:val="en-US"/>
-        </w:rPr>
-        <w:tab/>
-      </w:r>
-      <w:r>
-        <w:rPr>
-          <w:noProof/>
-        </w:rPr>
-        <w:t>Administration Procedures</w:t>
-      </w:r>
-      <w:r>
-        <w:rPr>
-          <w:noProof/>
-        </w:rPr>
-        <w:tab/>
-      </w:r>
-      <w:r>
-        <w:rPr>
-          <w:noProof/>
-        </w:rPr>
-        <w:fldChar w:fldCharType="begin"/>
-      </w:r>
-      <w:r>
-        <w:rPr>
-          <w:noProof/>
-        </w:rPr>
-        <w:instrText xml:space="preserve"> PAGEREF _Toc511912251 \h </w:instrText>
+        <w:instrText xml:space="preserve"> PAGEREF _Toc511912254 \h </w:instrText>
       </w:r>
       <w:r>
         <w:rPr>
@@ -1308,7 +1344,7 @@
         <w:rPr>
           <w:noProof/>
         </w:rPr>
-        <w:t>5</w:t>
+        <w:t>A.</w:t>
       </w:r>
       <w:r>
         <w:rPr>
@@ -1326,7 +1362,7 @@
         <w:rPr>
           <w:noProof/>
         </w:rPr>
-        <w:t>Product Support</w:t>
+        <w:t>Build Instructions</w:t>
       </w:r>
       <w:r>
         <w:rPr>
@@ -1344,161 +1380,7 @@
         <w:rPr>
           <w:noProof/>
         </w:rPr>
-        <w:instrText xml:space="preserve"> PAGEREF _Toc511912252 \h </w:instrText>
-      </w:r>
-      <w:r>
-        <w:rPr>
-          <w:noProof/>
-        </w:rPr>
-      </w:r>
-      <w:r>
-        <w:rPr>
-          <w:noProof/>
-        </w:rPr>
-        <w:fldChar w:fldCharType="separate"/>
-      </w:r>
-      <w:r>
-        <w:rPr>
-          <w:noProof/>
-        </w:rPr>
-        <w:t>7</w:t>
-      </w:r>
-      <w:r>
-        <w:rPr>
-          <w:noProof/>
-        </w:rPr>
-        <w:fldChar w:fldCharType="end"/>
-      </w:r>
-    </w:p>
-    <w:p>
-      <w:pPr>
-        <w:pStyle w:val="TOC2"/>
-        <w:rPr>
-          <w:rFonts w:asciiTheme="minorHAnsi" w:eastAsiaTheme="minorEastAsia" w:hAnsiTheme="minorHAnsi" w:cstheme="minorBidi"/>
-          <w:smallCaps w:val="0"/>
-          <w:noProof/>
-          <w:sz w:val="22"/>
-          <w:szCs w:val="22"/>
-          <w:lang w:val="en-US"/>
-        </w:rPr>
-      </w:pPr>
-      <w:r>
-        <w:rPr>
-          <w:noProof/>
-        </w:rPr>
-        <w:t>5.1</w:t>
-      </w:r>
-      <w:r>
-        <w:rPr>
-          <w:rFonts w:asciiTheme="minorHAnsi" w:eastAsiaTheme="minorEastAsia" w:hAnsiTheme="minorHAnsi" w:cstheme="minorBidi"/>
-          <w:smallCaps w:val="0"/>
-          <w:noProof/>
-          <w:sz w:val="22"/>
-          <w:szCs w:val="22"/>
-          <w:lang w:val="en-US"/>
-        </w:rPr>
-        <w:tab/>
-      </w:r>
-      <w:r>
-        <w:rPr>
-          <w:noProof/>
-        </w:rPr>
-        <w:t>Defect Reporting Procedure</w:t>
-      </w:r>
-      <w:r>
-        <w:rPr>
-          <w:noProof/>
-        </w:rPr>
-        <w:tab/>
-      </w:r>
-      <w:r>
-        <w:rPr>
-          <w:noProof/>
-        </w:rPr>
-        <w:fldChar w:fldCharType="begin"/>
-      </w:r>
-      <w:r>
-        <w:rPr>
-          <w:noProof/>
-        </w:rPr>
-        <w:instrText xml:space="preserve"> PAGEREF _Toc511912253 \h </w:instrText>
-      </w:r>
-      <w:r>
-        <w:rPr>
-          <w:noProof/>
-        </w:rPr>
-      </w:r>
-      <w:r>
-        <w:rPr>
-          <w:noProof/>
-        </w:rPr>
-        <w:fldChar w:fldCharType="separate"/>
-      </w:r>
-      <w:r>
-        <w:rPr>
-          <w:noProof/>
-        </w:rPr>
-        <w:t>7</w:t>
-      </w:r>
-      <w:r>
-        <w:rPr>
-          <w:noProof/>
-        </w:rPr>
-        <w:fldChar w:fldCharType="end"/>
-      </w:r>
-    </w:p>
-    <w:p>
-      <w:pPr>
-        <w:pStyle w:val="TOC2"/>
-        <w:rPr>
-          <w:rFonts w:asciiTheme="minorHAnsi" w:eastAsiaTheme="minorEastAsia" w:hAnsiTheme="minorHAnsi" w:cstheme="minorBidi"/>
-          <w:smallCaps w:val="0"/>
-          <w:noProof/>
-          <w:sz w:val="22"/>
-          <w:szCs w:val="22"/>
-          <w:lang w:val="en-US"/>
-        </w:rPr>
-      </w:pPr>
-      <w:r>
-        <w:rPr>
-          <w:noProof/>
-        </w:rPr>
-        <w:t>5.2</w:t>
-      </w:r>
-      <w:r>
-        <w:rPr>
-          <w:rFonts w:asciiTheme="minorHAnsi" w:eastAsiaTheme="minorEastAsia" w:hAnsiTheme="minorHAnsi" w:cstheme="minorBidi"/>
-          <w:smallCaps w:val="0"/>
-          <w:noProof/>
-          <w:sz w:val="22"/>
-          <w:szCs w:val="22"/>
-          <w:lang w:val="en-US"/>
-        </w:rPr>
-        <w:tab/>
-      </w:r>
-      <w:r>
-        <w:rPr>
-          <w:noProof/>
-        </w:rPr>
-        <w:t>Points of Contact</w:t>
-      </w:r>
-      <w:r>
-        <w:rPr>
-          <w:noProof/>
-        </w:rPr>
-        <w:tab/>
-      </w:r>
-      <w:r>
-        <w:rPr>
-          <w:noProof/>
-        </w:rPr>
-        <w:fldChar w:fldCharType="begin"/>
-      </w:r>
-      <w:r>
-        <w:rPr>
-          <w:noProof/>
-        </w:rPr>
-        <w:instrText xml:space="preserve"> PAGEREF _Toc511912254 \h </w:instrText>
+        <w:instrText xml:space="preserve"> PAGEREF _Toc511912255 \h </w:instrText>
       </w:r>
       <w:r>
         <w:rPr>
@@ -1541,7 +1423,7 @@
         <w:rPr>
           <w:noProof/>
         </w:rPr>
-        <w:t>A.</w:t>
+        <w:t>B.</w:t>
       </w:r>
       <w:r>
         <w:rPr>
@@ -1559,7 +1441,7 @@
         <w:rPr>
           <w:noProof/>
         </w:rPr>
-        <w:t>Build Instructions</w:t>
+        <w:t>Installation Instructions</w:t>
       </w:r>
       <w:r>
         <w:rPr>
@@ -1577,165 +1459,7 @@
         <w:rPr>
           <w:noProof/>
         </w:rPr>
-        <w:instrText xml:space="preserve"> PAGEREF _Toc511912255 \h </w:instrText>
-      </w:r>
-      <w:r>
-        <w:rPr>
-          <w:noProof/>
-        </w:rPr>
-      </w:r>
-      <w:r>
-        <w:rPr>
-          <w:noProof/>
-        </w:rPr>
-        <w:fldChar w:fldCharType="separate"/>
-      </w:r>
-      <w:r>
-        <w:rPr>
-          <w:noProof/>
-        </w:rPr>
-        <w:t>7</w:t>
-      </w:r>
-      <w:r>
-        <w:rPr>
-          <w:noProof/>
-        </w:rPr>
-        <w:fldChar w:fldCharType="end"/>
-      </w:r>
-    </w:p>
-    <w:p>
-      <w:pPr>
-        <w:pStyle w:val="TOC1"/>
-        <w:rPr>
-          <w:rFonts w:asciiTheme="minorHAnsi" w:eastAsiaTheme="minorEastAsia" w:hAnsiTheme="minorHAnsi" w:cstheme="minorBidi"/>
-          <w:b w:val="0"/>
-          <w:bCs w:val="0"/>
-          <w:smallCaps w:val="0"/>
-          <w:noProof/>
-          <w:sz w:val="22"/>
-          <w:lang w:val="en-US"/>
-        </w:rPr>
-      </w:pPr>
-      <w:r>
-        <w:rPr>
-          <w:noProof/>
-        </w:rPr>
-        <w:t>B.</w:t>
-      </w:r>
-      <w:r>
-        <w:rPr>
-          <w:rFonts w:asciiTheme="minorHAnsi" w:eastAsiaTheme="minorEastAsia" w:hAnsiTheme="minorHAnsi" w:cstheme="minorBidi"/>
-          <w:b w:val="0"/>
-          <w:bCs w:val="0"/>
-          <w:smallCaps w:val="0"/>
-          <w:noProof/>
-          <w:sz w:val="22"/>
-          <w:lang w:val="en-US"/>
-        </w:rPr>
-        <w:tab/>
-      </w:r>
-      <w:r>
-        <w:rPr>
-          <w:noProof/>
-        </w:rPr>
-        <w:t>Installation Instructions</w:t>
-      </w:r>
-      <w:r>
-        <w:rPr>
-          <w:noProof/>
-        </w:rPr>
-        <w:tab/>
-      </w:r>
-      <w:r>
-        <w:rPr>
-          <w:noProof/>
-        </w:rPr>
-        <w:fldChar w:fldCharType="begin"/>
-      </w:r>
-      <w:r>
-        <w:rPr>
-          <w:noProof/>
-        </w:rPr>
         <w:instrText xml:space="preserve"> PAGEREF _Toc511912256 \h </w:instrText>
-      </w:r>
-      <w:r>
-        <w:rPr>
-          <w:noProof/>
-        </w:rPr>
-      </w:r>
-      <w:r>
-        <w:rPr>
-          <w:noProof/>
-        </w:rPr>
-        <w:fldChar w:fldCharType="separate"/>
-      </w:r>
-      <w:r>
-        <w:rPr>
-          <w:noProof/>
-        </w:rPr>
-        <w:t>8</w:t>
-      </w:r>
-      <w:r>
-        <w:rPr>
-          <w:noProof/>
-        </w:rPr>
-        <w:fldChar w:fldCharType="end"/>
-      </w:r>
-    </w:p>
-    <w:p>
-      <w:pPr>
-        <w:pStyle w:val="TOC1"/>
-        <w:rPr>
-          <w:rFonts w:asciiTheme="minorHAnsi" w:eastAsiaTheme="minorEastAsia" w:hAnsiTheme="minorHAnsi" w:cstheme="minorBidi"/>
-          <w:b w:val="0"/>
-          <w:bCs w:val="0"/>
-          <w:smallCaps w:val="0"/>
-          <w:noProof/>
-          <w:sz w:val="22"/>
-          <w:lang w:val="en-US"/>
-        </w:rPr>
-      </w:pPr>
-      <w:r>
-        <w:rPr>
-          <w:noProof/>
-        </w:rPr>
-        <w:t>C.</w:t>
-      </w:r>
-      <w:r>
-        <w:rPr>
-          <w:rFonts w:asciiTheme="minorHAnsi" w:eastAsiaTheme="minorEastAsia" w:hAnsiTheme="minorHAnsi" w:cstheme="minorBidi"/>
-          <w:b w:val="0"/>
-          <w:bCs w:val="0"/>
-          <w:smallCaps w:val="0"/>
-          <w:noProof/>
-          <w:sz w:val="22"/>
-          <w:lang w:val="en-US"/>
-        </w:rPr>
-        <w:tab/>
-      </w:r>
-      <w:r>
-        <w:rPr>
-          <w:noProof/>
-        </w:rPr>
-        <w:t>A Sample Appendix</w:t>
-      </w:r>
-      <w:r>
-        <w:rPr>
-          <w:noProof/>
-        </w:rPr>
-        <w:tab/>
-      </w:r>
-      <w:r>
-        <w:rPr>
-          <w:noProof/>
-        </w:rPr>
-        <w:fldChar w:fldCharType="begin"/>
-      </w:r>
-      <w:r>
-        <w:rPr>
-          <w:noProof/>
-        </w:rPr>
-        <w:instrText xml:space="preserve"> PAGEREF _Toc511912257 \h </w:instrText>
       </w:r>
       <w:r>
         <w:rPr>
@@ -3018,6 +2742,18 @@
             <w:r>
               <w:t>Aerie Software Requirements</w:t>
             </w:r>
+            <w:r>
+              <w:t xml:space="preserve"> </w:t>
+            </w:r>
+            <w:r>
+              <w:t>Document (</w:t>
+            </w:r>
+            <w:r>
+              <w:t>Aerie</w:t>
+            </w:r>
+            <w:r>
+              <w:t xml:space="preserve"> SRD)</w:t>
+            </w:r>
           </w:p>
         </w:tc>
         <w:tc>
@@ -3090,7 +2826,10 @@
               <w:jc w:val="left"/>
             </w:pPr>
             <w:r>
-              <w:t>NEST Users Guide</w:t>
+              <w:t>Aerie</w:t>
+            </w:r>
+            <w:r>
+              <w:t xml:space="preserve"> Users Guide</w:t>
             </w:r>
           </w:p>
         </w:tc>
@@ -3107,7 +2846,10 @@
               <w:jc w:val="right"/>
             </w:pPr>
             <w:r>
-              <w:t>DOC-002380</w:t>
+              <w:rPr>
+                <w:color w:val="FF0000"/>
+              </w:rPr>
+              <w:t>TBD</w:t>
             </w:r>
           </w:p>
         </w:tc>
@@ -3127,7 +2869,10 @@
               <w:jc w:val="left"/>
             </w:pPr>
             <w:r>
-              <w:t>NEST Software Design Document (SDD)</w:t>
+              <w:t>Aerie</w:t>
+            </w:r>
+            <w:r>
+              <w:t xml:space="preserve"> Software Design Document (SDD)</w:t>
             </w:r>
           </w:p>
         </w:tc>
@@ -3144,44 +2889,10 @@
               <w:jc w:val="right"/>
             </w:pPr>
             <w:r>
-              <w:t>DOC-002312</w:t>
-            </w:r>
-          </w:p>
-        </w:tc>
-      </w:tr>
-      <w:tr>
-        <w:tc>
-          <w:tcPr>
-            <w:tcW w:w="3905" w:type="pct"/>
-            <w:tcBorders>
-              <w:right w:val="nil"/>
-            </w:tcBorders>
-            <w:vAlign w:val="bottom"/>
-          </w:tcPr>
-          <w:p>
-            <w:pPr>
-              <w:spacing w:before="0" w:after="0"/>
-              <w:jc w:val="left"/>
-            </w:pPr>
-            <w:r>
-              <w:t>NEST Software Requirements Document (NEST SRD)</w:t>
-            </w:r>
-          </w:p>
-        </w:tc>
-        <w:tc>
-          <w:tcPr>
-            <w:tcW w:w="1095" w:type="pct"/>
-            <w:tcBorders>
-              <w:left w:val="nil"/>
-            </w:tcBorders>
-            <w:vAlign w:val="bottom"/>
-          </w:tcPr>
-          <w:p>
-            <w:pPr>
-              <w:jc w:val="right"/>
-            </w:pPr>
-            <w:r>
-              <w:t>DOC-001934</w:t>
+              <w:rPr>
+                <w:color w:val="FF0000"/>
+              </w:rPr>
+              <w:t>TBD</w:t>
             </w:r>
           </w:p>
         </w:tc>
@@ -3437,7 +3148,10 @@
               <w:cnfStyle w:val="000000000000" w:firstRow="0" w:lastRow="0" w:firstColumn="0" w:lastColumn="0" w:oddVBand="0" w:evenVBand="0" w:oddHBand="0" w:evenHBand="0" w:firstRowFirstColumn="0" w:firstRowLastColumn="0" w:lastRowFirstColumn="0" w:lastRowLastColumn="0"/>
             </w:pPr>
             <w:r>
-              <w:t>8.x</w:t>
+              <w:t>11</w:t>
+            </w:r>
+            <w:r>
+              <w:t>.x</w:t>
             </w:r>
           </w:p>
         </w:tc>
@@ -3504,6 +3218,8 @@
         </w:rPr>
         <w:t>*For build purposes only. Not needed for installing the application.</w:t>
       </w:r>
+      <w:bookmarkStart w:id="25" w:name="_GoBack"/>
+      <w:bookmarkEnd w:id="25"/>
     </w:p>
     <w:p>
       <w:pPr>
@@ -4120,19 +3836,9 @@
       <w:pPr>
         <w:pStyle w:val="Heading1"/>
       </w:pPr>
-      <w:bookmarkStart w:id="25" w:name="_Toc511912244"/>
-      <w:r>
-        <w:t>Adaptation</w:t>
-      </w:r>
-      <w:bookmarkEnd w:id="25"/>
-    </w:p>
-    <w:p>
-      <w:pPr>
-        <w:pStyle w:val="Heading2"/>
-      </w:pPr>
-      <w:bookmarkStart w:id="26" w:name="_Toc511912245"/>
-      <w:r>
-        <w:t>Planned Adaptations</w:t>
+      <w:bookmarkStart w:id="26" w:name="_Toc511912247"/>
+      <w:r>
+        <w:t>Administration</w:t>
       </w:r>
       <w:bookmarkEnd w:id="26"/>
     </w:p>
@@ -4140,184 +3846,149 @@
       <w:pPr>
         <w:pStyle w:val="Instruction"/>
         <w:rPr>
-          <w:color w:val="FF0000"/>
-        </w:rPr>
-      </w:pPr>
-      <w:r>
-        <w:rPr>
-          <w:color w:val="FF0000"/>
-        </w:rPr>
-        <w:t>Identify the specific adaptations that the task expected missions to perform.</w:t>
+          <w:color w:val="000000" w:themeColor="text1"/>
+        </w:rPr>
+      </w:pPr>
+      <w:r>
+        <w:rPr>
+          <w:color w:val="000000" w:themeColor="text1"/>
+        </w:rPr>
+        <w:t xml:space="preserve">This product is using Docker containers to run the application. There are total of five Docker containers that are internally bridged (connected) to run the application. </w:t>
+      </w:r>
+      <w:r>
+        <w:rPr>
+          <w:color w:val="000000" w:themeColor="text1"/>
+        </w:rPr>
+        <w:t xml:space="preserve">Containers can be restarted in case of any issues using Docker CLI. Only port 8080 from the UI container is exposed to outside. </w:t>
       </w:r>
     </w:p>
     <w:p>
       <w:pPr>
         <w:pStyle w:val="Heading2"/>
       </w:pPr>
-      <w:bookmarkStart w:id="27" w:name="_Toc511912246"/>
-      <w:r>
-        <w:t>Adaptation Procedures</w:t>
+      <w:bookmarkStart w:id="27" w:name="_Toc484436174"/>
+      <w:bookmarkStart w:id="28" w:name="_Toc511912248"/>
+      <w:r>
+        <w:t>Environment Variables</w:t>
       </w:r>
       <w:bookmarkEnd w:id="27"/>
-    </w:p>
-    <w:p>
-      <w:pPr>
-        <w:pStyle w:val="Instruction"/>
-        <w:rPr>
-          <w:color w:val="FF0000"/>
-        </w:rPr>
-      </w:pPr>
-      <w:r>
-        <w:rPr>
-          <w:color w:val="FF0000"/>
-        </w:rPr>
-        <w:t>Provide instructions to missions how to perform each planned adaptation.</w:t>
-      </w:r>
-    </w:p>
-    <w:p>
-      <w:pPr>
-        <w:pStyle w:val="Heading1"/>
-      </w:pPr>
-      <w:bookmarkStart w:id="28" w:name="_Toc511912247"/>
-      <w:r>
-        <w:t>Administration</w:t>
-      </w:r>
       <w:bookmarkEnd w:id="28"/>
     </w:p>
     <w:p>
       <w:pPr>
         <w:pStyle w:val="Instruction"/>
         <w:rPr>
-          <w:color w:val="000000" w:themeColor="text1"/>
-        </w:rPr>
-      </w:pPr>
-      <w:r>
-        <w:rPr>
-          <w:color w:val="000000" w:themeColor="text1"/>
-        </w:rPr>
-        <w:t xml:space="preserve">This product is using Docker containers to run the application. There are total of five Docker containers that are internally bridged (connected) to run the application. </w:t>
-      </w:r>
-      <w:r>
-        <w:rPr>
-          <w:color w:val="000000" w:themeColor="text1"/>
-        </w:rPr>
-        <w:t xml:space="preserve">Containers can be restarted in case of any issues using Docker CLI. Only port 8080 from the UI container is exposed to outside. </w:t>
+          <w:color w:val="FF0000"/>
+        </w:rPr>
+      </w:pPr>
+      <w:r>
+        <w:rPr>
+          <w:color w:val="FF0000"/>
+        </w:rPr>
+        <w:t xml:space="preserve">Identify the environment variables required by the software in the </w:t>
+      </w:r>
+      <w:r>
+        <w:rPr>
+          <w:color w:val="FF0000"/>
+        </w:rPr>
+        <w:t>test</w:t>
+      </w:r>
+      <w:r>
+        <w:rPr>
+          <w:color w:val="FF0000"/>
+        </w:rPr>
+        <w:t xml:space="preserve"> and deployment environments</w:t>
+      </w:r>
+      <w:r>
+        <w:rPr>
+          <w:color w:val="FF0000"/>
+        </w:rPr>
+        <w:t xml:space="preserve"> and how to edit them</w:t>
+      </w:r>
+      <w:r>
+        <w:rPr>
+          <w:color w:val="FF0000"/>
+        </w:rPr>
+        <w:t>.</w:t>
+      </w:r>
+      <w:r>
+        <w:rPr>
+          <w:color w:val="FF0000"/>
+        </w:rPr>
+        <w:t xml:space="preserve"> If the environment variables in the test and deployment environments are different or have different values, create two tables – one for the deployment environment and the other for the test environment.</w:t>
+      </w:r>
+      <w:r>
+        <w:rPr>
+          <w:color w:val="FF0000"/>
+        </w:rPr>
+        <w:t xml:space="preserve"> These variables should document global variables (e.g., defined in a shell) and local variables (e.g., defined in a script or configuration file).</w:t>
+      </w:r>
+      <w:r>
+        <w:rPr>
+          <w:color w:val="FF0000"/>
+        </w:rPr>
+        <w:t xml:space="preserve"> See Appendix B of </w:t>
+      </w:r>
+      <w:r>
+        <w:rPr>
+          <w:rStyle w:val="DocumentName"/>
+          <w:color w:val="FF0000"/>
+        </w:rPr>
+        <w:t>AMMOS Environment Variables</w:t>
+      </w:r>
+      <w:r>
+        <w:rPr>
+          <w:color w:val="FF0000"/>
+        </w:rPr>
+        <w:t xml:space="preserve"> (MGSS DOC-001651) for more information.</w:t>
+      </w:r>
+      <w:r>
+        <w:rPr>
+          <w:color w:val="FF0000"/>
+        </w:rPr>
+        <w:t xml:space="preserve">  </w:t>
+      </w:r>
+      <w:r>
+        <w:rPr>
+          <w:color w:val="FF0000"/>
+          <w:highlight w:val="yellow"/>
+        </w:rPr>
+        <w:t>***** Patrick to provide the environment variables. *****</w:t>
       </w:r>
     </w:p>
     <w:p>
       <w:pPr>
-        <w:pStyle w:val="Heading2"/>
-      </w:pPr>
-      <w:bookmarkStart w:id="29" w:name="_Toc484436174"/>
-      <w:bookmarkStart w:id="30" w:name="_Toc511912248"/>
-      <w:r>
-        <w:t>Environment Variables</w:t>
+        <w:pStyle w:val="Caption"/>
+        <w:keepNext/>
+      </w:pPr>
+      <w:bookmarkStart w:id="29" w:name="_Toc484436190"/>
+      <w:bookmarkStart w:id="30" w:name="_Toc484437010"/>
+      <w:r>
+        <w:t xml:space="preserve">Table </w:t>
+      </w:r>
+      <w:r>
+        <w:fldChar w:fldCharType="begin"/>
+      </w:r>
+      <w:r>
+        <w:instrText xml:space="preserve"> SEQ Table \* ARABIC </w:instrText>
+      </w:r>
+      <w:r>
+        <w:fldChar w:fldCharType="separate"/>
+      </w:r>
+      <w:r>
+        <w:rPr>
+          <w:noProof/>
+        </w:rPr>
+        <w:t>3</w:t>
+      </w:r>
+      <w:r>
+        <w:fldChar w:fldCharType="end"/>
+      </w:r>
+      <w:r>
+        <w:t>: Environment Variables</w:t>
       </w:r>
       <w:bookmarkEnd w:id="29"/>
       <w:bookmarkEnd w:id="30"/>
-    </w:p>
-    <w:p>
-      <w:pPr>
-        <w:pStyle w:val="Instruction"/>
-        <w:rPr>
-          <w:color w:val="FF0000"/>
-        </w:rPr>
-      </w:pPr>
-      <w:r>
-        <w:rPr>
-          <w:color w:val="FF0000"/>
-        </w:rPr>
-        <w:t xml:space="preserve">Identify the environment variables required by the software in the </w:t>
-      </w:r>
-      <w:r>
-        <w:rPr>
-          <w:color w:val="FF0000"/>
-        </w:rPr>
-        <w:t>test</w:t>
-      </w:r>
-      <w:r>
-        <w:rPr>
-          <w:color w:val="FF0000"/>
-        </w:rPr>
-        <w:t xml:space="preserve"> and deployment environments</w:t>
-      </w:r>
-      <w:r>
-        <w:rPr>
-          <w:color w:val="FF0000"/>
-        </w:rPr>
-        <w:t xml:space="preserve"> and how to edit them</w:t>
-      </w:r>
-      <w:r>
-        <w:rPr>
-          <w:color w:val="FF0000"/>
-        </w:rPr>
-        <w:t>.</w:t>
-      </w:r>
-      <w:r>
-        <w:rPr>
-          <w:color w:val="FF0000"/>
-        </w:rPr>
-        <w:t xml:space="preserve"> If the environment variables in the test and deployment environments are different or have different values, create two tables – one for the deployment environment and the other for the test environment.</w:t>
-      </w:r>
-      <w:r>
-        <w:rPr>
-          <w:color w:val="FF0000"/>
-        </w:rPr>
-        <w:t xml:space="preserve"> These variables should document global variables (e.g., defined in a shell) and local variables (e.g., defined in a script or configuration file).</w:t>
-      </w:r>
-      <w:r>
-        <w:rPr>
-          <w:color w:val="FF0000"/>
-        </w:rPr>
-        <w:t xml:space="preserve"> See Appendix B of </w:t>
-      </w:r>
-      <w:r>
-        <w:rPr>
-          <w:rStyle w:val="DocumentName"/>
-          <w:color w:val="FF0000"/>
-        </w:rPr>
-        <w:t>AMMOS Environment Variables</w:t>
-      </w:r>
-      <w:r>
-        <w:rPr>
-          <w:color w:val="FF0000"/>
-        </w:rPr>
-        <w:t xml:space="preserve"> (MGSS DOC-001651) for more information.</w:t>
-      </w:r>
-    </w:p>
-    <w:p>
-      <w:pPr>
-        <w:pStyle w:val="Caption"/>
-        <w:keepNext/>
-      </w:pPr>
-      <w:bookmarkStart w:id="31" w:name="_Toc484436190"/>
-      <w:bookmarkStart w:id="32" w:name="_Toc484437010"/>
-      <w:r>
-        <w:t xml:space="preserve">Table </w:t>
-      </w:r>
-      <w:r>
-        <w:fldChar w:fldCharType="begin"/>
-      </w:r>
-      <w:r>
-        <w:instrText xml:space="preserve"> SEQ Table \* ARABIC </w:instrText>
-      </w:r>
-      <w:r>
-        <w:fldChar w:fldCharType="separate"/>
-      </w:r>
-      <w:r>
-        <w:rPr>
-          <w:noProof/>
-        </w:rPr>
-        <w:t>3</w:t>
-      </w:r>
-      <w:r>
-        <w:fldChar w:fldCharType="end"/>
-      </w:r>
-      <w:r>
-        <w:t>: Environment Variables</w:t>
-      </w:r>
-      <w:bookmarkEnd w:id="31"/>
-      <w:bookmarkEnd w:id="32"/>
     </w:p>
     <w:tbl>
       <w:tblPr>
@@ -4510,11 +4181,11 @@
       <w:pPr>
         <w:pStyle w:val="Heading2"/>
       </w:pPr>
-      <w:bookmarkStart w:id="33" w:name="_Toc511912249"/>
+      <w:bookmarkStart w:id="31" w:name="_Toc511912249"/>
       <w:r>
         <w:t>Network Communications</w:t>
       </w:r>
-      <w:bookmarkEnd w:id="33"/>
+      <w:bookmarkEnd w:id="31"/>
     </w:p>
     <w:p>
       <w:pPr>
@@ -4580,9 +4251,8 @@
         <w:pStyle w:val="Caption"/>
         <w:keepNext/>
       </w:pPr>
-      <w:bookmarkStart w:id="34" w:name="_Toc484437011"/>
-      <w:r>
-        <w:lastRenderedPageBreak/>
+      <w:bookmarkStart w:id="32" w:name="_Toc484437011"/>
+      <w:r>
         <w:t xml:space="preserve">Table </w:t>
       </w:r>
       <w:r>
@@ -4606,7 +4276,7 @@
       <w:r>
         <w:t>: TCP/UDP Port Information</w:t>
       </w:r>
-      <w:bookmarkEnd w:id="34"/>
+      <w:bookmarkEnd w:id="32"/>
     </w:p>
     <w:tbl>
       <w:tblPr>
@@ -4801,234 +4471,12 @@
       <w:pPr>
         <w:pStyle w:val="Heading2"/>
       </w:pPr>
-      <w:bookmarkStart w:id="35" w:name="_Toc511912250"/>
-      <w:r>
-        <w:t>Users and Groups</w:t>
-      </w:r>
-      <w:bookmarkEnd w:id="35"/>
-    </w:p>
-    <w:p>
-      <w:pPr>
-        <w:pStyle w:val="Instruction"/>
-        <w:rPr>
-          <w:color w:val="FF0000"/>
-        </w:rPr>
-      </w:pPr>
-      <w:r>
-        <w:rPr>
-          <w:color w:val="FF0000"/>
-        </w:rPr>
-        <w:t>Identify the users and groups created or used by the product for its file and directory ownerships and process execution.</w:t>
-      </w:r>
-    </w:p>
-    <w:tbl>
-      <w:tblPr>
-        <w:tblStyle w:val="TableGrid"/>
-        <w:tblW w:w="5000" w:type="pct"/>
-        <w:tblLook w:val="04A0" w:firstRow="1" w:lastRow="0" w:firstColumn="1" w:lastColumn="0" w:noHBand="0" w:noVBand="1"/>
-      </w:tblPr>
-      <w:tblGrid>
-        <w:gridCol w:w="2681"/>
-        <w:gridCol w:w="3570"/>
-        <w:gridCol w:w="3099"/>
-      </w:tblGrid>
-      <w:tr>
-        <w:trPr>
-          <w:cantSplit/>
-          <w:tblHeader/>
-        </w:trPr>
-        <w:tc>
-          <w:tcPr>
-            <w:tcW w:w="1433" w:type="pct"/>
-            <w:shd w:val="clear" w:color="auto" w:fill="000000" w:themeFill="text1"/>
-          </w:tcPr>
-          <w:p>
-            <w:pPr>
-              <w:rPr>
-                <w:rStyle w:val="Strong"/>
-              </w:rPr>
-            </w:pPr>
-            <w:r>
-              <w:rPr>
-                <w:rStyle w:val="Strong"/>
-              </w:rPr>
-              <w:t>Us</w:t>
-            </w:r>
-            <w:r>
-              <w:rPr>
-                <w:rStyle w:val="Strong"/>
-              </w:rPr>
-              <w:t>e</w:t>
-            </w:r>
-            <w:r>
-              <w:rPr>
-                <w:rStyle w:val="Strong"/>
-              </w:rPr>
-              <w:t>r/Group</w:t>
-            </w:r>
-          </w:p>
-        </w:tc>
-        <w:tc>
-          <w:tcPr>
-            <w:tcW w:w="1909" w:type="pct"/>
-            <w:shd w:val="clear" w:color="auto" w:fill="000000" w:themeFill="text1"/>
-          </w:tcPr>
-          <w:p>
-            <w:pPr>
-              <w:rPr>
-                <w:rStyle w:val="Strong"/>
-              </w:rPr>
-            </w:pPr>
-            <w:r>
-              <w:rPr>
-                <w:rStyle w:val="Strong"/>
-              </w:rPr>
-              <w:t>File/Directory Ownerships</w:t>
-            </w:r>
-          </w:p>
-        </w:tc>
-        <w:tc>
-          <w:tcPr>
-            <w:tcW w:w="1657" w:type="pct"/>
-            <w:shd w:val="clear" w:color="auto" w:fill="000000" w:themeFill="text1"/>
-          </w:tcPr>
-          <w:p>
-            <w:pPr>
-              <w:rPr>
-                <w:rStyle w:val="Strong"/>
-              </w:rPr>
-            </w:pPr>
-            <w:r>
-              <w:rPr>
-                <w:rStyle w:val="Strong"/>
-              </w:rPr>
-              <w:t>File/Directory Privileges</w:t>
-            </w:r>
-          </w:p>
-        </w:tc>
-      </w:tr>
-      <w:tr>
-        <w:tc>
-          <w:tcPr>
-            <w:tcW w:w="1433" w:type="pct"/>
-          </w:tcPr>
-          <w:p>
-            <w:pPr>
-              <w:pStyle w:val="Instruction"/>
-            </w:pPr>
-          </w:p>
-        </w:tc>
-        <w:tc>
-          <w:tcPr>
-            <w:tcW w:w="1909" w:type="pct"/>
-          </w:tcPr>
-          <w:p>
-            <w:pPr>
-              <w:pStyle w:val="Instruction"/>
-            </w:pPr>
-          </w:p>
-        </w:tc>
-        <w:tc>
-          <w:tcPr>
-            <w:tcW w:w="1657" w:type="pct"/>
-          </w:tcPr>
-          <w:p/>
-        </w:tc>
-      </w:tr>
-      <w:tr>
-        <w:tc>
-          <w:tcPr>
-            <w:tcW w:w="1433" w:type="pct"/>
-          </w:tcPr>
-          <w:p>
-            <w:pPr>
-              <w:pStyle w:val="Instruction"/>
-            </w:pPr>
-          </w:p>
-        </w:tc>
-        <w:tc>
-          <w:tcPr>
-            <w:tcW w:w="1909" w:type="pct"/>
-          </w:tcPr>
-          <w:p/>
-        </w:tc>
-        <w:tc>
-          <w:tcPr>
-            <w:tcW w:w="1657" w:type="pct"/>
-          </w:tcPr>
-          <w:p/>
-        </w:tc>
-      </w:tr>
-      <w:tr>
-        <w:tc>
-          <w:tcPr>
-            <w:tcW w:w="1433" w:type="pct"/>
-          </w:tcPr>
-          <w:p/>
-        </w:tc>
-        <w:tc>
-          <w:tcPr>
-            <w:tcW w:w="1909" w:type="pct"/>
-          </w:tcPr>
-          <w:p/>
-        </w:tc>
-        <w:tc>
-          <w:tcPr>
-            <w:tcW w:w="1657" w:type="pct"/>
-          </w:tcPr>
-          <w:p/>
-        </w:tc>
-      </w:tr>
-      <w:tr>
-        <w:tc>
-          <w:tcPr>
-            <w:tcW w:w="1433" w:type="pct"/>
-          </w:tcPr>
-          <w:p/>
-        </w:tc>
-        <w:tc>
-          <w:tcPr>
-            <w:tcW w:w="1909" w:type="pct"/>
-          </w:tcPr>
-          <w:p/>
-        </w:tc>
-        <w:tc>
-          <w:tcPr>
-            <w:tcW w:w="1657" w:type="pct"/>
-          </w:tcPr>
-          <w:p/>
-        </w:tc>
-      </w:tr>
-      <w:tr>
-        <w:tc>
-          <w:tcPr>
-            <w:tcW w:w="1433" w:type="pct"/>
-          </w:tcPr>
-          <w:p/>
-        </w:tc>
-        <w:tc>
-          <w:tcPr>
-            <w:tcW w:w="1909" w:type="pct"/>
-          </w:tcPr>
-          <w:p/>
-        </w:tc>
-        <w:tc>
-          <w:tcPr>
-            <w:tcW w:w="1657" w:type="pct"/>
-          </w:tcPr>
-          <w:p/>
-        </w:tc>
-      </w:tr>
-    </w:tbl>
-    <w:p>
-      <w:pPr>
-        <w:pStyle w:val="Heading2"/>
-      </w:pPr>
-      <w:bookmarkStart w:id="36" w:name="_Toc511912251"/>
-      <w:r>
+      <w:bookmarkStart w:id="33" w:name="_Toc511912251"/>
+      <w:r>
+        <w:lastRenderedPageBreak/>
         <w:t>Administration Procedures</w:t>
       </w:r>
-      <w:bookmarkEnd w:id="36"/>
+      <w:bookmarkEnd w:id="33"/>
     </w:p>
     <w:p>
       <w:pPr>
@@ -5210,53 +4658,52 @@
       <w:pPr>
         <w:pStyle w:val="Heading1"/>
       </w:pPr>
-      <w:bookmarkStart w:id="37" w:name="_Toc511912252"/>
-      <w:r>
-        <w:lastRenderedPageBreak/>
+      <w:bookmarkStart w:id="34" w:name="_Toc511912252"/>
+      <w:r>
         <w:t>Product Support</w:t>
       </w:r>
-      <w:bookmarkEnd w:id="37"/>
+      <w:bookmarkEnd w:id="34"/>
     </w:p>
     <w:p>
       <w:pPr>
         <w:pStyle w:val="Heading2"/>
       </w:pPr>
-      <w:bookmarkStart w:id="38" w:name="_Toc511912253"/>
+      <w:bookmarkStart w:id="35" w:name="_Toc511912253"/>
       <w:r>
         <w:t>Defect Reporting Procedure</w:t>
       </w:r>
-      <w:bookmarkEnd w:id="38"/>
+      <w:bookmarkEnd w:id="35"/>
     </w:p>
     <w:p>
       <w:pPr>
         <w:pStyle w:val="Instruction"/>
         <w:rPr>
-          <w:color w:val="FF0000"/>
-        </w:rPr>
-      </w:pPr>
-      <w:r>
-        <w:rPr>
-          <w:color w:val="FF0000"/>
-        </w:rPr>
-        <w:t>Identify the procedure for reporting defects.</w:t>
+          <w:color w:val="000000" w:themeColor="text1"/>
+        </w:rPr>
+      </w:pPr>
+      <w:r>
+        <w:rPr>
+          <w:color w:val="000000" w:themeColor="text1"/>
+        </w:rPr>
+        <w:t xml:space="preserve">All defect reports should go to aerie_support@jpl.nasa.gov. </w:t>
       </w:r>
     </w:p>
     <w:p>
       <w:pPr>
         <w:pStyle w:val="Heading2"/>
       </w:pPr>
-      <w:bookmarkStart w:id="39" w:name="_Toc511912254"/>
+      <w:bookmarkStart w:id="36" w:name="_Toc511912254"/>
       <w:r>
         <w:t>Points of Contact</w:t>
       </w:r>
-      <w:bookmarkEnd w:id="39"/>
+      <w:bookmarkEnd w:id="36"/>
     </w:p>
     <w:p>
       <w:pPr>
         <w:pStyle w:val="Caption"/>
         <w:keepNext/>
       </w:pPr>
-      <w:bookmarkStart w:id="40" w:name="_Toc484437012"/>
+      <w:bookmarkStart w:id="37" w:name="_Toc484437012"/>
       <w:r>
         <w:t xml:space="preserve">Table </w:t>
       </w:r>
@@ -5281,7 +4728,7 @@
       <w:r>
         <w:t>: Points of Contact</w:t>
       </w:r>
-      <w:bookmarkEnd w:id="40"/>
+      <w:bookmarkEnd w:id="37"/>
     </w:p>
     <w:tbl>
       <w:tblPr>
@@ -5368,29 +4815,11 @@
             <w:vAlign w:val="bottom"/>
           </w:tcPr>
           <w:p>
-            <w:proofErr w:type="spellStart"/>
-            <w:r>
-              <w:t>Alper</w:t>
-            </w:r>
-            <w:proofErr w:type="spellEnd"/>
-            <w:r>
-              <w:t xml:space="preserve"> Ramaswamy, </w:t>
-            </w:r>
-            <w:proofErr w:type="spellStart"/>
-            <w:r>
-              <w:t>Emine</w:t>
-            </w:r>
-            <w:proofErr w:type="spellEnd"/>
-            <w:r>
-              <w:t xml:space="preserve"> </w:t>
-            </w:r>
-            <w:proofErr w:type="spellStart"/>
-            <w:r>
-              <w:t>Basak</w:t>
-            </w:r>
-            <w:proofErr w:type="spellEnd"/>
-            <w:r>
-              <w:t>, Product Lead</w:t>
+            <w:r>
+              <w:t>Kenneally, Patrick W</w:t>
+            </w:r>
+            <w:r>
+              <w:t>, Development Lead</w:t>
             </w:r>
           </w:p>
         </w:tc>
@@ -5484,11 +4913,11 @@
       <w:pPr>
         <w:pStyle w:val="Appendix1"/>
       </w:pPr>
-      <w:bookmarkStart w:id="41" w:name="_Toc511912255"/>
+      <w:bookmarkStart w:id="38" w:name="_Toc511912255"/>
       <w:r>
         <w:t>Build Instructions</w:t>
       </w:r>
-      <w:bookmarkEnd w:id="41"/>
+      <w:bookmarkEnd w:id="38"/>
     </w:p>
     <w:p>
       <w:pPr>
@@ -5515,13 +4944,7 @@
         <w:rPr>
           <w:color w:val="000000" w:themeColor="text1"/>
         </w:rPr>
-        <w:t>In case there was a need to rebuild the docker images</w:t>
-      </w:r>
-      <w:r>
-        <w:rPr>
-          <w:color w:val="000000" w:themeColor="text1"/>
-        </w:rPr>
-        <w:t xml:space="preserve"> for the application, follow the instructions below. </w:t>
+        <w:t xml:space="preserve">In case there was a need to rebuild the docker images for the application, follow the instructions below. </w:t>
       </w:r>
     </w:p>
     <w:p>
@@ -5580,32 +5003,15 @@
         </w:numPr>
         <w:spacing w:line="360" w:lineRule="auto"/>
         <w:rPr>
-          <w:color w:val="FF0000"/>
-        </w:rPr>
-      </w:pPr>
-      <w:r>
-        <w:rPr>
-          <w:color w:val="FF0000"/>
-        </w:rPr>
-        <w:t>Get Aerie application</w:t>
-      </w:r>
-      <w:r>
-        <w:rPr>
-          <w:color w:val="FF0000"/>
-        </w:rPr>
-        <w:t xml:space="preserve"> source code</w:t>
-      </w:r>
-      <w:r>
-        <w:rPr>
-          <w:color w:val="FF0000"/>
-        </w:rPr>
-        <w:t xml:space="preserve"> from JPL Artifactory path:</w:t>
-      </w:r>
-      <w:r>
-        <w:rPr>
-          <w:color w:val="FF0000"/>
-        </w:rPr>
-        <w:t xml:space="preserve"> (**Not sure the official URL that our customers use to get the software products**)</w:t>
+          <w:color w:val="000000" w:themeColor="text1"/>
+        </w:rPr>
+      </w:pPr>
+      <w:r>
+        <w:rPr>
+          <w:color w:val="000000" w:themeColor="text1"/>
+        </w:rPr>
+        <w:lastRenderedPageBreak/>
+        <w:t xml:space="preserve">Get Aerie application source code from JPL Artifactory </w:t>
       </w:r>
     </w:p>
     <w:p>
@@ -5660,8 +5066,6 @@
       <w:pPr>
         <w:pStyle w:val="BodyText"/>
       </w:pPr>
-      <w:bookmarkStart w:id="42" w:name="_GoBack"/>
-      <w:bookmarkEnd w:id="42"/>
     </w:p>
     <w:p>
       <w:pPr>
@@ -5672,11 +5076,11 @@
       <w:pPr>
         <w:pStyle w:val="Appendix1"/>
       </w:pPr>
-      <w:bookmarkStart w:id="43" w:name="_Toc511912256"/>
+      <w:bookmarkStart w:id="39" w:name="_Toc511912256"/>
       <w:r>
         <w:t>Installation Instructions</w:t>
       </w:r>
-      <w:bookmarkEnd w:id="43"/>
+      <w:bookmarkEnd w:id="39"/>
     </w:p>
     <w:p>
       <w:pPr>
@@ -5695,7 +5099,7 @@
           <w:lang w:val="en-US"/>
         </w:rPr>
       </w:pPr>
-      <w:bookmarkStart w:id="44" w:name="_Toc511912257"/>
+      <w:bookmarkStart w:id="40" w:name="_Toc511912257"/>
     </w:p>
     <w:p>
       <w:r>
@@ -5720,7 +5124,6 @@
           <w:iCs/>
           <w:color w:val="7F7F7F" w:themeColor="text1" w:themeTint="80"/>
         </w:rPr>
-        <w:lastRenderedPageBreak/>
         <w:t>“Compose is a tool for defining and running multi-container Docker applications. With Compose, you use a Compose file to configure your application’s services. Then, using a single command, you create and start all the services from your configuration.”</w:t>
       </w:r>
     </w:p>
@@ -5809,20 +5212,14 @@
         </w:numPr>
         <w:spacing w:line="360" w:lineRule="auto"/>
         <w:rPr>
-          <w:color w:val="FF0000"/>
-        </w:rPr>
-      </w:pPr>
-      <w:r>
-        <w:rPr>
-          <w:color w:val="FF0000"/>
-        </w:rPr>
-        <w:t xml:space="preserve">Get Aerie application from JPL Artifactory path: </w:t>
-      </w:r>
-      <w:r>
-        <w:rPr>
-          <w:color w:val="FF0000"/>
-        </w:rPr>
-        <w:t>(**Not sure the official URL that our customers use to get the software products**)</w:t>
+          <w:color w:val="000000" w:themeColor="text1"/>
+        </w:rPr>
+      </w:pPr>
+      <w:r>
+        <w:rPr>
+          <w:color w:val="000000" w:themeColor="text1"/>
+        </w:rPr>
+        <w:t xml:space="preserve">Get Aerie application from JPL Artifactory </w:t>
       </w:r>
     </w:p>
     <w:p>
@@ -5848,10 +5245,7 @@
         <w:spacing w:line="360" w:lineRule="auto"/>
       </w:pPr>
       <w:r>
-        <w:t xml:space="preserve">From the root of the project path </w:t>
-      </w:r>
-      <w:r>
-        <w:t>r</w:t>
+        <w:t>From the root of the project path r</w:t>
       </w:r>
       <w:r>
         <w:t>un docker-compose up to start Aerie</w:t>
@@ -5871,64 +5265,7 @@
       </w:r>
     </w:p>
     <w:p/>
-    <w:p>
-      <w:pPr>
-        <w:pStyle w:val="Appendix1"/>
-        <w:numPr>
-          <w:ilvl w:val="0"/>
-          <w:numId w:val="0"/>
-        </w:numPr>
-        <w:ind w:left="864"/>
-        <w:rPr>
-          <w:rFonts w:cs="Arial"/>
-          <w:b w:val="0"/>
-          <w:bCs w:val="0"/>
-          <w:sz w:val="24"/>
-          <w:szCs w:val="24"/>
-          <w:lang w:val="en-US"/>
-        </w:rPr>
-      </w:pPr>
-    </w:p>
-    <w:p>
-      <w:pPr>
-        <w:pStyle w:val="Appendix1"/>
-      </w:pPr>
-      <w:r>
-        <w:t>A Sample Appendix</w:t>
-      </w:r>
-      <w:bookmarkEnd w:id="44"/>
-      <w:r>
-        <w:t xml:space="preserve"> </w:t>
-      </w:r>
-      <w:r>
-        <w:fldChar w:fldCharType="begin"/>
-      </w:r>
-      <w:r>
-        <w:instrText>tc  \l 1 "</w:instrText>
-      </w:r>
-      <w:bookmarkStart w:id="45" w:name="_Toc369058585"/>
-      <w:r>
-        <w:instrText>3.1  CRFSW - BIU interface</w:instrText>
-      </w:r>
-      <w:bookmarkEnd w:id="45"/>
-      <w:r>
-        <w:instrText>"</w:instrText>
-      </w:r>
-      <w:r>
-        <w:fldChar w:fldCharType="end"/>
-      </w:r>
-    </w:p>
-    <w:p>
-      <w:pPr>
-        <w:pStyle w:val="Instruction"/>
-      </w:pPr>
-      <w:r>
-        <w:rPr>
-          <w:color w:val="FF0000"/>
-        </w:rPr>
-        <w:t xml:space="preserve">Provide a list of error messages generated each with a brief description. </w:t>
-      </w:r>
-    </w:p>
+    <w:bookmarkEnd w:id="40"/>
     <w:p>
       <w:pPr>
         <w:pStyle w:val="BodyText"/>
@@ -9999,6 +9336,7 @@
   <w:style w:type="character" w:default="1" w:styleId="DefaultParagraphFont">
     <w:name w:val="Default Paragraph Font"/>
     <w:uiPriority w:val="1"/>
+    <w:semiHidden/>
     <w:unhideWhenUsed/>
   </w:style>
   <w:style w:type="table" w:default="1" w:styleId="TableNormal">
@@ -11224,7 +10562,7 @@
 </file>
 
 <file path=customXml/itemProps1.xml><?xml version="1.0" encoding="utf-8"?>
-<ds:datastoreItem xmlns:ds="http://schemas.openxmlformats.org/officeDocument/2006/customXml" ds:itemID="{2062D309-12C5-6C47-B16F-23BBD79BC69E}">
+<ds:datastoreItem xmlns:ds="http://schemas.openxmlformats.org/officeDocument/2006/customXml" ds:itemID="{3D91F3BD-A376-0A4E-A317-D2AC60AA5E35}">
   <ds:schemaRefs>
     <ds:schemaRef ds:uri="http://schemas.openxmlformats.org/officeDocument/2006/bibliography"/>
   </ds:schemaRefs>

</xml_diff>

<commit_message>
Document mostly completed. only one reference left to be filled.
</commit_message>
<xml_diff>
--- a/docs/ProductGuide_A29.0.docx
+++ b/docs/ProductGuide_A29.0.docx
@@ -3054,9 +3054,9 @@
             </w:pPr>
             <w:r>
               <w:rPr>
-                <w:color w:val="FF0000"/>
+                <w:color w:val="000000" w:themeColor="text1"/>
               </w:rPr>
-              <w:t>TBD</w:t>
+              <w:t>DOC-002535</w:t>
             </w:r>
           </w:p>
         </w:tc>
@@ -4170,75 +4170,7 @@
         <w:rPr>
           <w:color w:val="FF0000"/>
         </w:rPr>
-        <w:t xml:space="preserve">Identify the environment variables required by the software in the </w:t>
-      </w:r>
-      <w:r>
-        <w:rPr>
-          <w:color w:val="FF0000"/>
-        </w:rPr>
-        <w:t>test</w:t>
-      </w:r>
-      <w:r>
-        <w:rPr>
-          <w:color w:val="FF0000"/>
-        </w:rPr>
-        <w:t xml:space="preserve"> and deployment environments</w:t>
-      </w:r>
-      <w:r>
-        <w:rPr>
-          <w:color w:val="FF0000"/>
-        </w:rPr>
-        <w:t xml:space="preserve"> and how to edit them</w:t>
-      </w:r>
-      <w:r>
-        <w:rPr>
-          <w:color w:val="FF0000"/>
-        </w:rPr>
-        <w:t>.</w:t>
-      </w:r>
-      <w:r>
-        <w:rPr>
-          <w:color w:val="FF0000"/>
-        </w:rPr>
-        <w:t xml:space="preserve"> If the environment variables in the test and deployment environments are different or have different values, create two tables – one for the deployment environment and the other for the test environment.</w:t>
-      </w:r>
-      <w:r>
-        <w:rPr>
-          <w:color w:val="FF0000"/>
-        </w:rPr>
-        <w:t xml:space="preserve"> These variables should document global variables (e.g., defined in a shell) and local variables (e.g., defined in a script or configuration file).</w:t>
-      </w:r>
-      <w:r>
-        <w:rPr>
-          <w:color w:val="FF0000"/>
-        </w:rPr>
-        <w:t xml:space="preserve"> See Appendix B of </w:t>
-      </w:r>
-      <w:r>
-        <w:rPr>
-          <w:rStyle w:val="DocumentName"/>
-          <w:color w:val="FF0000"/>
-        </w:rPr>
-        <w:t>AMMOS Environment Variables</w:t>
-      </w:r>
-      <w:r>
-        <w:rPr>
-          <w:color w:val="FF0000"/>
-        </w:rPr>
-        <w:t xml:space="preserve"> (MGSS DOC-001651) for more information.</w:t>
-      </w:r>
-      <w:r>
-        <w:rPr>
-          <w:color w:val="FF0000"/>
-        </w:rPr>
-        <w:t xml:space="preserve">  </w:t>
-      </w:r>
-      <w:r>
-        <w:rPr>
-          <w:color w:val="FF0000"/>
-          <w:highlight w:val="yellow"/>
-        </w:rPr>
-        <w:t>***** Patrick to provide the environment variables. *****</w:t>
+        <w:t xml:space="preserve">Aerie software does not have any environment variables at this point in time. </w:t>
       </w:r>
     </w:p>
     <w:p>
@@ -4381,86 +4313,6 @@
           <w:p/>
         </w:tc>
       </w:tr>
-      <w:tr>
-        <w:tc>
-          <w:tcPr>
-            <w:tcW w:w="1667" w:type="pct"/>
-          </w:tcPr>
-          <w:p/>
-        </w:tc>
-        <w:tc>
-          <w:tcPr>
-            <w:tcW w:w="1667" w:type="pct"/>
-          </w:tcPr>
-          <w:p/>
-        </w:tc>
-        <w:tc>
-          <w:tcPr>
-            <w:tcW w:w="1666" w:type="pct"/>
-          </w:tcPr>
-          <w:p/>
-        </w:tc>
-      </w:tr>
-      <w:tr>
-        <w:tc>
-          <w:tcPr>
-            <w:tcW w:w="1667" w:type="pct"/>
-          </w:tcPr>
-          <w:p/>
-        </w:tc>
-        <w:tc>
-          <w:tcPr>
-            <w:tcW w:w="1667" w:type="pct"/>
-          </w:tcPr>
-          <w:p/>
-        </w:tc>
-        <w:tc>
-          <w:tcPr>
-            <w:tcW w:w="1666" w:type="pct"/>
-          </w:tcPr>
-          <w:p/>
-        </w:tc>
-      </w:tr>
-      <w:tr>
-        <w:tc>
-          <w:tcPr>
-            <w:tcW w:w="1667" w:type="pct"/>
-          </w:tcPr>
-          <w:p/>
-        </w:tc>
-        <w:tc>
-          <w:tcPr>
-            <w:tcW w:w="1667" w:type="pct"/>
-          </w:tcPr>
-          <w:p/>
-        </w:tc>
-        <w:tc>
-          <w:tcPr>
-            <w:tcW w:w="1666" w:type="pct"/>
-          </w:tcPr>
-          <w:p/>
-        </w:tc>
-      </w:tr>
-      <w:tr>
-        <w:tc>
-          <w:tcPr>
-            <w:tcW w:w="1667" w:type="pct"/>
-          </w:tcPr>
-          <w:p/>
-        </w:tc>
-        <w:tc>
-          <w:tcPr>
-            <w:tcW w:w="1667" w:type="pct"/>
-          </w:tcPr>
-          <w:p/>
-        </w:tc>
-        <w:tc>
-          <w:tcPr>
-            <w:tcW w:w="1666" w:type="pct"/>
-          </w:tcPr>
-          <w:p/>
-        </w:tc>
-      </w:tr>
     </w:tbl>
     <w:p>
       <w:pPr>
@@ -4470,7 +4322,9 @@
       <w:r>
         <w:t>Network Communications</w:t>
       </w:r>
+      <w:bookmarkStart w:id="71" w:name="_GoBack"/>
       <w:bookmarkEnd w:id="70"/>
+      <w:bookmarkEnd w:id="71"/>
     </w:p>
     <w:p>
       <w:pPr>
@@ -4536,7 +4390,7 @@
         <w:pStyle w:val="Caption"/>
         <w:keepNext/>
       </w:pPr>
-      <w:bookmarkStart w:id="71" w:name="_Toc484437011"/>
+      <w:bookmarkStart w:id="72" w:name="_Toc484437011"/>
       <w:r>
         <w:t xml:space="preserve">Table </w:t>
       </w:r>
@@ -4561,7 +4415,7 @@
       <w:r>
         <w:t>: TCP/UDP Port Information</w:t>
       </w:r>
-      <w:bookmarkEnd w:id="71"/>
+      <w:bookmarkEnd w:id="72"/>
     </w:p>
     <w:tbl>
       <w:tblPr>
@@ -4756,12 +4610,11 @@
       <w:pPr>
         <w:pStyle w:val="Heading2"/>
       </w:pPr>
-      <w:bookmarkStart w:id="72" w:name="_Toc29814732"/>
-      <w:r>
-        <w:lastRenderedPageBreak/>
+      <w:bookmarkStart w:id="73" w:name="_Toc29814732"/>
+      <w:r>
         <w:t>Administration Procedures</w:t>
       </w:r>
-      <w:bookmarkEnd w:id="72"/>
+      <w:bookmarkEnd w:id="73"/>
     </w:p>
     <w:p>
       <w:pPr>
@@ -4894,6 +4747,7 @@
         <w:rPr>
           <w:color w:val="000000" w:themeColor="text1"/>
         </w:rPr>
+        <w:lastRenderedPageBreak/>
         <w:t>The main three</w:t>
       </w:r>
       <w:r>
@@ -4943,52 +4797,52 @@
       <w:pPr>
         <w:pStyle w:val="Heading1"/>
       </w:pPr>
-      <w:bookmarkStart w:id="73" w:name="_Toc29814733"/>
+      <w:bookmarkStart w:id="74" w:name="_Toc29814733"/>
       <w:r>
         <w:t>Product Support</w:t>
-      </w:r>
-      <w:bookmarkEnd w:id="73"/>
-    </w:p>
-    <w:p>
-      <w:pPr>
-        <w:pStyle w:val="Heading2"/>
-      </w:pPr>
-      <w:bookmarkStart w:id="74" w:name="_Toc29814734"/>
-      <w:r>
-        <w:t>Defect Reporting Procedure</w:t>
       </w:r>
       <w:bookmarkEnd w:id="74"/>
     </w:p>
     <w:p>
       <w:pPr>
-        <w:pStyle w:val="Instruction"/>
-        <w:rPr>
-          <w:color w:val="000000" w:themeColor="text1"/>
-        </w:rPr>
-      </w:pPr>
-      <w:r>
-        <w:rPr>
-          <w:color w:val="000000" w:themeColor="text1"/>
-        </w:rPr>
-        <w:t xml:space="preserve">All defect reports should go to aerie_support@jpl.nasa.gov. </w:t>
-      </w:r>
-    </w:p>
-    <w:p>
-      <w:pPr>
         <w:pStyle w:val="Heading2"/>
       </w:pPr>
-      <w:bookmarkStart w:id="75" w:name="_Toc29814735"/>
-      <w:r>
-        <w:t>Points of Contact</w:t>
+      <w:bookmarkStart w:id="75" w:name="_Toc29814734"/>
+      <w:r>
+        <w:t>Defect Reporting Procedure</w:t>
       </w:r>
       <w:bookmarkEnd w:id="75"/>
     </w:p>
     <w:p>
       <w:pPr>
+        <w:pStyle w:val="Instruction"/>
+        <w:rPr>
+          <w:color w:val="000000" w:themeColor="text1"/>
+        </w:rPr>
+      </w:pPr>
+      <w:r>
+        <w:rPr>
+          <w:color w:val="000000" w:themeColor="text1"/>
+        </w:rPr>
+        <w:t xml:space="preserve">All defect reports should go to aerie_support@jpl.nasa.gov. </w:t>
+      </w:r>
+    </w:p>
+    <w:p>
+      <w:pPr>
+        <w:pStyle w:val="Heading2"/>
+      </w:pPr>
+      <w:bookmarkStart w:id="76" w:name="_Toc29814735"/>
+      <w:r>
+        <w:t>Points of Contact</w:t>
+      </w:r>
+      <w:bookmarkEnd w:id="76"/>
+    </w:p>
+    <w:p>
+      <w:pPr>
         <w:pStyle w:val="Caption"/>
         <w:keepNext/>
       </w:pPr>
-      <w:bookmarkStart w:id="76" w:name="_Toc484437012"/>
+      <w:bookmarkStart w:id="77" w:name="_Toc484437012"/>
       <w:r>
         <w:t xml:space="preserve">Table </w:t>
       </w:r>
@@ -5013,7 +4867,7 @@
       <w:r>
         <w:t>: Points of Contact</w:t>
       </w:r>
-      <w:bookmarkEnd w:id="76"/>
+      <w:bookmarkEnd w:id="77"/>
     </w:p>
     <w:tbl>
       <w:tblPr>
@@ -5198,11 +5052,11 @@
       <w:pPr>
         <w:pStyle w:val="Appendix1"/>
       </w:pPr>
-      <w:bookmarkStart w:id="77" w:name="_Toc29814736"/>
+      <w:bookmarkStart w:id="78" w:name="_Toc29814736"/>
       <w:r>
         <w:t>Build Instructions</w:t>
       </w:r>
-      <w:bookmarkEnd w:id="77"/>
+      <w:bookmarkEnd w:id="78"/>
     </w:p>
     <w:p>
       <w:pPr>
@@ -5295,7 +5149,6 @@
         <w:rPr>
           <w:color w:val="000000" w:themeColor="text1"/>
         </w:rPr>
-        <w:lastRenderedPageBreak/>
         <w:t xml:space="preserve">Get Aerie application source code from JPL Artifactory </w:t>
       </w:r>
     </w:p>
@@ -5346,16 +5199,14 @@
       <w:pPr>
         <w:pStyle w:val="Appendix1"/>
       </w:pPr>
-      <w:bookmarkStart w:id="78" w:name="_Toc29814737"/>
+      <w:bookmarkStart w:id="79" w:name="_Toc29814737"/>
       <w:r>
         <w:t>Installation Instructions</w:t>
       </w:r>
-      <w:bookmarkEnd w:id="78"/>
+      <w:bookmarkEnd w:id="79"/>
     </w:p>
     <w:p>
-      <w:bookmarkStart w:id="79" w:name="_Toc511912257"/>
-      <w:bookmarkStart w:id="80" w:name="_GoBack"/>
-      <w:bookmarkEnd w:id="80"/>
+      <w:bookmarkStart w:id="80" w:name="_Toc511912257"/>
       <w:r>
         <w:t>The Aerie project uses Docker Compose to configure and run the entire project. Docker Compose utilizes YAML configuration files which are located in the root of the project. The YAML configs include everything that is required to run Aerie with Docker and Docker Compose.</w:t>
       </w:r>
@@ -5378,6 +5229,7 @@
           <w:iCs/>
           <w:color w:val="7F7F7F" w:themeColor="text1" w:themeTint="80"/>
         </w:rPr>
+        <w:lastRenderedPageBreak/>
         <w:t>“Compose is a tool for defining and running multi-container Docker applications. With Compose, you use a Compose file to configure your application’s services. Then, using a single command, you create and start all the services from your configuration.”</w:t>
       </w:r>
     </w:p>
@@ -5519,7 +5371,7 @@
       </w:r>
     </w:p>
     <w:p/>
-    <w:bookmarkEnd w:id="79"/>
+    <w:bookmarkEnd w:id="80"/>
     <w:p>
       <w:pPr>
         <w:pStyle w:val="BodyText"/>
@@ -10816,7 +10668,7 @@
 </file>
 
 <file path=customXml/itemProps1.xml><?xml version="1.0" encoding="utf-8"?>
-<ds:datastoreItem xmlns:ds="http://schemas.openxmlformats.org/officeDocument/2006/customXml" ds:itemID="{8894E06A-BD7E-E542-B5C2-80E29594F8D7}">
+<ds:datastoreItem xmlns:ds="http://schemas.openxmlformats.org/officeDocument/2006/customXml" ds:itemID="{CB56B6DE-3827-804D-AF28-FAFC287D94B7}">
   <ds:schemaRefs>
     <ds:schemaRef ds:uri="http://schemas.openxmlformats.org/officeDocument/2006/bibliography"/>
   </ds:schemaRefs>

</xml_diff>

<commit_message>
disposition changes have been made. Document is complete at this point.
</commit_message>
<xml_diff>
--- a/docs/ProductGuide_A29.0.docx
+++ b/docs/ProductGuide_A29.0.docx
@@ -2121,19 +2121,19 @@
       </w:pPr>
       <w:bookmarkStart w:id="6" w:name="_Toc294257566"/>
       <w:bookmarkStart w:id="7" w:name="_Toc294258873"/>
-      <w:bookmarkStart w:id="8" w:name="_Toc504839920"/>
-      <w:bookmarkStart w:id="9" w:name="_Toc505448499"/>
-      <w:bookmarkStart w:id="10" w:name="_Toc293150178"/>
-      <w:bookmarkStart w:id="11" w:name="_Toc20018736"/>
-      <w:bookmarkStart w:id="12" w:name="_Ref284243889"/>
-      <w:bookmarkStart w:id="13" w:name="_Toc29814684"/>
+      <w:bookmarkStart w:id="8" w:name="_Toc29814684"/>
+      <w:bookmarkStart w:id="9" w:name="_Toc504839920"/>
+      <w:bookmarkStart w:id="10" w:name="_Toc505448499"/>
+      <w:bookmarkStart w:id="11" w:name="_Toc293150178"/>
+      <w:bookmarkStart w:id="12" w:name="_Toc20018736"/>
+      <w:bookmarkStart w:id="13" w:name="_Ref284243889"/>
       <w:bookmarkEnd w:id="3"/>
       <w:r>
         <w:t>Identification</w:t>
       </w:r>
       <w:bookmarkEnd w:id="6"/>
       <w:bookmarkEnd w:id="7"/>
-      <w:bookmarkEnd w:id="13"/>
+      <w:bookmarkEnd w:id="8"/>
     </w:p>
     <w:tbl>
       <w:tblPr>
@@ -2203,7 +2203,11 @@
           <w:tcPr>
             <w:tcW w:w="1436" w:type="pct"/>
           </w:tcPr>
-          <w:p/>
+          <w:p>
+            <w:r>
+              <w:t>621.101</w:t>
+            </w:r>
+          </w:p>
         </w:tc>
       </w:tr>
       <w:tr>
@@ -2221,7 +2225,11 @@
           <w:tcPr>
             <w:tcW w:w="1436" w:type="pct"/>
           </w:tcPr>
-          <w:p/>
+          <w:p>
+            <w:r>
+              <w:t>MPSA</w:t>
+            </w:r>
+          </w:p>
         </w:tc>
       </w:tr>
       <w:tr>
@@ -2239,7 +2247,11 @@
           <w:tcPr>
             <w:tcW w:w="1436" w:type="pct"/>
           </w:tcPr>
-          <w:p/>
+          <w:p>
+            <w:r>
+              <w:t>AERIE</w:t>
+            </w:r>
+          </w:p>
         </w:tc>
       </w:tr>
       <w:tr>
@@ -2257,7 +2269,11 @@
           <w:tcPr>
             <w:tcW w:w="1436" w:type="pct"/>
           </w:tcPr>
-          <w:p/>
+          <w:p>
+            <w:r>
+              <w:t>1.2.0</w:t>
+            </w:r>
+          </w:p>
         </w:tc>
       </w:tr>
     </w:tbl>
@@ -2269,9 +2285,9 @@
       <w:r>
         <w:t>Purpose</w:t>
       </w:r>
-      <w:bookmarkEnd w:id="8"/>
       <w:bookmarkEnd w:id="9"/>
       <w:bookmarkEnd w:id="10"/>
+      <w:bookmarkEnd w:id="11"/>
       <w:bookmarkEnd w:id="14"/>
     </w:p>
     <w:p>
@@ -2923,6 +2939,9 @@
             <w:r>
               <w:t>DOC-001455</w:t>
             </w:r>
+            <w:r>
+              <w:t xml:space="preserve"> rev D</w:t>
+            </w:r>
           </w:p>
         </w:tc>
       </w:tr>
@@ -2978,6 +2997,9 @@
             <w:r>
               <w:t>DOC-002388</w:t>
             </w:r>
+            <w:r>
+              <w:t xml:space="preserve"> rev 9</w:t>
+            </w:r>
           </w:p>
         </w:tc>
       </w:tr>
@@ -3097,9 +3119,9 @@
             </w:pPr>
             <w:r>
               <w:rPr>
-                <w:color w:val="FF0000"/>
+                <w:color w:val="000000" w:themeColor="text1"/>
               </w:rPr>
-              <w:t>TBD</w:t>
+              <w:t>DOC-002524</w:t>
             </w:r>
           </w:p>
         </w:tc>
@@ -3111,25 +3133,27 @@
       </w:pPr>
       <w:bookmarkStart w:id="24" w:name="_Toc29814688"/>
       <w:bookmarkEnd w:id="4"/>
-      <w:bookmarkEnd w:id="11"/>
       <w:bookmarkEnd w:id="12"/>
+      <w:bookmarkEnd w:id="13"/>
       <w:r>
         <w:t>System</w:t>
       </w:r>
       <w:r>
         <w:t xml:space="preserve"> Requirements</w:t>
       </w:r>
+      <w:bookmarkStart w:id="25" w:name="_GoBack"/>
       <w:bookmarkEnd w:id="24"/>
+      <w:bookmarkEnd w:id="25"/>
     </w:p>
     <w:p>
       <w:pPr>
         <w:pStyle w:val="Heading2"/>
       </w:pPr>
-      <w:bookmarkStart w:id="25" w:name="_Toc29814689"/>
+      <w:bookmarkStart w:id="26" w:name="_Toc29814689"/>
       <w:r>
         <w:t>Software Requirements</w:t>
       </w:r>
-      <w:bookmarkEnd w:id="25"/>
+      <w:bookmarkEnd w:id="26"/>
     </w:p>
     <w:tbl>
       <w:tblPr>
@@ -3159,11 +3183,11 @@
               </w:numPr>
               <w:outlineLvl w:val="1"/>
             </w:pPr>
-            <w:bookmarkStart w:id="26" w:name="_Toc29814690"/>
+            <w:bookmarkStart w:id="27" w:name="_Toc29814690"/>
             <w:r>
               <w:t>Name</w:t>
             </w:r>
-            <w:bookmarkEnd w:id="26"/>
+            <w:bookmarkEnd w:id="27"/>
           </w:p>
         </w:tc>
         <w:tc>
@@ -3180,11 +3204,11 @@
               <w:outlineLvl w:val="1"/>
               <w:cnfStyle w:val="100000000000" w:firstRow="1" w:lastRow="0" w:firstColumn="0" w:lastColumn="0" w:oddVBand="0" w:evenVBand="0" w:oddHBand="0" w:evenHBand="0" w:firstRowFirstColumn="0" w:firstRowLastColumn="0" w:lastRowFirstColumn="0" w:lastRowLastColumn="0"/>
             </w:pPr>
-            <w:bookmarkStart w:id="27" w:name="_Toc29814691"/>
+            <w:bookmarkStart w:id="28" w:name="_Toc29814691"/>
             <w:r>
               <w:t>Version</w:t>
             </w:r>
-            <w:bookmarkEnd w:id="27"/>
+            <w:bookmarkEnd w:id="28"/>
           </w:p>
         </w:tc>
       </w:tr>
@@ -3206,11 +3230,11 @@
               </w:numPr>
               <w:outlineLvl w:val="1"/>
             </w:pPr>
-            <w:bookmarkStart w:id="28" w:name="_Toc29814692"/>
+            <w:bookmarkStart w:id="29" w:name="_Toc29814692"/>
             <w:r>
               <w:t>Docker</w:t>
             </w:r>
-            <w:bookmarkEnd w:id="28"/>
+            <w:bookmarkEnd w:id="29"/>
           </w:p>
         </w:tc>
         <w:tc>
@@ -3227,14 +3251,14 @@
               <w:outlineLvl w:val="1"/>
               <w:cnfStyle w:val="000000100000" w:firstRow="0" w:lastRow="0" w:firstColumn="0" w:lastColumn="0" w:oddVBand="0" w:evenVBand="0" w:oddHBand="1" w:evenHBand="0" w:firstRowFirstColumn="0" w:firstRowLastColumn="0" w:lastRowFirstColumn="0" w:lastRowLastColumn="0"/>
             </w:pPr>
-            <w:bookmarkStart w:id="29" w:name="_Toc29814693"/>
+            <w:bookmarkStart w:id="30" w:name="_Toc29814693"/>
             <w:r>
               <w:t>19.</w:t>
             </w:r>
             <w:r>
               <w:t>x</w:t>
             </w:r>
-            <w:bookmarkEnd w:id="29"/>
+            <w:bookmarkEnd w:id="30"/>
           </w:p>
         </w:tc>
       </w:tr>
@@ -3253,14 +3277,14 @@
               </w:numPr>
               <w:outlineLvl w:val="1"/>
             </w:pPr>
-            <w:bookmarkStart w:id="30" w:name="_Toc29814694"/>
+            <w:bookmarkStart w:id="31" w:name="_Toc29814694"/>
             <w:r>
               <w:t>*</w:t>
             </w:r>
             <w:r>
               <w:t>NodeJS</w:t>
             </w:r>
-            <w:bookmarkEnd w:id="30"/>
+            <w:bookmarkEnd w:id="31"/>
           </w:p>
         </w:tc>
         <w:tc>
@@ -3277,11 +3301,11 @@
               <w:outlineLvl w:val="1"/>
               <w:cnfStyle w:val="000000000000" w:firstRow="0" w:lastRow="0" w:firstColumn="0" w:lastColumn="0" w:oddVBand="0" w:evenVBand="0" w:oddHBand="0" w:evenHBand="0" w:firstRowFirstColumn="0" w:firstRowLastColumn="0" w:lastRowFirstColumn="0" w:lastRowLastColumn="0"/>
             </w:pPr>
-            <w:bookmarkStart w:id="31" w:name="_Toc29814695"/>
+            <w:bookmarkStart w:id="32" w:name="_Toc29814695"/>
             <w:r>
               <w:t>10.16.0 LTS</w:t>
             </w:r>
-            <w:bookmarkEnd w:id="31"/>
+            <w:bookmarkEnd w:id="32"/>
           </w:p>
         </w:tc>
       </w:tr>
@@ -3303,14 +3327,14 @@
               </w:numPr>
               <w:outlineLvl w:val="1"/>
             </w:pPr>
-            <w:bookmarkStart w:id="32" w:name="_Toc29814696"/>
+            <w:bookmarkStart w:id="33" w:name="_Toc29814696"/>
             <w:r>
               <w:t>*</w:t>
             </w:r>
             <w:r>
               <w:t>NPM</w:t>
             </w:r>
-            <w:bookmarkEnd w:id="32"/>
+            <w:bookmarkEnd w:id="33"/>
           </w:p>
         </w:tc>
         <w:tc>
@@ -3327,11 +3351,11 @@
               <w:outlineLvl w:val="1"/>
               <w:cnfStyle w:val="000000100000" w:firstRow="0" w:lastRow="0" w:firstColumn="0" w:lastColumn="0" w:oddVBand="0" w:evenVBand="0" w:oddHBand="1" w:evenHBand="0" w:firstRowFirstColumn="0" w:firstRowLastColumn="0" w:lastRowFirstColumn="0" w:lastRowLastColumn="0"/>
             </w:pPr>
-            <w:bookmarkStart w:id="33" w:name="_Toc29814697"/>
+            <w:bookmarkStart w:id="34" w:name="_Toc29814697"/>
             <w:r>
               <w:t>6.10.0</w:t>
             </w:r>
-            <w:bookmarkEnd w:id="33"/>
+            <w:bookmarkEnd w:id="34"/>
           </w:p>
         </w:tc>
       </w:tr>
@@ -3350,14 +3374,14 @@
               </w:numPr>
               <w:outlineLvl w:val="1"/>
             </w:pPr>
-            <w:bookmarkStart w:id="34" w:name="_Toc29814698"/>
+            <w:bookmarkStart w:id="35" w:name="_Toc29814698"/>
             <w:r>
               <w:t>*</w:t>
             </w:r>
             <w:r>
               <w:t>Open JDK</w:t>
             </w:r>
-            <w:bookmarkEnd w:id="34"/>
+            <w:bookmarkEnd w:id="35"/>
           </w:p>
         </w:tc>
         <w:tc>
@@ -3374,14 +3398,14 @@
               <w:outlineLvl w:val="1"/>
               <w:cnfStyle w:val="000000000000" w:firstRow="0" w:lastRow="0" w:firstColumn="0" w:lastColumn="0" w:oddVBand="0" w:evenVBand="0" w:oddHBand="0" w:evenHBand="0" w:firstRowFirstColumn="0" w:firstRowLastColumn="0" w:lastRowFirstColumn="0" w:lastRowLastColumn="0"/>
             </w:pPr>
-            <w:bookmarkStart w:id="35" w:name="_Toc29814699"/>
+            <w:bookmarkStart w:id="36" w:name="_Toc29814699"/>
             <w:r>
               <w:t>11</w:t>
             </w:r>
             <w:r>
               <w:t>.x</w:t>
             </w:r>
-            <w:bookmarkEnd w:id="35"/>
+            <w:bookmarkEnd w:id="36"/>
           </w:p>
         </w:tc>
       </w:tr>
@@ -3403,14 +3427,14 @@
               </w:numPr>
               <w:outlineLvl w:val="1"/>
             </w:pPr>
-            <w:bookmarkStart w:id="36" w:name="_Toc29814700"/>
+            <w:bookmarkStart w:id="37" w:name="_Toc29814700"/>
             <w:r>
               <w:t>*</w:t>
             </w:r>
             <w:r>
               <w:t>Git</w:t>
             </w:r>
-            <w:bookmarkEnd w:id="36"/>
+            <w:bookmarkEnd w:id="37"/>
           </w:p>
         </w:tc>
         <w:tc>
@@ -3427,11 +3451,11 @@
               <w:outlineLvl w:val="1"/>
               <w:cnfStyle w:val="000000100000" w:firstRow="0" w:lastRow="0" w:firstColumn="0" w:lastColumn="0" w:oddVBand="0" w:evenVBand="0" w:oddHBand="1" w:evenHBand="0" w:firstRowFirstColumn="0" w:firstRowLastColumn="0" w:lastRowFirstColumn="0" w:lastRowLastColumn="0"/>
             </w:pPr>
-            <w:bookmarkStart w:id="37" w:name="_Toc29814701"/>
+            <w:bookmarkStart w:id="38" w:name="_Toc29814701"/>
             <w:r>
               <w:t>2.x</w:t>
             </w:r>
-            <w:bookmarkEnd w:id="37"/>
+            <w:bookmarkEnd w:id="38"/>
           </w:p>
         </w:tc>
       </w:tr>
@@ -3456,7 +3480,7 @@
       <w:pPr>
         <w:pStyle w:val="Heading2"/>
       </w:pPr>
-      <w:bookmarkStart w:id="38" w:name="_Toc29814702"/>
+      <w:bookmarkStart w:id="39" w:name="_Toc29814702"/>
       <w:r>
         <w:lastRenderedPageBreak/>
         <w:t xml:space="preserve">Supported </w:t>
@@ -3467,7 +3491,7 @@
       <w:r>
         <w:t>s</w:t>
       </w:r>
-      <w:bookmarkEnd w:id="38"/>
+      <w:bookmarkEnd w:id="39"/>
       <w:r>
         <w:t xml:space="preserve"> </w:t>
       </w:r>
@@ -3500,11 +3524,11 @@
               </w:numPr>
               <w:outlineLvl w:val="1"/>
             </w:pPr>
-            <w:bookmarkStart w:id="39" w:name="_Toc29814703"/>
+            <w:bookmarkStart w:id="40" w:name="_Toc29814703"/>
             <w:r>
               <w:t>Name</w:t>
             </w:r>
-            <w:bookmarkEnd w:id="39"/>
+            <w:bookmarkEnd w:id="40"/>
           </w:p>
         </w:tc>
         <w:tc>
@@ -3521,11 +3545,11 @@
               <w:outlineLvl w:val="1"/>
               <w:cnfStyle w:val="100000000000" w:firstRow="1" w:lastRow="0" w:firstColumn="0" w:lastColumn="0" w:oddVBand="0" w:evenVBand="0" w:oddHBand="0" w:evenHBand="0" w:firstRowFirstColumn="0" w:firstRowLastColumn="0" w:lastRowFirstColumn="0" w:lastRowLastColumn="0"/>
             </w:pPr>
-            <w:bookmarkStart w:id="40" w:name="_Toc29814704"/>
+            <w:bookmarkStart w:id="41" w:name="_Toc29814704"/>
             <w:r>
               <w:t>Version</w:t>
             </w:r>
-            <w:bookmarkEnd w:id="40"/>
+            <w:bookmarkEnd w:id="41"/>
           </w:p>
         </w:tc>
       </w:tr>
@@ -3547,11 +3571,11 @@
               </w:numPr>
               <w:outlineLvl w:val="1"/>
             </w:pPr>
-            <w:bookmarkStart w:id="41" w:name="_Toc29814705"/>
+            <w:bookmarkStart w:id="42" w:name="_Toc29814705"/>
             <w:r>
               <w:t>Chrome</w:t>
             </w:r>
-            <w:bookmarkEnd w:id="41"/>
+            <w:bookmarkEnd w:id="42"/>
           </w:p>
         </w:tc>
         <w:tc>
@@ -3568,11 +3592,11 @@
               <w:outlineLvl w:val="1"/>
               <w:cnfStyle w:val="000000100000" w:firstRow="0" w:lastRow="0" w:firstColumn="0" w:lastColumn="0" w:oddVBand="0" w:evenVBand="0" w:oddHBand="1" w:evenHBand="0" w:firstRowFirstColumn="0" w:firstRowLastColumn="0" w:lastRowFirstColumn="0" w:lastRowLastColumn="0"/>
             </w:pPr>
-            <w:bookmarkStart w:id="42" w:name="_Toc29814706"/>
+            <w:bookmarkStart w:id="43" w:name="_Toc29814706"/>
             <w:r>
               <w:t>Latest</w:t>
             </w:r>
-            <w:bookmarkEnd w:id="42"/>
+            <w:bookmarkEnd w:id="43"/>
           </w:p>
         </w:tc>
       </w:tr>
@@ -3591,11 +3615,11 @@
               </w:numPr>
               <w:outlineLvl w:val="1"/>
             </w:pPr>
-            <w:bookmarkStart w:id="43" w:name="_Toc29814707"/>
+            <w:bookmarkStart w:id="44" w:name="_Toc29814707"/>
             <w:r>
               <w:t>Firefox</w:t>
             </w:r>
-            <w:bookmarkEnd w:id="43"/>
+            <w:bookmarkEnd w:id="44"/>
           </w:p>
         </w:tc>
         <w:tc>
@@ -3612,11 +3636,11 @@
               <w:outlineLvl w:val="1"/>
               <w:cnfStyle w:val="000000000000" w:firstRow="0" w:lastRow="0" w:firstColumn="0" w:lastColumn="0" w:oddVBand="0" w:evenVBand="0" w:oddHBand="0" w:evenHBand="0" w:firstRowFirstColumn="0" w:firstRowLastColumn="0" w:lastRowFirstColumn="0" w:lastRowLastColumn="0"/>
             </w:pPr>
-            <w:bookmarkStart w:id="44" w:name="_Toc29814708"/>
+            <w:bookmarkStart w:id="45" w:name="_Toc29814708"/>
             <w:r>
               <w:t>Latest</w:t>
             </w:r>
-            <w:bookmarkEnd w:id="44"/>
+            <w:bookmarkEnd w:id="45"/>
           </w:p>
         </w:tc>
       </w:tr>
@@ -3625,11 +3649,11 @@
       <w:pPr>
         <w:pStyle w:val="Heading2"/>
       </w:pPr>
-      <w:bookmarkStart w:id="45" w:name="_Toc29814709"/>
+      <w:bookmarkStart w:id="46" w:name="_Toc29814709"/>
       <w:r>
         <w:t>Hardware Requirements</w:t>
       </w:r>
-      <w:bookmarkEnd w:id="45"/>
+      <w:bookmarkEnd w:id="46"/>
     </w:p>
     <w:tbl>
       <w:tblPr>
@@ -3659,11 +3683,11 @@
               </w:numPr>
               <w:outlineLvl w:val="1"/>
             </w:pPr>
-            <w:bookmarkStart w:id="46" w:name="_Toc29814710"/>
+            <w:bookmarkStart w:id="47" w:name="_Toc29814710"/>
             <w:r>
               <w:t>Hardware</w:t>
             </w:r>
-            <w:bookmarkEnd w:id="46"/>
+            <w:bookmarkEnd w:id="47"/>
           </w:p>
         </w:tc>
         <w:tc>
@@ -3680,11 +3704,11 @@
               <w:outlineLvl w:val="1"/>
               <w:cnfStyle w:val="100000000000" w:firstRow="1" w:lastRow="0" w:firstColumn="0" w:lastColumn="0" w:oddVBand="0" w:evenVBand="0" w:oddHBand="0" w:evenHBand="0" w:firstRowFirstColumn="0" w:firstRowLastColumn="0" w:lastRowFirstColumn="0" w:lastRowLastColumn="0"/>
             </w:pPr>
-            <w:bookmarkStart w:id="47" w:name="_Toc29814711"/>
+            <w:bookmarkStart w:id="48" w:name="_Toc29814711"/>
             <w:r>
               <w:t>Details</w:t>
             </w:r>
-            <w:bookmarkEnd w:id="47"/>
+            <w:bookmarkEnd w:id="48"/>
           </w:p>
         </w:tc>
       </w:tr>
@@ -3706,11 +3730,11 @@
               </w:numPr>
               <w:outlineLvl w:val="1"/>
             </w:pPr>
-            <w:bookmarkStart w:id="48" w:name="_Toc29814712"/>
+            <w:bookmarkStart w:id="49" w:name="_Toc29814712"/>
             <w:r>
               <w:t>CPU</w:t>
             </w:r>
-            <w:bookmarkEnd w:id="48"/>
+            <w:bookmarkEnd w:id="49"/>
           </w:p>
         </w:tc>
         <w:tc>
@@ -3727,11 +3751,11 @@
               <w:outlineLvl w:val="1"/>
               <w:cnfStyle w:val="000000100000" w:firstRow="0" w:lastRow="0" w:firstColumn="0" w:lastColumn="0" w:oddVBand="0" w:evenVBand="0" w:oddHBand="1" w:evenHBand="0" w:firstRowFirstColumn="0" w:firstRowLastColumn="0" w:lastRowFirstColumn="0" w:lastRowLastColumn="0"/>
             </w:pPr>
-            <w:bookmarkStart w:id="49" w:name="_Toc29814713"/>
+            <w:bookmarkStart w:id="50" w:name="_Toc29814713"/>
             <w:r>
               <w:t>2 gigahertz (GHz) frequency or above</w:t>
             </w:r>
-            <w:bookmarkEnd w:id="49"/>
+            <w:bookmarkEnd w:id="50"/>
           </w:p>
         </w:tc>
       </w:tr>
@@ -3750,11 +3774,11 @@
               </w:numPr>
               <w:outlineLvl w:val="1"/>
             </w:pPr>
-            <w:bookmarkStart w:id="50" w:name="_Toc29814714"/>
+            <w:bookmarkStart w:id="51" w:name="_Toc29814714"/>
             <w:r>
               <w:t>RAM</w:t>
             </w:r>
-            <w:bookmarkEnd w:id="50"/>
+            <w:bookmarkEnd w:id="51"/>
           </w:p>
         </w:tc>
         <w:tc>
@@ -3771,11 +3795,11 @@
               <w:outlineLvl w:val="1"/>
               <w:cnfStyle w:val="000000000000" w:firstRow="0" w:lastRow="0" w:firstColumn="0" w:lastColumn="0" w:oddVBand="0" w:evenVBand="0" w:oddHBand="0" w:evenHBand="0" w:firstRowFirstColumn="0" w:firstRowLastColumn="0" w:lastRowFirstColumn="0" w:lastRowLastColumn="0"/>
             </w:pPr>
-            <w:bookmarkStart w:id="51" w:name="_Toc29814715"/>
+            <w:bookmarkStart w:id="52" w:name="_Toc29814715"/>
             <w:r>
               <w:t>4 GB at minimum</w:t>
             </w:r>
-            <w:bookmarkEnd w:id="51"/>
+            <w:bookmarkEnd w:id="52"/>
           </w:p>
         </w:tc>
       </w:tr>
@@ -3797,11 +3821,11 @@
               </w:numPr>
               <w:outlineLvl w:val="1"/>
             </w:pPr>
-            <w:bookmarkStart w:id="52" w:name="_Toc29814716"/>
+            <w:bookmarkStart w:id="53" w:name="_Toc29814716"/>
             <w:r>
               <w:t>Display Resolution</w:t>
             </w:r>
-            <w:bookmarkEnd w:id="52"/>
+            <w:bookmarkEnd w:id="53"/>
           </w:p>
         </w:tc>
         <w:tc>
@@ -3818,11 +3842,11 @@
               <w:outlineLvl w:val="1"/>
               <w:cnfStyle w:val="000000100000" w:firstRow="0" w:lastRow="0" w:firstColumn="0" w:lastColumn="0" w:oddVBand="0" w:evenVBand="0" w:oddHBand="1" w:evenHBand="0" w:firstRowFirstColumn="0" w:firstRowLastColumn="0" w:lastRowFirstColumn="0" w:lastRowLastColumn="0"/>
             </w:pPr>
-            <w:bookmarkStart w:id="53" w:name="_Toc29814717"/>
+            <w:bookmarkStart w:id="54" w:name="_Toc29814717"/>
             <w:r>
               <w:t>2560-by-1600, recommended</w:t>
             </w:r>
-            <w:bookmarkEnd w:id="53"/>
+            <w:bookmarkEnd w:id="54"/>
           </w:p>
         </w:tc>
       </w:tr>
@@ -3841,11 +3865,11 @@
               </w:numPr>
               <w:outlineLvl w:val="1"/>
             </w:pPr>
-            <w:bookmarkStart w:id="54" w:name="_Toc29814718"/>
+            <w:bookmarkStart w:id="55" w:name="_Toc29814718"/>
             <w:r>
               <w:t>Internet Connection</w:t>
             </w:r>
-            <w:bookmarkEnd w:id="54"/>
+            <w:bookmarkEnd w:id="55"/>
           </w:p>
         </w:tc>
         <w:tc>
@@ -3862,11 +3886,11 @@
               <w:outlineLvl w:val="1"/>
               <w:cnfStyle w:val="000000000000" w:firstRow="0" w:lastRow="0" w:firstColumn="0" w:lastColumn="0" w:oddVBand="0" w:evenVBand="0" w:oddHBand="0" w:evenHBand="0" w:firstRowFirstColumn="0" w:firstRowLastColumn="0" w:lastRowFirstColumn="0" w:lastRowLastColumn="0"/>
             </w:pPr>
-            <w:bookmarkStart w:id="55" w:name="_Toc29814719"/>
+            <w:bookmarkStart w:id="56" w:name="_Toc29814719"/>
             <w:r>
               <w:t>High-speed connection, at least 10Mbps</w:t>
             </w:r>
-            <w:bookmarkEnd w:id="55"/>
+            <w:bookmarkEnd w:id="56"/>
           </w:p>
         </w:tc>
       </w:tr>
@@ -3875,11 +3899,11 @@
       <w:pPr>
         <w:pStyle w:val="Heading2"/>
       </w:pPr>
-      <w:bookmarkStart w:id="56" w:name="_Toc29814720"/>
+      <w:bookmarkStart w:id="57" w:name="_Toc29814720"/>
       <w:r>
         <w:t>TCP Port Requirements</w:t>
       </w:r>
-      <w:bookmarkEnd w:id="56"/>
+      <w:bookmarkEnd w:id="57"/>
     </w:p>
     <w:tbl>
       <w:tblPr>
@@ -3909,11 +3933,11 @@
               </w:numPr>
               <w:outlineLvl w:val="1"/>
             </w:pPr>
-            <w:bookmarkStart w:id="57" w:name="_Toc29814721"/>
+            <w:bookmarkStart w:id="58" w:name="_Toc29814721"/>
             <w:r>
               <w:t>Service</w:t>
             </w:r>
-            <w:bookmarkEnd w:id="57"/>
+            <w:bookmarkEnd w:id="58"/>
           </w:p>
         </w:tc>
         <w:tc>
@@ -3930,11 +3954,11 @@
               <w:outlineLvl w:val="1"/>
               <w:cnfStyle w:val="100000000000" w:firstRow="1" w:lastRow="0" w:firstColumn="0" w:lastColumn="0" w:oddVBand="0" w:evenVBand="0" w:oddHBand="0" w:evenHBand="0" w:firstRowFirstColumn="0" w:firstRowLastColumn="0" w:lastRowFirstColumn="0" w:lastRowLastColumn="0"/>
             </w:pPr>
-            <w:bookmarkStart w:id="58" w:name="_Toc29814722"/>
+            <w:bookmarkStart w:id="59" w:name="_Toc29814722"/>
             <w:r>
               <w:t>Port</w:t>
             </w:r>
-            <w:bookmarkEnd w:id="58"/>
+            <w:bookmarkEnd w:id="59"/>
           </w:p>
         </w:tc>
       </w:tr>
@@ -3956,11 +3980,11 @@
               </w:numPr>
               <w:outlineLvl w:val="1"/>
             </w:pPr>
-            <w:bookmarkStart w:id="59" w:name="_Toc29814723"/>
+            <w:bookmarkStart w:id="60" w:name="_Toc29814723"/>
             <w:r>
               <w:t>Aerie UI</w:t>
             </w:r>
-            <w:bookmarkEnd w:id="59"/>
+            <w:bookmarkEnd w:id="60"/>
           </w:p>
         </w:tc>
         <w:tc>
@@ -3977,11 +4001,11 @@
               <w:outlineLvl w:val="1"/>
               <w:cnfStyle w:val="000000100000" w:firstRow="0" w:lastRow="0" w:firstColumn="0" w:lastColumn="0" w:oddVBand="0" w:evenVBand="0" w:oddHBand="1" w:evenHBand="0" w:firstRowFirstColumn="0" w:firstRowLastColumn="0" w:lastRowFirstColumn="0" w:lastRowLastColumn="0"/>
             </w:pPr>
-            <w:bookmarkStart w:id="60" w:name="_Toc29814724"/>
+            <w:bookmarkStart w:id="61" w:name="_Toc29814724"/>
             <w:r>
               <w:t>8080</w:t>
             </w:r>
-            <w:bookmarkEnd w:id="60"/>
+            <w:bookmarkEnd w:id="61"/>
           </w:p>
         </w:tc>
       </w:tr>
@@ -4000,11 +4024,11 @@
               </w:numPr>
               <w:outlineLvl w:val="1"/>
             </w:pPr>
-            <w:bookmarkStart w:id="61" w:name="_Toc29814725"/>
+            <w:bookmarkStart w:id="62" w:name="_Toc29814725"/>
             <w:r>
               <w:t>Adaptation</w:t>
             </w:r>
-            <w:bookmarkEnd w:id="61"/>
+            <w:bookmarkEnd w:id="62"/>
           </w:p>
         </w:tc>
         <w:tc>
@@ -4021,14 +4045,14 @@
               <w:outlineLvl w:val="1"/>
               <w:cnfStyle w:val="000000000000" w:firstRow="0" w:lastRow="0" w:firstColumn="0" w:lastColumn="0" w:oddVBand="0" w:evenVBand="0" w:oddHBand="0" w:evenHBand="0" w:firstRowFirstColumn="0" w:firstRowLastColumn="0" w:lastRowFirstColumn="0" w:lastRowLastColumn="0"/>
             </w:pPr>
-            <w:bookmarkStart w:id="62" w:name="_Toc29814726"/>
+            <w:bookmarkStart w:id="63" w:name="_Toc29814726"/>
             <w:r>
               <w:t>2718</w:t>
             </w:r>
             <w:r>
               <w:t>2</w:t>
             </w:r>
-            <w:bookmarkEnd w:id="62"/>
+            <w:bookmarkEnd w:id="63"/>
           </w:p>
         </w:tc>
       </w:tr>
@@ -4050,11 +4074,11 @@
               </w:numPr>
               <w:outlineLvl w:val="1"/>
             </w:pPr>
-            <w:bookmarkStart w:id="63" w:name="_Toc29814727"/>
+            <w:bookmarkStart w:id="64" w:name="_Toc29814727"/>
             <w:r>
               <w:t>Plan</w:t>
             </w:r>
-            <w:bookmarkEnd w:id="63"/>
+            <w:bookmarkEnd w:id="64"/>
           </w:p>
         </w:tc>
         <w:tc>
@@ -4071,11 +4095,11 @@
               <w:outlineLvl w:val="1"/>
               <w:cnfStyle w:val="000000100000" w:firstRow="0" w:lastRow="0" w:firstColumn="0" w:lastColumn="0" w:oddVBand="0" w:evenVBand="0" w:oddHBand="1" w:evenHBand="0" w:firstRowFirstColumn="0" w:firstRowLastColumn="0" w:lastRowFirstColumn="0" w:lastRowLastColumn="0"/>
             </w:pPr>
-            <w:bookmarkStart w:id="64" w:name="_Toc29814728"/>
+            <w:bookmarkStart w:id="65" w:name="_Toc29814728"/>
             <w:r>
               <w:t>27183</w:t>
             </w:r>
-            <w:bookmarkEnd w:id="64"/>
+            <w:bookmarkEnd w:id="65"/>
           </w:p>
         </w:tc>
       </w:tr>
@@ -4121,11 +4145,11 @@
       <w:pPr>
         <w:pStyle w:val="Heading1"/>
       </w:pPr>
-      <w:bookmarkStart w:id="65" w:name="_Toc29814729"/>
+      <w:bookmarkStart w:id="66" w:name="_Toc29814729"/>
       <w:r>
         <w:t>Administration</w:t>
       </w:r>
-      <w:bookmarkEnd w:id="65"/>
+      <w:bookmarkEnd w:id="66"/>
     </w:p>
     <w:p>
       <w:pPr>
@@ -4151,13 +4175,13 @@
       <w:pPr>
         <w:pStyle w:val="Heading2"/>
       </w:pPr>
-      <w:bookmarkStart w:id="66" w:name="_Toc484436174"/>
-      <w:bookmarkStart w:id="67" w:name="_Toc29814730"/>
+      <w:bookmarkStart w:id="67" w:name="_Toc484436174"/>
+      <w:bookmarkStart w:id="68" w:name="_Toc29814730"/>
       <w:r>
         <w:t>Environment Variables</w:t>
       </w:r>
-      <w:bookmarkEnd w:id="66"/>
       <w:bookmarkEnd w:id="67"/>
+      <w:bookmarkEnd w:id="68"/>
     </w:p>
     <w:p>
       <w:pPr>
@@ -4178,8 +4202,8 @@
         <w:pStyle w:val="Caption"/>
         <w:keepNext/>
       </w:pPr>
-      <w:bookmarkStart w:id="68" w:name="_Toc484436190"/>
-      <w:bookmarkStart w:id="69" w:name="_Toc484437010"/>
+      <w:bookmarkStart w:id="69" w:name="_Toc484436190"/>
+      <w:bookmarkStart w:id="70" w:name="_Toc484437010"/>
       <w:r>
         <w:t xml:space="preserve">Table </w:t>
       </w:r>
@@ -4204,8 +4228,8 @@
       <w:r>
         <w:t>: Environment Variables</w:t>
       </w:r>
-      <w:bookmarkEnd w:id="68"/>
       <w:bookmarkEnd w:id="69"/>
+      <w:bookmarkEnd w:id="70"/>
     </w:p>
     <w:tbl>
       <w:tblPr>
@@ -4318,12 +4342,10 @@
       <w:pPr>
         <w:pStyle w:val="Heading2"/>
       </w:pPr>
-      <w:bookmarkStart w:id="70" w:name="_Toc29814731"/>
+      <w:bookmarkStart w:id="71" w:name="_Toc29814731"/>
       <w:r>
         <w:t>Network Communications</w:t>
       </w:r>
-      <w:bookmarkStart w:id="71" w:name="_GoBack"/>
-      <w:bookmarkEnd w:id="70"/>
       <w:bookmarkEnd w:id="71"/>
     </w:p>
     <w:p>
@@ -10668,7 +10690,7 @@
 </file>
 
 <file path=customXml/itemProps1.xml><?xml version="1.0" encoding="utf-8"?>
-<ds:datastoreItem xmlns:ds="http://schemas.openxmlformats.org/officeDocument/2006/customXml" ds:itemID="{CB56B6DE-3827-804D-AF28-FAFC287D94B7}">
+<ds:datastoreItem xmlns:ds="http://schemas.openxmlformats.org/officeDocument/2006/customXml" ds:itemID="{0FB4401B-71B2-7241-97DC-4AC55F3B4EEC}">
   <ds:schemaRefs>
     <ds:schemaRef ds:uri="http://schemas.openxmlformats.org/officeDocument/2006/bibliography"/>
   </ds:schemaRefs>

</xml_diff>